<commit_message>
Design Report for Read/Write of Block
</commit_message>
<xml_diff>
--- a/DesignReport.docx
+++ b/DesignReport.docx
@@ -895,7 +895,7 @@
           <w:u w:val="single"/>
           <w:lang w:eastAsia="en-GB"/>
         </w:rPr>
-        <w:t xml:space="preserve">Functions: </w:t>
+        <w:t>Functions</w:t>
       </w:r>
     </w:p>
     <w:p>
@@ -984,8 +984,427 @@
           <w:rFonts w:ascii="Arial" w:eastAsia="Times New Roman" w:hAnsi="Arial" w:cs="Arial"/>
           <w:lang w:eastAsia="en-GB"/>
         </w:rPr>
-        <w:t xml:space="preserve">writes data to a particular block number. It initially performs the block number check to verify if block number lies between 1 &amp; 500. </w:t>
-      </w:r>
+        <w:t>writes data</w:t>
+      </w:r>
+      <w:r>
+        <w:rPr>
+          <w:rFonts w:ascii="Arial" w:eastAsia="Times New Roman" w:hAnsi="Arial" w:cs="Arial"/>
+          <w:lang w:eastAsia="en-GB"/>
+        </w:rPr>
+        <w:t xml:space="preserve"> (</w:t>
+      </w:r>
+      <w:proofErr w:type="spellStart"/>
+      <w:r>
+        <w:rPr>
+          <w:rFonts w:ascii="Arial" w:eastAsia="Times New Roman" w:hAnsi="Arial" w:cs="Arial"/>
+          <w:i/>
+          <w:lang w:eastAsia="en-GB"/>
+        </w:rPr>
+        <w:t>writeData</w:t>
+      </w:r>
+      <w:proofErr w:type="spellEnd"/>
+      <w:r>
+        <w:rPr>
+          <w:rFonts w:ascii="Arial" w:eastAsia="Times New Roman" w:hAnsi="Arial" w:cs="Arial"/>
+          <w:lang w:eastAsia="en-GB"/>
+        </w:rPr>
+        <w:t>)</w:t>
+      </w:r>
+      <w:r>
+        <w:rPr>
+          <w:rFonts w:ascii="Arial" w:eastAsia="Times New Roman" w:hAnsi="Arial" w:cs="Arial"/>
+          <w:lang w:eastAsia="en-GB"/>
+        </w:rPr>
+        <w:t xml:space="preserve"> to a particular block number</w:t>
+      </w:r>
+      <w:r>
+        <w:rPr>
+          <w:rFonts w:ascii="Arial" w:eastAsia="Times New Roman" w:hAnsi="Arial" w:cs="Arial"/>
+          <w:lang w:eastAsia="en-GB"/>
+        </w:rPr>
+        <w:t xml:space="preserve"> (</w:t>
+      </w:r>
+      <w:proofErr w:type="spellStart"/>
+      <w:r>
+        <w:rPr>
+          <w:rFonts w:ascii="Arial" w:eastAsia="Times New Roman" w:hAnsi="Arial" w:cs="Arial"/>
+          <w:i/>
+          <w:lang w:eastAsia="en-GB"/>
+        </w:rPr>
+        <w:t>blockNum</w:t>
+      </w:r>
+      <w:proofErr w:type="spellEnd"/>
+      <w:r>
+        <w:rPr>
+          <w:rFonts w:ascii="Arial" w:eastAsia="Times New Roman" w:hAnsi="Arial" w:cs="Arial"/>
+          <w:lang w:eastAsia="en-GB"/>
+        </w:rPr>
+        <w:t xml:space="preserve">). </w:t>
+      </w:r>
+      <w:r>
+        <w:rPr>
+          <w:rFonts w:ascii="Arial" w:eastAsia="Times New Roman" w:hAnsi="Arial" w:cs="Arial"/>
+          <w:lang w:eastAsia="en-GB"/>
+        </w:rPr>
+        <w:t xml:space="preserve">It initially performs the </w:t>
+      </w:r>
+      <w:r>
+        <w:rPr>
+          <w:rFonts w:ascii="Arial" w:eastAsia="Times New Roman" w:hAnsi="Arial" w:cs="Arial"/>
+          <w:lang w:eastAsia="en-GB"/>
+        </w:rPr>
+        <w:t xml:space="preserve">valid </w:t>
+      </w:r>
+      <w:r>
+        <w:rPr>
+          <w:rFonts w:ascii="Arial" w:eastAsia="Times New Roman" w:hAnsi="Arial" w:cs="Arial"/>
+          <w:lang w:eastAsia="en-GB"/>
+        </w:rPr>
+        <w:t>block number check to verify if blo</w:t>
+      </w:r>
+      <w:r>
+        <w:rPr>
+          <w:rFonts w:ascii="Arial" w:eastAsia="Times New Roman" w:hAnsi="Arial" w:cs="Arial"/>
+          <w:lang w:eastAsia="en-GB"/>
+        </w:rPr>
+        <w:t xml:space="preserve">ck number lies between 1 &amp; 500 else returns an Invalid Block Number error. </w:t>
+      </w:r>
+      <w:r>
+        <w:rPr>
+          <w:rFonts w:ascii="Arial" w:eastAsia="Times New Roman" w:hAnsi="Arial" w:cs="Arial"/>
+          <w:lang w:eastAsia="en-GB"/>
+        </w:rPr>
+        <w:t xml:space="preserve">Secondly, it checks whether the size of the </w:t>
+      </w:r>
+      <w:proofErr w:type="spellStart"/>
+      <w:r>
+        <w:rPr>
+          <w:rFonts w:ascii="Arial" w:eastAsia="Times New Roman" w:hAnsi="Arial" w:cs="Arial"/>
+          <w:i/>
+          <w:lang w:eastAsia="en-GB"/>
+        </w:rPr>
+        <w:t>writeData</w:t>
+      </w:r>
+      <w:proofErr w:type="spellEnd"/>
+      <w:r>
+        <w:rPr>
+          <w:rFonts w:ascii="Arial" w:eastAsia="Times New Roman" w:hAnsi="Arial" w:cs="Arial"/>
+          <w:lang w:eastAsia="en-GB"/>
+        </w:rPr>
+        <w:t xml:space="preserve"> exceeds the maximum </w:t>
+      </w:r>
+      <w:r>
+        <w:rPr>
+          <w:rFonts w:ascii="Arial" w:eastAsia="Times New Roman" w:hAnsi="Arial" w:cs="Arial"/>
+          <w:lang w:eastAsia="en-GB"/>
+        </w:rPr>
+        <w:t xml:space="preserve">size </w:t>
+      </w:r>
+      <w:r>
+        <w:rPr>
+          <w:rFonts w:ascii="Arial" w:eastAsia="Times New Roman" w:hAnsi="Arial" w:cs="Arial"/>
+          <w:lang w:eastAsia="en-GB"/>
+        </w:rPr>
+        <w:t>limit</w:t>
+      </w:r>
+      <w:r>
+        <w:rPr>
+          <w:rFonts w:ascii="Arial" w:eastAsia="Times New Roman" w:hAnsi="Arial" w:cs="Arial"/>
+          <w:lang w:eastAsia="en-GB"/>
+        </w:rPr>
+        <w:t xml:space="preserve">, </w:t>
+      </w:r>
+      <w:proofErr w:type="spellStart"/>
+      <w:r>
+        <w:rPr>
+          <w:rFonts w:ascii="Arial" w:eastAsia="Times New Roman" w:hAnsi="Arial" w:cs="Arial"/>
+          <w:i/>
+          <w:lang w:eastAsia="en-GB"/>
+        </w:rPr>
+        <w:t>blockSize</w:t>
+      </w:r>
+      <w:proofErr w:type="spellEnd"/>
+      <w:r>
+        <w:rPr>
+          <w:rFonts w:ascii="Arial" w:eastAsia="Times New Roman" w:hAnsi="Arial" w:cs="Arial"/>
+          <w:lang w:eastAsia="en-GB"/>
+        </w:rPr>
+        <w:t xml:space="preserve"> (100 bytes here)</w:t>
+      </w:r>
+      <w:r>
+        <w:rPr>
+          <w:rFonts w:ascii="Arial" w:eastAsia="Times New Roman" w:hAnsi="Arial" w:cs="Arial"/>
+          <w:lang w:eastAsia="en-GB"/>
+        </w:rPr>
+        <w:t xml:space="preserve">. When we write to a block, we update </w:t>
+      </w:r>
+      <w:proofErr w:type="gramStart"/>
+      <w:r>
+        <w:rPr>
+          <w:rFonts w:ascii="Arial" w:eastAsia="Times New Roman" w:hAnsi="Arial" w:cs="Arial"/>
+          <w:lang w:eastAsia="en-GB"/>
+        </w:rPr>
+        <w:t>it’s</w:t>
+      </w:r>
+      <w:proofErr w:type="gramEnd"/>
+      <w:r>
+        <w:rPr>
+          <w:rFonts w:ascii="Arial" w:eastAsia="Times New Roman" w:hAnsi="Arial" w:cs="Arial"/>
+          <w:lang w:eastAsia="en-GB"/>
+        </w:rPr>
+        <w:t xml:space="preserve"> free variable to False and store the data either in </w:t>
+      </w:r>
+      <w:proofErr w:type="spellStart"/>
+      <w:r>
+        <w:rPr>
+          <w:rFonts w:ascii="Arial" w:eastAsia="Times New Roman" w:hAnsi="Arial" w:cs="Arial"/>
+          <w:i/>
+          <w:lang w:eastAsia="en-GB"/>
+        </w:rPr>
+        <w:t>diskA</w:t>
+      </w:r>
+      <w:proofErr w:type="spellEnd"/>
+      <w:r>
+        <w:rPr>
+          <w:rFonts w:ascii="Arial" w:eastAsia="Times New Roman" w:hAnsi="Arial" w:cs="Arial"/>
+          <w:lang w:eastAsia="en-GB"/>
+        </w:rPr>
+        <w:t xml:space="preserve"> or </w:t>
+      </w:r>
+      <w:proofErr w:type="spellStart"/>
+      <w:r>
+        <w:rPr>
+          <w:rFonts w:ascii="Arial" w:eastAsia="Times New Roman" w:hAnsi="Arial" w:cs="Arial"/>
+          <w:i/>
+          <w:lang w:eastAsia="en-GB"/>
+        </w:rPr>
+        <w:t>diskB</w:t>
+      </w:r>
+      <w:proofErr w:type="spellEnd"/>
+      <w:r>
+        <w:rPr>
+          <w:rFonts w:ascii="Arial" w:eastAsia="Times New Roman" w:hAnsi="Arial" w:cs="Arial"/>
+          <w:lang w:eastAsia="en-GB"/>
+        </w:rPr>
+        <w:t xml:space="preserve"> depending on the block number. </w:t>
+      </w:r>
+    </w:p>
+    <w:p>
+      <w:pPr>
+        <w:pStyle w:val="ListParagraph"/>
+        <w:numPr>
+          <w:ilvl w:val="0"/>
+          <w:numId w:val="6"/>
+        </w:numPr>
+        <w:jc w:val="both"/>
+        <w:rPr>
+          <w:rFonts w:ascii="Arial" w:eastAsia="Times New Roman" w:hAnsi="Arial" w:cs="Arial"/>
+          <w:lang w:eastAsia="en-GB"/>
+        </w:rPr>
+      </w:pPr>
+      <w:proofErr w:type="spellStart"/>
+      <w:r>
+        <w:rPr>
+          <w:rFonts w:ascii="Arial" w:eastAsia="Times New Roman" w:hAnsi="Arial" w:cs="Arial"/>
+          <w:b/>
+          <w:u w:val="single"/>
+          <w:lang w:eastAsia="en-GB"/>
+        </w:rPr>
+        <w:t>readBlock</w:t>
+      </w:r>
+      <w:proofErr w:type="spellEnd"/>
+      <w:r>
+        <w:rPr>
+          <w:rFonts w:ascii="Arial" w:eastAsia="Times New Roman" w:hAnsi="Arial" w:cs="Arial"/>
+          <w:b/>
+          <w:u w:val="single"/>
+          <w:lang w:eastAsia="en-GB"/>
+        </w:rPr>
+        <w:t xml:space="preserve"> (</w:t>
+      </w:r>
+      <w:proofErr w:type="spellStart"/>
+      <w:proofErr w:type="gramStart"/>
+      <w:r>
+        <w:rPr>
+          <w:rFonts w:ascii="Arial" w:eastAsia="Times New Roman" w:hAnsi="Arial" w:cs="Arial"/>
+          <w:b/>
+          <w:u w:val="single"/>
+          <w:lang w:eastAsia="en-GB"/>
+        </w:rPr>
+        <w:t>self,blockNum</w:t>
+      </w:r>
+      <w:proofErr w:type="gramEnd"/>
+      <w:r>
+        <w:rPr>
+          <w:rFonts w:ascii="Arial" w:eastAsia="Times New Roman" w:hAnsi="Arial" w:cs="Arial"/>
+          <w:b/>
+          <w:u w:val="single"/>
+          <w:lang w:eastAsia="en-GB"/>
+        </w:rPr>
+        <w:t>,readData</w:t>
+      </w:r>
+      <w:proofErr w:type="spellEnd"/>
+      <w:r>
+        <w:rPr>
+          <w:rFonts w:ascii="Arial" w:eastAsia="Times New Roman" w:hAnsi="Arial" w:cs="Arial"/>
+          <w:b/>
+          <w:u w:val="single"/>
+          <w:lang w:eastAsia="en-GB"/>
+        </w:rPr>
+        <w:t>):</w:t>
+      </w:r>
+      <w:r>
+        <w:rPr>
+          <w:rFonts w:ascii="Arial" w:eastAsia="Times New Roman" w:hAnsi="Arial" w:cs="Arial"/>
+          <w:lang w:eastAsia="en-GB"/>
+        </w:rPr>
+        <w:t xml:space="preserve"> it reads data </w:t>
+      </w:r>
+      <w:r>
+        <w:rPr>
+          <w:rFonts w:ascii="Arial" w:eastAsia="Times New Roman" w:hAnsi="Arial" w:cs="Arial"/>
+          <w:lang w:eastAsia="en-GB"/>
+        </w:rPr>
+        <w:t>from a particular block number (</w:t>
+      </w:r>
+      <w:proofErr w:type="spellStart"/>
+      <w:r>
+        <w:rPr>
+          <w:rFonts w:ascii="Arial" w:eastAsia="Times New Roman" w:hAnsi="Arial" w:cs="Arial"/>
+          <w:i/>
+          <w:lang w:eastAsia="en-GB"/>
+        </w:rPr>
+        <w:t>blockNum</w:t>
+      </w:r>
+      <w:proofErr w:type="spellEnd"/>
+      <w:r>
+        <w:rPr>
+          <w:rFonts w:ascii="Arial" w:eastAsia="Times New Roman" w:hAnsi="Arial" w:cs="Arial"/>
+          <w:lang w:eastAsia="en-GB"/>
+        </w:rPr>
+        <w:t xml:space="preserve">) after performing the valid block number check and verifying whether block actually has any data to be read or is free. </w:t>
+      </w:r>
+    </w:p>
+    <w:p>
+      <w:pPr>
+        <w:jc w:val="both"/>
+        <w:rPr>
+          <w:rFonts w:ascii="Arial" w:eastAsia="Times New Roman" w:hAnsi="Arial" w:cs="Arial"/>
+          <w:lang w:eastAsia="en-GB"/>
+        </w:rPr>
+      </w:pPr>
+    </w:p>
+    <w:p>
+      <w:pPr>
+        <w:jc w:val="both"/>
+        <w:rPr>
+          <w:rFonts w:ascii="Arial" w:eastAsia="Times New Roman" w:hAnsi="Arial" w:cs="Arial"/>
+          <w:b/>
+          <w:u w:val="single"/>
+          <w:lang w:eastAsia="en-GB"/>
+        </w:rPr>
+      </w:pPr>
+      <w:r>
+        <w:rPr>
+          <w:rFonts w:ascii="Arial" w:eastAsia="Times New Roman" w:hAnsi="Arial" w:cs="Arial"/>
+          <w:b/>
+          <w:u w:val="single"/>
+          <w:lang w:eastAsia="en-GB"/>
+        </w:rPr>
+        <w:t>Tests</w:t>
+      </w:r>
+    </w:p>
+    <w:p>
+      <w:pPr>
+        <w:jc w:val="both"/>
+        <w:rPr>
+          <w:rFonts w:ascii="Arial" w:eastAsia="Times New Roman" w:hAnsi="Arial" w:cs="Arial"/>
+          <w:lang w:eastAsia="en-GB"/>
+        </w:rPr>
+      </w:pPr>
+      <w:r>
+        <w:rPr>
+          <w:rFonts w:ascii="Arial" w:eastAsia="Times New Roman" w:hAnsi="Arial" w:cs="Arial"/>
+          <w:lang w:eastAsia="en-GB"/>
+        </w:rPr>
+        <w:t xml:space="preserve">The function </w:t>
+      </w:r>
+      <w:proofErr w:type="spellStart"/>
+      <w:proofErr w:type="gramStart"/>
+      <w:r>
+        <w:rPr>
+          <w:rFonts w:ascii="Arial" w:eastAsia="Times New Roman" w:hAnsi="Arial" w:cs="Arial"/>
+          <w:i/>
+          <w:lang w:eastAsia="en-GB"/>
+        </w:rPr>
+        <w:t>runTests</w:t>
+      </w:r>
+      <w:proofErr w:type="spellEnd"/>
+      <w:r>
+        <w:rPr>
+          <w:rFonts w:ascii="Arial" w:eastAsia="Times New Roman" w:hAnsi="Arial" w:cs="Arial"/>
+          <w:i/>
+          <w:lang w:eastAsia="en-GB"/>
+        </w:rPr>
+        <w:t>(</w:t>
+      </w:r>
+      <w:proofErr w:type="gramEnd"/>
+      <w:r>
+        <w:rPr>
+          <w:rFonts w:ascii="Arial" w:eastAsia="Times New Roman" w:hAnsi="Arial" w:cs="Arial"/>
+          <w:i/>
+          <w:lang w:eastAsia="en-GB"/>
+        </w:rPr>
+        <w:t>)</w:t>
+      </w:r>
+      <w:r>
+        <w:rPr>
+          <w:rFonts w:ascii="Arial" w:eastAsia="Times New Roman" w:hAnsi="Arial" w:cs="Arial"/>
+          <w:i/>
+          <w:lang w:eastAsia="en-GB"/>
+        </w:rPr>
+        <w:t xml:space="preserve"> </w:t>
+      </w:r>
+      <w:r>
+        <w:rPr>
+          <w:rFonts w:ascii="Arial" w:eastAsia="Times New Roman" w:hAnsi="Arial" w:cs="Arial"/>
+          <w:lang w:eastAsia="en-GB"/>
+        </w:rPr>
+        <w:t>perform</w:t>
+      </w:r>
+      <w:r>
+        <w:rPr>
+          <w:rFonts w:ascii="Arial" w:eastAsia="Times New Roman" w:hAnsi="Arial" w:cs="Arial"/>
+          <w:lang w:eastAsia="en-GB"/>
+        </w:rPr>
+        <w:t xml:space="preserve">s multiple write and read tests using the above two functions. We try to write normally to a valid block, overwrite a block, writing to invalid blocks and writing larger than </w:t>
+      </w:r>
+      <w:proofErr w:type="spellStart"/>
+      <w:r>
+        <w:rPr>
+          <w:rFonts w:ascii="Arial" w:eastAsia="Times New Roman" w:hAnsi="Arial" w:cs="Arial"/>
+          <w:i/>
+          <w:lang w:eastAsia="en-GB"/>
+        </w:rPr>
+        <w:t>blockSize</w:t>
+      </w:r>
+      <w:proofErr w:type="spellEnd"/>
+      <w:r>
+        <w:rPr>
+          <w:rFonts w:ascii="Arial" w:eastAsia="Times New Roman" w:hAnsi="Arial" w:cs="Arial"/>
+          <w:lang w:eastAsia="en-GB"/>
+        </w:rPr>
+        <w:t xml:space="preserve"> data. Then, we try to read from blocks with different checks and conditions. As verifiable by executing the code, we obtain the expected and explainable results. </w:t>
+      </w:r>
+    </w:p>
+    <w:p>
+      <w:pPr>
+        <w:jc w:val="both"/>
+        <w:rPr>
+          <w:rFonts w:ascii="Arial" w:eastAsia="Times New Roman" w:hAnsi="Arial" w:cs="Arial"/>
+          <w:lang w:eastAsia="en-GB"/>
+        </w:rPr>
+      </w:pPr>
       <w:bookmarkStart w:id="0" w:name="_GoBack"/>
       <w:bookmarkEnd w:id="0"/>
     </w:p>

</xml_diff>

<commit_message>
Design Document including I and II.
</commit_message>
<xml_diff>
--- a/DesignReport.docx
+++ b/DesignReport.docx
@@ -667,6 +667,11 @@
     </w:p>
     <w:p>
       <w:pPr>
+        <w:pStyle w:val="ListParagraph"/>
+        <w:numPr>
+          <w:ilvl w:val="0"/>
+          <w:numId w:val="10"/>
+        </w:numPr>
         <w:rPr>
           <w:rFonts w:ascii="Times New Roman" w:eastAsia="Times New Roman" w:hAnsi="Times New Roman" w:cs="Times New Roman"/>
           <w:b/>
@@ -897,6 +902,17 @@
         </w:rPr>
         <w:t>Functions</w:t>
       </w:r>
+    </w:p>
+    <w:p>
+      <w:pPr>
+        <w:jc w:val="both"/>
+        <w:rPr>
+          <w:rFonts w:ascii="Arial" w:eastAsia="Times New Roman" w:hAnsi="Arial" w:cs="Arial"/>
+          <w:b/>
+          <w:u w:val="single"/>
+          <w:lang w:eastAsia="en-GB"/>
+        </w:rPr>
+      </w:pPr>
     </w:p>
     <w:p>
       <w:pPr>
@@ -1192,6 +1208,16 @@
     <w:p>
       <w:pPr>
         <w:pStyle w:val="ListParagraph"/>
+        <w:jc w:val="both"/>
+        <w:rPr>
+          <w:rFonts w:ascii="Arial" w:eastAsia="Times New Roman" w:hAnsi="Arial" w:cs="Arial"/>
+          <w:lang w:eastAsia="en-GB"/>
+        </w:rPr>
+      </w:pPr>
+    </w:p>
+    <w:p>
+      <w:pPr>
+        <w:pStyle w:val="ListParagraph"/>
         <w:numPr>
           <w:ilvl w:val="0"/>
           <w:numId w:val="6"/>
@@ -1319,6 +1345,17 @@
         <w:jc w:val="both"/>
         <w:rPr>
           <w:rFonts w:ascii="Arial" w:eastAsia="Times New Roman" w:hAnsi="Arial" w:cs="Arial"/>
+          <w:b/>
+          <w:u w:val="single"/>
+          <w:lang w:eastAsia="en-GB"/>
+        </w:rPr>
+      </w:pPr>
+    </w:p>
+    <w:p>
+      <w:pPr>
+        <w:jc w:val="both"/>
+        <w:rPr>
+          <w:rFonts w:ascii="Arial" w:eastAsia="Times New Roman" w:hAnsi="Arial" w:cs="Arial"/>
           <w:lang w:eastAsia="en-GB"/>
         </w:rPr>
       </w:pPr>
@@ -1405,8 +1442,1616 @@
           <w:lang w:eastAsia="en-GB"/>
         </w:rPr>
       </w:pPr>
+    </w:p>
+    <w:p>
+      <w:pPr>
+        <w:jc w:val="both"/>
+        <w:rPr>
+          <w:rFonts w:ascii="Arial" w:eastAsia="Times New Roman" w:hAnsi="Arial" w:cs="Arial"/>
+          <w:lang w:eastAsia="en-GB"/>
+        </w:rPr>
+      </w:pPr>
+    </w:p>
+    <w:p>
+      <w:pPr>
+        <w:jc w:val="both"/>
+        <w:rPr>
+          <w:rFonts w:ascii="Arial" w:eastAsia="Times New Roman" w:hAnsi="Arial" w:cs="Arial"/>
+          <w:lang w:eastAsia="en-GB"/>
+        </w:rPr>
+      </w:pPr>
+    </w:p>
+    <w:p>
+      <w:pPr>
+        <w:pStyle w:val="ListParagraph"/>
+        <w:numPr>
+          <w:ilvl w:val="0"/>
+          <w:numId w:val="10"/>
+        </w:numPr>
+        <w:jc w:val="both"/>
+        <w:rPr>
+          <w:rFonts w:ascii="Times New Roman" w:eastAsia="Times New Roman" w:hAnsi="Times New Roman" w:cs="Times New Roman"/>
+          <w:b/>
+          <w:sz w:val="28"/>
+          <w:szCs w:val="28"/>
+          <w:u w:val="single"/>
+          <w:lang w:eastAsia="en-GB"/>
+        </w:rPr>
+      </w:pPr>
+      <w:r>
+        <w:rPr>
+          <w:rFonts w:ascii="Times New Roman" w:eastAsia="Times New Roman" w:hAnsi="Times New Roman" w:cs="Times New Roman"/>
+          <w:b/>
+          <w:sz w:val="28"/>
+          <w:szCs w:val="28"/>
+          <w:u w:val="single"/>
+          <w:lang w:eastAsia="en-GB"/>
+        </w:rPr>
+        <w:t>Disk Creation &amp; Deletion</w:t>
+      </w:r>
+    </w:p>
+    <w:p>
+      <w:pPr>
+        <w:jc w:val="both"/>
+        <w:rPr>
+          <w:rFonts w:ascii="Arial" w:eastAsia="Times New Roman" w:hAnsi="Arial" w:cs="Arial"/>
+          <w:b/>
+          <w:u w:val="single"/>
+          <w:lang w:eastAsia="en-GB"/>
+        </w:rPr>
+      </w:pPr>
+    </w:p>
+    <w:p>
+      <w:pPr>
+        <w:jc w:val="both"/>
+        <w:rPr>
+          <w:rFonts w:ascii="Arial" w:eastAsia="Times New Roman" w:hAnsi="Arial" w:cs="Arial"/>
+          <w:lang w:eastAsia="en-GB"/>
+        </w:rPr>
+      </w:pPr>
+      <w:r>
+        <w:rPr>
+          <w:rFonts w:ascii="Arial" w:eastAsia="Times New Roman" w:hAnsi="Arial" w:cs="Arial"/>
+          <w:lang w:eastAsia="en-GB"/>
+        </w:rPr>
+        <w:t xml:space="preserve">We incorporate </w:t>
+      </w:r>
+      <w:r>
+        <w:rPr>
+          <w:rFonts w:ascii="Arial" w:eastAsia="Times New Roman" w:hAnsi="Arial" w:cs="Arial"/>
+          <w:lang w:eastAsia="en-GB"/>
+        </w:rPr>
+        <w:t xml:space="preserve">the functionality to create or delete virtual disks over the physical disks and blocks that we have dealt with yet. Now the meta data of the block is expanded to also contain variable </w:t>
+      </w:r>
+      <w:r>
+        <w:rPr>
+          <w:rFonts w:ascii="Arial" w:eastAsia="Times New Roman" w:hAnsi="Arial" w:cs="Arial"/>
+          <w:i/>
+          <w:lang w:eastAsia="en-GB"/>
+        </w:rPr>
+        <w:t>allotted</w:t>
+      </w:r>
+      <w:r>
+        <w:rPr>
+          <w:rFonts w:ascii="Arial" w:eastAsia="Times New Roman" w:hAnsi="Arial" w:cs="Arial"/>
+          <w:lang w:eastAsia="en-GB"/>
+        </w:rPr>
+        <w:t xml:space="preserve"> that captures whether a block has been allocated to a certain disk or not and as well the disk id (</w:t>
+      </w:r>
+      <w:proofErr w:type="spellStart"/>
+      <w:r>
+        <w:rPr>
+          <w:rFonts w:ascii="Arial" w:eastAsia="Times New Roman" w:hAnsi="Arial" w:cs="Arial"/>
+          <w:i/>
+          <w:lang w:eastAsia="en-GB"/>
+        </w:rPr>
+        <w:t>diskID</w:t>
+      </w:r>
+      <w:proofErr w:type="spellEnd"/>
+      <w:r>
+        <w:rPr>
+          <w:rFonts w:ascii="Arial" w:eastAsia="Times New Roman" w:hAnsi="Arial" w:cs="Arial"/>
+          <w:lang w:eastAsia="en-GB"/>
+        </w:rPr>
+        <w:t xml:space="preserve">) of the disk it has been allocated to. </w:t>
+      </w:r>
+    </w:p>
+    <w:p>
+      <w:pPr>
+        <w:jc w:val="both"/>
+        <w:rPr>
+          <w:rFonts w:ascii="Arial" w:eastAsia="Times New Roman" w:hAnsi="Arial" w:cs="Arial"/>
+          <w:lang w:eastAsia="en-GB"/>
+        </w:rPr>
+      </w:pPr>
+    </w:p>
+    <w:p>
+      <w:pPr>
+        <w:jc w:val="both"/>
+        <w:rPr>
+          <w:rFonts w:ascii="Arial" w:eastAsia="Times New Roman" w:hAnsi="Arial" w:cs="Arial"/>
+          <w:lang w:eastAsia="en-GB"/>
+        </w:rPr>
+      </w:pPr>
+      <w:r>
+        <w:rPr>
+          <w:rFonts w:ascii="Arial" w:eastAsia="Times New Roman" w:hAnsi="Arial" w:cs="Arial"/>
+          <w:lang w:eastAsia="en-GB"/>
+        </w:rPr>
+        <w:t xml:space="preserve">We define the following </w:t>
+      </w:r>
+      <w:r>
+        <w:rPr>
+          <w:rFonts w:ascii="Arial" w:eastAsia="Times New Roman" w:hAnsi="Arial" w:cs="Arial"/>
+          <w:lang w:eastAsia="en-GB"/>
+        </w:rPr>
+        <w:t xml:space="preserve">functions in the class </w:t>
+      </w:r>
+      <w:proofErr w:type="spellStart"/>
+      <w:r>
+        <w:rPr>
+          <w:rFonts w:ascii="Arial" w:eastAsia="Times New Roman" w:hAnsi="Arial" w:cs="Arial"/>
+          <w:i/>
+          <w:lang w:eastAsia="en-GB"/>
+        </w:rPr>
+        <w:t>BlockMetaData</w:t>
+      </w:r>
+      <w:proofErr w:type="spellEnd"/>
+      <w:r>
+        <w:rPr>
+          <w:rFonts w:ascii="Arial" w:eastAsia="Times New Roman" w:hAnsi="Arial" w:cs="Arial"/>
+          <w:i/>
+          <w:lang w:eastAsia="en-GB"/>
+        </w:rPr>
+        <w:t xml:space="preserve">: </w:t>
+      </w:r>
+    </w:p>
+    <w:p>
+      <w:pPr>
+        <w:jc w:val="both"/>
+        <w:rPr>
+          <w:rFonts w:ascii="Arial" w:eastAsia="Times New Roman" w:hAnsi="Arial" w:cs="Arial"/>
+          <w:lang w:eastAsia="en-GB"/>
+        </w:rPr>
+      </w:pPr>
+    </w:p>
+    <w:p>
+      <w:pPr>
+        <w:pStyle w:val="ListParagraph"/>
+        <w:numPr>
+          <w:ilvl w:val="0"/>
+          <w:numId w:val="7"/>
+        </w:numPr>
+        <w:jc w:val="both"/>
+        <w:rPr>
+          <w:rFonts w:ascii="Arial" w:eastAsia="Times New Roman" w:hAnsi="Arial" w:cs="Arial"/>
+          <w:lang w:eastAsia="en-GB"/>
+        </w:rPr>
+      </w:pPr>
+      <w:proofErr w:type="gramStart"/>
+      <w:r>
+        <w:rPr>
+          <w:rFonts w:ascii="Arial" w:eastAsia="Times New Roman" w:hAnsi="Arial" w:cs="Arial"/>
+          <w:b/>
+          <w:u w:val="single"/>
+          <w:lang w:eastAsia="en-GB"/>
+        </w:rPr>
+        <w:t>freeFromDisk(</w:t>
+      </w:r>
+      <w:proofErr w:type="gramEnd"/>
+      <w:r>
+        <w:rPr>
+          <w:rFonts w:ascii="Arial" w:eastAsia="Times New Roman" w:hAnsi="Arial" w:cs="Arial"/>
+          <w:b/>
+          <w:u w:val="single"/>
+          <w:lang w:eastAsia="en-GB"/>
+        </w:rPr>
+        <w:t>)</w:t>
+      </w:r>
+      <w:r>
+        <w:rPr>
+          <w:rFonts w:ascii="Arial" w:eastAsia="Times New Roman" w:hAnsi="Arial" w:cs="Arial"/>
+          <w:lang w:eastAsia="en-GB"/>
+        </w:rPr>
+        <w:t xml:space="preserve">:  It sets a block free and also </w:t>
+      </w:r>
+      <w:r>
+        <w:rPr>
+          <w:rFonts w:ascii="Arial" w:eastAsia="Times New Roman" w:hAnsi="Arial" w:cs="Arial"/>
+          <w:lang w:eastAsia="en-GB"/>
+        </w:rPr>
+        <w:t>unallocated</w:t>
+      </w:r>
+      <w:r>
+        <w:rPr>
+          <w:rFonts w:ascii="Arial" w:eastAsia="Times New Roman" w:hAnsi="Arial" w:cs="Arial"/>
+          <w:lang w:eastAsia="en-GB"/>
+        </w:rPr>
+        <w:t xml:space="preserve"> to any disk. </w:t>
+      </w:r>
+    </w:p>
+    <w:p>
+      <w:pPr>
+        <w:pStyle w:val="ListParagraph"/>
+        <w:numPr>
+          <w:ilvl w:val="0"/>
+          <w:numId w:val="7"/>
+        </w:numPr>
+        <w:jc w:val="both"/>
+        <w:rPr>
+          <w:rFonts w:ascii="Arial" w:eastAsia="Times New Roman" w:hAnsi="Arial" w:cs="Arial"/>
+          <w:lang w:eastAsia="en-GB"/>
+        </w:rPr>
+      </w:pPr>
+      <w:proofErr w:type="spellStart"/>
+      <w:r>
+        <w:rPr>
+          <w:rFonts w:ascii="Arial" w:eastAsia="Times New Roman" w:hAnsi="Arial" w:cs="Arial"/>
+          <w:b/>
+          <w:u w:val="single"/>
+          <w:lang w:eastAsia="en-GB"/>
+        </w:rPr>
+        <w:t>allotToDisk</w:t>
+      </w:r>
+      <w:proofErr w:type="spellEnd"/>
+      <w:r>
+        <w:rPr>
+          <w:rFonts w:ascii="Arial" w:eastAsia="Times New Roman" w:hAnsi="Arial" w:cs="Arial"/>
+          <w:b/>
+          <w:u w:val="single"/>
+          <w:lang w:eastAsia="en-GB"/>
+        </w:rPr>
+        <w:t>(</w:t>
+      </w:r>
+      <w:proofErr w:type="spellStart"/>
+      <w:r>
+        <w:rPr>
+          <w:rFonts w:ascii="Arial" w:eastAsia="Times New Roman" w:hAnsi="Arial" w:cs="Arial"/>
+          <w:b/>
+          <w:u w:val="single"/>
+          <w:lang w:eastAsia="en-GB"/>
+        </w:rPr>
+        <w:t>disID</w:t>
+      </w:r>
+      <w:proofErr w:type="spellEnd"/>
+      <w:r>
+        <w:rPr>
+          <w:rFonts w:ascii="Arial" w:eastAsia="Times New Roman" w:hAnsi="Arial" w:cs="Arial"/>
+          <w:b/>
+          <w:u w:val="single"/>
+          <w:lang w:eastAsia="en-GB"/>
+        </w:rPr>
+        <w:t>)</w:t>
+      </w:r>
+      <w:r>
+        <w:rPr>
+          <w:rFonts w:ascii="Arial" w:eastAsia="Times New Roman" w:hAnsi="Arial" w:cs="Arial"/>
+          <w:lang w:eastAsia="en-GB"/>
+        </w:rPr>
+        <w:t>:</w:t>
+      </w:r>
+      <w:r>
+        <w:rPr>
+          <w:rFonts w:ascii="Arial" w:eastAsia="Times New Roman" w:hAnsi="Arial" w:cs="Arial"/>
+          <w:lang w:eastAsia="en-GB"/>
+        </w:rPr>
+        <w:t xml:space="preserve"> it allots a particular block to the disk with id as </w:t>
+      </w:r>
+      <w:proofErr w:type="spellStart"/>
+      <w:r>
+        <w:rPr>
+          <w:rFonts w:ascii="Arial" w:eastAsia="Times New Roman" w:hAnsi="Arial" w:cs="Arial"/>
+          <w:i/>
+          <w:lang w:eastAsia="en-GB"/>
+        </w:rPr>
+        <w:t>disID</w:t>
+      </w:r>
+      <w:proofErr w:type="spellEnd"/>
+      <w:r>
+        <w:rPr>
+          <w:rFonts w:ascii="Arial" w:eastAsia="Times New Roman" w:hAnsi="Arial" w:cs="Arial"/>
+          <w:i/>
+          <w:lang w:eastAsia="en-GB"/>
+        </w:rPr>
+        <w:t>.</w:t>
+      </w:r>
+    </w:p>
+    <w:p>
+      <w:pPr>
+        <w:jc w:val="both"/>
+        <w:rPr>
+          <w:rFonts w:ascii="Arial" w:eastAsia="Times New Roman" w:hAnsi="Arial" w:cs="Arial"/>
+          <w:lang w:eastAsia="en-GB"/>
+        </w:rPr>
+      </w:pPr>
+    </w:p>
+    <w:p>
+      <w:pPr>
+        <w:jc w:val="both"/>
+        <w:rPr>
+          <w:rFonts w:ascii="Arial" w:eastAsia="Times New Roman" w:hAnsi="Arial" w:cs="Arial"/>
+          <w:lang w:eastAsia="en-GB"/>
+        </w:rPr>
+      </w:pPr>
+      <w:r>
+        <w:rPr>
+          <w:rFonts w:ascii="Arial" w:eastAsia="Times New Roman" w:hAnsi="Arial" w:cs="Arial"/>
+          <w:lang w:eastAsia="en-GB"/>
+        </w:rPr>
+        <w:t xml:space="preserve">We add a class </w:t>
+      </w:r>
+      <w:proofErr w:type="spellStart"/>
+      <w:r>
+        <w:rPr>
+          <w:rFonts w:ascii="Arial" w:eastAsia="Times New Roman" w:hAnsi="Arial" w:cs="Arial"/>
+          <w:i/>
+          <w:lang w:eastAsia="en-GB"/>
+        </w:rPr>
+        <w:t>DiskData</w:t>
+      </w:r>
+      <w:proofErr w:type="spellEnd"/>
+      <w:r>
+        <w:rPr>
+          <w:rFonts w:ascii="Arial" w:eastAsia="Times New Roman" w:hAnsi="Arial" w:cs="Arial"/>
+          <w:i/>
+          <w:lang w:eastAsia="en-GB"/>
+        </w:rPr>
+        <w:t xml:space="preserve"> </w:t>
+      </w:r>
+      <w:r>
+        <w:rPr>
+          <w:rFonts w:ascii="Arial" w:eastAsia="Times New Roman" w:hAnsi="Arial" w:cs="Arial"/>
+          <w:lang w:eastAsia="en-GB"/>
+        </w:rPr>
+        <w:t xml:space="preserve">that </w:t>
+      </w:r>
+      <w:r>
+        <w:rPr>
+          <w:rFonts w:ascii="Arial" w:eastAsia="Times New Roman" w:hAnsi="Arial" w:cs="Arial"/>
+          <w:lang w:eastAsia="en-GB"/>
+        </w:rPr>
+        <w:t xml:space="preserve">stores meta data of </w:t>
+      </w:r>
+      <w:r>
+        <w:rPr>
+          <w:rFonts w:ascii="Arial" w:eastAsia="Times New Roman" w:hAnsi="Arial" w:cs="Arial"/>
+          <w:lang w:eastAsia="en-GB"/>
+        </w:rPr>
+        <w:t>disk</w:t>
+      </w:r>
+      <w:r>
+        <w:rPr>
+          <w:rFonts w:ascii="Arial" w:eastAsia="Times New Roman" w:hAnsi="Arial" w:cs="Arial"/>
+          <w:lang w:eastAsia="en-GB"/>
+        </w:rPr>
+        <w:t xml:space="preserve"> including following variables:</w:t>
+      </w:r>
+    </w:p>
+    <w:p>
+      <w:pPr>
+        <w:jc w:val="both"/>
+        <w:rPr>
+          <w:rFonts w:ascii="Arial" w:eastAsia="Times New Roman" w:hAnsi="Arial" w:cs="Arial"/>
+          <w:lang w:eastAsia="en-GB"/>
+        </w:rPr>
+      </w:pPr>
+    </w:p>
+    <w:p>
+      <w:pPr>
+        <w:pStyle w:val="ListParagraph"/>
+        <w:numPr>
+          <w:ilvl w:val="0"/>
+          <w:numId w:val="8"/>
+        </w:numPr>
+        <w:jc w:val="both"/>
+        <w:rPr>
+          <w:rFonts w:ascii="Arial" w:eastAsia="Times New Roman" w:hAnsi="Arial" w:cs="Arial"/>
+          <w:lang w:eastAsia="en-GB"/>
+        </w:rPr>
+      </w:pPr>
+      <w:proofErr w:type="spellStart"/>
+      <w:r>
+        <w:rPr>
+          <w:rFonts w:ascii="Arial" w:eastAsia="Times New Roman" w:hAnsi="Arial" w:cs="Arial"/>
+          <w:b/>
+          <w:u w:val="single"/>
+          <w:lang w:eastAsia="en-GB"/>
+        </w:rPr>
+        <w:t>idDisk</w:t>
+      </w:r>
+      <w:proofErr w:type="spellEnd"/>
+      <w:r>
+        <w:rPr>
+          <w:rFonts w:ascii="Arial" w:eastAsia="Times New Roman" w:hAnsi="Arial" w:cs="Arial"/>
+          <w:b/>
+          <w:u w:val="single"/>
+          <w:lang w:eastAsia="en-GB"/>
+        </w:rPr>
+        <w:t>:</w:t>
+      </w:r>
+      <w:r>
+        <w:rPr>
+          <w:rFonts w:ascii="Arial" w:eastAsia="Times New Roman" w:hAnsi="Arial" w:cs="Arial"/>
+          <w:lang w:eastAsia="en-GB"/>
+        </w:rPr>
+        <w:t xml:space="preserve"> ID of a disk that uniquely identifies it among all other disks. </w:t>
+      </w:r>
+    </w:p>
+    <w:p>
+      <w:pPr>
+        <w:pStyle w:val="ListParagraph"/>
+        <w:numPr>
+          <w:ilvl w:val="0"/>
+          <w:numId w:val="8"/>
+        </w:numPr>
+        <w:jc w:val="both"/>
+        <w:rPr>
+          <w:rFonts w:ascii="Arial" w:eastAsia="Times New Roman" w:hAnsi="Arial" w:cs="Arial"/>
+          <w:b/>
+          <w:u w:val="single"/>
+          <w:lang w:eastAsia="en-GB"/>
+        </w:rPr>
+      </w:pPr>
+      <w:proofErr w:type="spellStart"/>
+      <w:r>
+        <w:rPr>
+          <w:rFonts w:ascii="Arial" w:eastAsia="Times New Roman" w:hAnsi="Arial" w:cs="Arial"/>
+          <w:b/>
+          <w:u w:val="single"/>
+          <w:lang w:eastAsia="en-GB"/>
+        </w:rPr>
+        <w:t>sizeDisk</w:t>
+      </w:r>
+      <w:proofErr w:type="spellEnd"/>
+      <w:r>
+        <w:rPr>
+          <w:rFonts w:ascii="Arial" w:eastAsia="Times New Roman" w:hAnsi="Arial" w:cs="Arial"/>
+          <w:b/>
+          <w:u w:val="single"/>
+          <w:lang w:eastAsia="en-GB"/>
+        </w:rPr>
+        <w:t>:</w:t>
+      </w:r>
+      <w:r>
+        <w:rPr>
+          <w:rFonts w:ascii="Arial" w:eastAsia="Times New Roman" w:hAnsi="Arial" w:cs="Arial"/>
+          <w:lang w:eastAsia="en-GB"/>
+        </w:rPr>
+        <w:t xml:space="preserve">  stores the size of the disk i.e. number of blocks the disk has</w:t>
+      </w:r>
+      <w:r>
+        <w:rPr>
+          <w:rFonts w:ascii="Arial" w:eastAsia="Times New Roman" w:hAnsi="Arial" w:cs="Arial"/>
+          <w:lang w:eastAsia="en-GB"/>
+        </w:rPr>
+        <w:t>.</w:t>
+      </w:r>
+    </w:p>
+    <w:p>
+      <w:pPr>
+        <w:pStyle w:val="ListParagraph"/>
+        <w:numPr>
+          <w:ilvl w:val="0"/>
+          <w:numId w:val="8"/>
+        </w:numPr>
+        <w:jc w:val="both"/>
+        <w:rPr>
+          <w:rFonts w:ascii="Arial" w:eastAsia="Times New Roman" w:hAnsi="Arial" w:cs="Arial"/>
+          <w:b/>
+          <w:u w:val="single"/>
+          <w:lang w:eastAsia="en-GB"/>
+        </w:rPr>
+      </w:pPr>
+      <w:proofErr w:type="spellStart"/>
+      <w:r>
+        <w:rPr>
+          <w:rFonts w:ascii="Arial" w:eastAsia="Times New Roman" w:hAnsi="Arial" w:cs="Arial"/>
+          <w:b/>
+          <w:u w:val="single"/>
+          <w:lang w:eastAsia="en-GB"/>
+        </w:rPr>
+        <w:t>startIndexZeroIndexed</w:t>
+      </w:r>
+      <w:proofErr w:type="spellEnd"/>
+      <w:r>
+        <w:rPr>
+          <w:rFonts w:ascii="Arial" w:eastAsia="Times New Roman" w:hAnsi="Arial" w:cs="Arial"/>
+          <w:b/>
+          <w:u w:val="single"/>
+          <w:lang w:eastAsia="en-GB"/>
+        </w:rPr>
+        <w:t>:</w:t>
+      </w:r>
+      <w:r>
+        <w:rPr>
+          <w:rFonts w:ascii="Arial" w:eastAsia="Times New Roman" w:hAnsi="Arial" w:cs="Arial"/>
+          <w:lang w:eastAsia="en-GB"/>
+        </w:rPr>
+        <w:t xml:space="preserve"> It st</w:t>
+      </w:r>
+      <w:r>
+        <w:rPr>
+          <w:rFonts w:ascii="Arial" w:eastAsia="Times New Roman" w:hAnsi="Arial" w:cs="Arial"/>
+          <w:lang w:eastAsia="en-GB"/>
+        </w:rPr>
+        <w:t xml:space="preserve">ores the starting block number for the disk. </w:t>
+      </w:r>
+    </w:p>
+    <w:p>
+      <w:pPr>
+        <w:jc w:val="both"/>
+        <w:rPr>
+          <w:rFonts w:ascii="Arial" w:eastAsia="Times New Roman" w:hAnsi="Arial" w:cs="Arial"/>
+          <w:lang w:eastAsia="en-GB"/>
+        </w:rPr>
+      </w:pPr>
+    </w:p>
+    <w:p>
+      <w:pPr>
+        <w:jc w:val="both"/>
+        <w:rPr>
+          <w:rFonts w:ascii="Arial" w:eastAsia="Times New Roman" w:hAnsi="Arial" w:cs="Arial"/>
+          <w:b/>
+          <w:u w:val="single"/>
+          <w:lang w:eastAsia="en-GB"/>
+        </w:rPr>
+      </w:pPr>
+    </w:p>
+    <w:p>
+      <w:pPr>
+        <w:jc w:val="both"/>
+        <w:rPr>
+          <w:rFonts w:ascii="Arial" w:eastAsia="Times New Roman" w:hAnsi="Arial" w:cs="Arial"/>
+          <w:b/>
+          <w:u w:val="single"/>
+          <w:lang w:eastAsia="en-GB"/>
+        </w:rPr>
+      </w:pPr>
+      <w:r>
+        <w:rPr>
+          <w:rFonts w:ascii="Arial" w:eastAsia="Times New Roman" w:hAnsi="Arial" w:cs="Arial"/>
+          <w:b/>
+          <w:u w:val="single"/>
+          <w:lang w:eastAsia="en-GB"/>
+        </w:rPr>
+        <w:t>Functions</w:t>
+      </w:r>
+    </w:p>
+    <w:p>
+      <w:pPr>
+        <w:jc w:val="both"/>
+        <w:rPr>
+          <w:rFonts w:ascii="Arial" w:eastAsia="Times New Roman" w:hAnsi="Arial" w:cs="Arial"/>
+          <w:b/>
+          <w:u w:val="single"/>
+          <w:lang w:eastAsia="en-GB"/>
+        </w:rPr>
+      </w:pPr>
+    </w:p>
+    <w:p>
+      <w:pPr>
+        <w:pStyle w:val="ListParagraph"/>
+        <w:numPr>
+          <w:ilvl w:val="0"/>
+          <w:numId w:val="9"/>
+        </w:numPr>
+        <w:jc w:val="both"/>
+        <w:rPr>
+          <w:rFonts w:ascii="Arial" w:eastAsia="Times New Roman" w:hAnsi="Arial" w:cs="Arial"/>
+          <w:lang w:eastAsia="en-GB"/>
+        </w:rPr>
+      </w:pPr>
+      <w:proofErr w:type="spellStart"/>
+      <w:r>
+        <w:rPr>
+          <w:rFonts w:ascii="Arial" w:eastAsia="Times New Roman" w:hAnsi="Arial" w:cs="Arial"/>
+          <w:b/>
+          <w:u w:val="single"/>
+          <w:lang w:eastAsia="en-GB"/>
+        </w:rPr>
+        <w:t>createDisk</w:t>
+      </w:r>
+      <w:proofErr w:type="spellEnd"/>
+      <w:r>
+        <w:rPr>
+          <w:rFonts w:ascii="Arial" w:eastAsia="Times New Roman" w:hAnsi="Arial" w:cs="Arial"/>
+          <w:b/>
+          <w:u w:val="single"/>
+          <w:lang w:eastAsia="en-GB"/>
+        </w:rPr>
+        <w:t xml:space="preserve"> (</w:t>
+      </w:r>
+      <w:proofErr w:type="spellStart"/>
+      <w:r>
+        <w:rPr>
+          <w:rFonts w:ascii="Arial" w:eastAsia="Times New Roman" w:hAnsi="Arial" w:cs="Arial"/>
+          <w:b/>
+          <w:u w:val="single"/>
+          <w:lang w:eastAsia="en-GB"/>
+        </w:rPr>
+        <w:t>diskID</w:t>
+      </w:r>
+      <w:proofErr w:type="spellEnd"/>
+      <w:r>
+        <w:rPr>
+          <w:rFonts w:ascii="Arial" w:eastAsia="Times New Roman" w:hAnsi="Arial" w:cs="Arial"/>
+          <w:b/>
+          <w:u w:val="single"/>
+          <w:lang w:eastAsia="en-GB"/>
+        </w:rPr>
+        <w:t xml:space="preserve">, </w:t>
+      </w:r>
+      <w:proofErr w:type="spellStart"/>
+      <w:r>
+        <w:rPr>
+          <w:rFonts w:ascii="Arial" w:eastAsia="Times New Roman" w:hAnsi="Arial" w:cs="Arial"/>
+          <w:b/>
+          <w:u w:val="single"/>
+          <w:lang w:eastAsia="en-GB"/>
+        </w:rPr>
+        <w:t>numBlocks</w:t>
+      </w:r>
+      <w:proofErr w:type="spellEnd"/>
+      <w:proofErr w:type="gramStart"/>
+      <w:r>
+        <w:rPr>
+          <w:rFonts w:ascii="Arial" w:eastAsia="Times New Roman" w:hAnsi="Arial" w:cs="Arial"/>
+          <w:b/>
+          <w:u w:val="single"/>
+          <w:lang w:eastAsia="en-GB"/>
+        </w:rPr>
+        <w:t>)</w:t>
+      </w:r>
+      <w:r>
+        <w:rPr>
+          <w:rFonts w:ascii="Arial" w:eastAsia="Times New Roman" w:hAnsi="Arial" w:cs="Arial"/>
+          <w:b/>
+          <w:lang w:eastAsia="en-GB"/>
+        </w:rPr>
+        <w:t xml:space="preserve"> </w:t>
+      </w:r>
+      <w:r>
+        <w:rPr>
+          <w:rFonts w:ascii="Arial" w:eastAsia="Times New Roman" w:hAnsi="Arial" w:cs="Arial"/>
+          <w:lang w:eastAsia="en-GB"/>
+        </w:rPr>
+        <w:t>:</w:t>
+      </w:r>
+      <w:proofErr w:type="gramEnd"/>
+      <w:r>
+        <w:rPr>
+          <w:rFonts w:ascii="Arial" w:eastAsia="Times New Roman" w:hAnsi="Arial" w:cs="Arial"/>
+          <w:lang w:eastAsia="en-GB"/>
+        </w:rPr>
+        <w:t xml:space="preserve"> It attempts to create a disk with the id as </w:t>
+      </w:r>
+      <w:proofErr w:type="spellStart"/>
+      <w:r>
+        <w:rPr>
+          <w:rFonts w:ascii="Arial" w:eastAsia="Times New Roman" w:hAnsi="Arial" w:cs="Arial"/>
+          <w:i/>
+          <w:lang w:eastAsia="en-GB"/>
+        </w:rPr>
+        <w:t>diskID</w:t>
+      </w:r>
+      <w:proofErr w:type="spellEnd"/>
+      <w:r>
+        <w:rPr>
+          <w:rFonts w:ascii="Arial" w:eastAsia="Times New Roman" w:hAnsi="Arial" w:cs="Arial"/>
+          <w:lang w:eastAsia="en-GB"/>
+        </w:rPr>
+        <w:t xml:space="preserve"> and number of blocks as </w:t>
+      </w:r>
+      <w:proofErr w:type="spellStart"/>
+      <w:r>
+        <w:rPr>
+          <w:rFonts w:ascii="Arial" w:eastAsia="Times New Roman" w:hAnsi="Arial" w:cs="Arial"/>
+          <w:i/>
+          <w:lang w:eastAsia="en-GB"/>
+        </w:rPr>
+        <w:t>numBlocks</w:t>
+      </w:r>
+      <w:proofErr w:type="spellEnd"/>
+      <w:r>
+        <w:rPr>
+          <w:rFonts w:ascii="Arial" w:eastAsia="Times New Roman" w:hAnsi="Arial" w:cs="Arial"/>
+          <w:lang w:eastAsia="en-GB"/>
+        </w:rPr>
+        <w:t>. In the current scheme, we check if our physical disk has</w:t>
+      </w:r>
+      <w:r>
+        <w:rPr>
+          <w:rFonts w:ascii="Arial" w:eastAsia="Times New Roman" w:hAnsi="Arial" w:cs="Arial"/>
+          <w:lang w:eastAsia="en-GB"/>
+        </w:rPr>
+        <w:t xml:space="preserve"> got as many contiguous blocks else we raise an error. The </w:t>
+      </w:r>
+      <w:proofErr w:type="spellStart"/>
+      <w:r>
+        <w:rPr>
+          <w:rFonts w:ascii="Arial" w:eastAsia="Times New Roman" w:hAnsi="Arial" w:cs="Arial"/>
+          <w:i/>
+          <w:lang w:eastAsia="en-GB"/>
+        </w:rPr>
+        <w:t>diskList</w:t>
+      </w:r>
+      <w:proofErr w:type="spellEnd"/>
+      <w:r>
+        <w:rPr>
+          <w:rFonts w:ascii="Arial" w:eastAsia="Times New Roman" w:hAnsi="Arial" w:cs="Arial"/>
+          <w:lang w:eastAsia="en-GB"/>
+        </w:rPr>
+        <w:t xml:space="preserve"> variable in the </w:t>
+      </w:r>
+      <w:proofErr w:type="spellStart"/>
+      <w:r>
+        <w:rPr>
+          <w:rFonts w:ascii="Arial" w:eastAsia="Times New Roman" w:hAnsi="Arial" w:cs="Arial"/>
+          <w:i/>
+          <w:lang w:eastAsia="en-GB"/>
+        </w:rPr>
+        <w:t>FileSystem</w:t>
+      </w:r>
+      <w:proofErr w:type="spellEnd"/>
+      <w:r>
+        <w:rPr>
+          <w:rFonts w:ascii="Arial" w:eastAsia="Times New Roman" w:hAnsi="Arial" w:cs="Arial"/>
+          <w:lang w:eastAsia="en-GB"/>
+        </w:rPr>
+        <w:t xml:space="preserve"> class is updated to contain this disk’s id as well. </w:t>
+      </w:r>
+    </w:p>
+    <w:p>
+      <w:pPr>
+        <w:pStyle w:val="ListParagraph"/>
+        <w:jc w:val="both"/>
+        <w:rPr>
+          <w:rFonts w:ascii="Arial" w:eastAsia="Times New Roman" w:hAnsi="Arial" w:cs="Arial"/>
+          <w:lang w:eastAsia="en-GB"/>
+        </w:rPr>
+      </w:pPr>
+    </w:p>
+    <w:p>
+      <w:pPr>
+        <w:pStyle w:val="ListParagraph"/>
+        <w:numPr>
+          <w:ilvl w:val="0"/>
+          <w:numId w:val="9"/>
+        </w:numPr>
+        <w:jc w:val="both"/>
+        <w:rPr>
+          <w:rFonts w:ascii="Arial" w:eastAsia="Times New Roman" w:hAnsi="Arial" w:cs="Arial"/>
+          <w:lang w:eastAsia="en-GB"/>
+        </w:rPr>
+      </w:pPr>
+      <w:proofErr w:type="spellStart"/>
+      <w:r>
+        <w:rPr>
+          <w:rFonts w:ascii="Arial" w:eastAsia="Times New Roman" w:hAnsi="Arial" w:cs="Arial"/>
+          <w:b/>
+          <w:u w:val="single"/>
+          <w:lang w:eastAsia="en-GB"/>
+        </w:rPr>
+        <w:t>deleteDisk</w:t>
+      </w:r>
+      <w:proofErr w:type="spellEnd"/>
+      <w:r>
+        <w:rPr>
+          <w:rFonts w:ascii="Arial" w:eastAsia="Times New Roman" w:hAnsi="Arial" w:cs="Arial"/>
+          <w:b/>
+          <w:u w:val="single"/>
+          <w:lang w:eastAsia="en-GB"/>
+        </w:rPr>
+        <w:t xml:space="preserve"> (id</w:t>
+      </w:r>
+      <w:proofErr w:type="gramStart"/>
+      <w:r>
+        <w:rPr>
+          <w:rFonts w:ascii="Arial" w:eastAsia="Times New Roman" w:hAnsi="Arial" w:cs="Arial"/>
+          <w:b/>
+          <w:u w:val="single"/>
+          <w:lang w:eastAsia="en-GB"/>
+        </w:rPr>
+        <w:t>)</w:t>
+      </w:r>
+      <w:r>
+        <w:rPr>
+          <w:rFonts w:ascii="Arial" w:eastAsia="Times New Roman" w:hAnsi="Arial" w:cs="Arial"/>
+          <w:lang w:eastAsia="en-GB"/>
+        </w:rPr>
+        <w:t xml:space="preserve"> :</w:t>
+      </w:r>
+      <w:proofErr w:type="gramEnd"/>
+      <w:r>
+        <w:rPr>
+          <w:rFonts w:ascii="Arial" w:eastAsia="Times New Roman" w:hAnsi="Arial" w:cs="Arial"/>
+          <w:lang w:eastAsia="en-GB"/>
+        </w:rPr>
+        <w:t xml:space="preserve"> </w:t>
+      </w:r>
+      <w:r>
+        <w:rPr>
+          <w:rFonts w:ascii="Arial" w:eastAsia="Times New Roman" w:hAnsi="Arial" w:cs="Arial"/>
+          <w:lang w:eastAsia="en-GB"/>
+        </w:rPr>
+        <w:t xml:space="preserve">It attempts to delete the disk with the id as </w:t>
+      </w:r>
+      <w:r>
+        <w:rPr>
+          <w:rFonts w:ascii="Arial" w:eastAsia="Times New Roman" w:hAnsi="Arial" w:cs="Arial"/>
+          <w:i/>
+          <w:lang w:eastAsia="en-GB"/>
+        </w:rPr>
+        <w:t>id</w:t>
+      </w:r>
+      <w:r>
+        <w:rPr>
+          <w:rFonts w:ascii="Arial" w:eastAsia="Times New Roman" w:hAnsi="Arial" w:cs="Arial"/>
+          <w:i/>
+          <w:lang w:eastAsia="en-GB"/>
+        </w:rPr>
+        <w:t xml:space="preserve">. </w:t>
+      </w:r>
+      <w:r>
+        <w:rPr>
+          <w:rFonts w:ascii="Arial" w:eastAsia="Times New Roman" w:hAnsi="Arial" w:cs="Arial"/>
+          <w:lang w:eastAsia="en-GB"/>
+        </w:rPr>
+        <w:t xml:space="preserve">After initial validity checks, it essentially calls the function, </w:t>
+      </w:r>
+      <w:proofErr w:type="gramStart"/>
+      <w:r>
+        <w:rPr>
+          <w:rFonts w:ascii="Arial" w:eastAsia="Times New Roman" w:hAnsi="Arial" w:cs="Arial"/>
+          <w:lang w:eastAsia="en-GB"/>
+        </w:rPr>
+        <w:t>freeFromDisk(</w:t>
+      </w:r>
+      <w:proofErr w:type="gramEnd"/>
+      <w:r>
+        <w:rPr>
+          <w:rFonts w:ascii="Arial" w:eastAsia="Times New Roman" w:hAnsi="Arial" w:cs="Arial"/>
+          <w:lang w:eastAsia="en-GB"/>
+        </w:rPr>
+        <w:t>) to free the blocks that are associated with this disk.</w:t>
+      </w:r>
+    </w:p>
+    <w:p>
+      <w:pPr>
+        <w:jc w:val="both"/>
+        <w:rPr>
+          <w:rFonts w:ascii="Arial" w:eastAsia="Times New Roman" w:hAnsi="Arial" w:cs="Arial"/>
+          <w:lang w:eastAsia="en-GB"/>
+        </w:rPr>
+      </w:pPr>
+    </w:p>
+    <w:p>
+      <w:pPr>
+        <w:pStyle w:val="ListParagraph"/>
+        <w:numPr>
+          <w:ilvl w:val="0"/>
+          <w:numId w:val="9"/>
+        </w:numPr>
+        <w:jc w:val="both"/>
+        <w:rPr>
+          <w:rFonts w:ascii="Arial" w:eastAsia="Times New Roman" w:hAnsi="Arial" w:cs="Arial"/>
+          <w:lang w:eastAsia="en-GB"/>
+        </w:rPr>
+      </w:pPr>
+      <w:proofErr w:type="spellStart"/>
+      <w:r>
+        <w:rPr>
+          <w:rFonts w:ascii="Arial" w:eastAsia="Times New Roman" w:hAnsi="Arial" w:cs="Arial"/>
+          <w:b/>
+          <w:u w:val="single"/>
+          <w:lang w:eastAsia="en-GB"/>
+        </w:rPr>
+        <w:t>writeDisk</w:t>
+      </w:r>
+      <w:proofErr w:type="spellEnd"/>
+      <w:r>
+        <w:rPr>
+          <w:rFonts w:ascii="Arial" w:eastAsia="Times New Roman" w:hAnsi="Arial" w:cs="Arial"/>
+          <w:b/>
+          <w:u w:val="single"/>
+          <w:lang w:eastAsia="en-GB"/>
+        </w:rPr>
+        <w:t xml:space="preserve"> (</w:t>
+      </w:r>
+      <w:proofErr w:type="spellStart"/>
+      <w:r>
+        <w:rPr>
+          <w:rFonts w:ascii="Arial" w:eastAsia="Times New Roman" w:hAnsi="Arial" w:cs="Arial"/>
+          <w:b/>
+          <w:u w:val="single"/>
+          <w:lang w:eastAsia="en-GB"/>
+        </w:rPr>
+        <w:t>diskId</w:t>
+      </w:r>
+      <w:proofErr w:type="spellEnd"/>
+      <w:r>
+        <w:rPr>
+          <w:rFonts w:ascii="Arial" w:eastAsia="Times New Roman" w:hAnsi="Arial" w:cs="Arial"/>
+          <w:b/>
+          <w:u w:val="single"/>
+          <w:lang w:eastAsia="en-GB"/>
+        </w:rPr>
+        <w:t xml:space="preserve">, </w:t>
+      </w:r>
+      <w:proofErr w:type="spellStart"/>
+      <w:r>
+        <w:rPr>
+          <w:rFonts w:ascii="Arial" w:eastAsia="Times New Roman" w:hAnsi="Arial" w:cs="Arial"/>
+          <w:b/>
+          <w:u w:val="single"/>
+          <w:lang w:eastAsia="en-GB"/>
+        </w:rPr>
+        <w:t>blockNum</w:t>
+      </w:r>
+      <w:proofErr w:type="spellEnd"/>
+      <w:r>
+        <w:rPr>
+          <w:rFonts w:ascii="Arial" w:eastAsia="Times New Roman" w:hAnsi="Arial" w:cs="Arial"/>
+          <w:b/>
+          <w:u w:val="single"/>
+          <w:lang w:eastAsia="en-GB"/>
+        </w:rPr>
+        <w:t xml:space="preserve">, </w:t>
+      </w:r>
+      <w:proofErr w:type="spellStart"/>
+      <w:r>
+        <w:rPr>
+          <w:rFonts w:ascii="Arial" w:eastAsia="Times New Roman" w:hAnsi="Arial" w:cs="Arial"/>
+          <w:b/>
+          <w:u w:val="single"/>
+          <w:lang w:eastAsia="en-GB"/>
+        </w:rPr>
+        <w:t>writeData</w:t>
+      </w:r>
+      <w:proofErr w:type="spellEnd"/>
+      <w:proofErr w:type="gramStart"/>
+      <w:r>
+        <w:rPr>
+          <w:rFonts w:ascii="Arial" w:eastAsia="Times New Roman" w:hAnsi="Arial" w:cs="Arial"/>
+          <w:b/>
+          <w:u w:val="single"/>
+          <w:lang w:eastAsia="en-GB"/>
+        </w:rPr>
+        <w:t>)</w:t>
+      </w:r>
+      <w:r>
+        <w:rPr>
+          <w:rFonts w:ascii="Arial" w:eastAsia="Times New Roman" w:hAnsi="Arial" w:cs="Arial"/>
+          <w:lang w:eastAsia="en-GB"/>
+        </w:rPr>
+        <w:t xml:space="preserve"> :</w:t>
+      </w:r>
+      <w:proofErr w:type="gramEnd"/>
+      <w:r>
+        <w:rPr>
+          <w:rFonts w:ascii="Arial" w:eastAsia="Times New Roman" w:hAnsi="Arial" w:cs="Arial"/>
+          <w:lang w:eastAsia="en-GB"/>
+        </w:rPr>
+        <w:t xml:space="preserve"> It attempts to write the data, </w:t>
+      </w:r>
+      <w:proofErr w:type="spellStart"/>
+      <w:r>
+        <w:rPr>
+          <w:rFonts w:ascii="Arial" w:eastAsia="Times New Roman" w:hAnsi="Arial" w:cs="Arial"/>
+          <w:i/>
+          <w:lang w:eastAsia="en-GB"/>
+        </w:rPr>
+        <w:t>writeData</w:t>
+      </w:r>
+      <w:proofErr w:type="spellEnd"/>
+      <w:r>
+        <w:rPr>
+          <w:rFonts w:ascii="Arial" w:eastAsia="Times New Roman" w:hAnsi="Arial" w:cs="Arial"/>
+          <w:i/>
+          <w:lang w:eastAsia="en-GB"/>
+        </w:rPr>
+        <w:t xml:space="preserve"> </w:t>
+      </w:r>
+      <w:r>
+        <w:rPr>
+          <w:rFonts w:ascii="Arial" w:eastAsia="Times New Roman" w:hAnsi="Arial" w:cs="Arial"/>
+          <w:lang w:eastAsia="en-GB"/>
+        </w:rPr>
+        <w:t>in the virtual block number,</w:t>
+      </w:r>
+      <w:r>
+        <w:rPr>
+          <w:rFonts w:ascii="Arial" w:eastAsia="Times New Roman" w:hAnsi="Arial" w:cs="Arial"/>
+          <w:i/>
+          <w:lang w:eastAsia="en-GB"/>
+        </w:rPr>
+        <w:t xml:space="preserve"> </w:t>
+      </w:r>
+      <w:proofErr w:type="spellStart"/>
+      <w:r>
+        <w:rPr>
+          <w:rFonts w:ascii="Arial" w:eastAsia="Times New Roman" w:hAnsi="Arial" w:cs="Arial"/>
+          <w:i/>
+          <w:lang w:eastAsia="en-GB"/>
+        </w:rPr>
+        <w:t>blockNum</w:t>
+      </w:r>
+      <w:proofErr w:type="spellEnd"/>
+      <w:r>
+        <w:rPr>
+          <w:rFonts w:ascii="Arial" w:eastAsia="Times New Roman" w:hAnsi="Arial" w:cs="Arial"/>
+          <w:i/>
+          <w:lang w:eastAsia="en-GB"/>
+        </w:rPr>
+        <w:t xml:space="preserve">. </w:t>
+      </w:r>
+      <w:r>
+        <w:rPr>
+          <w:rFonts w:ascii="Arial" w:eastAsia="Times New Roman" w:hAnsi="Arial" w:cs="Arial"/>
+          <w:lang w:eastAsia="en-GB"/>
+        </w:rPr>
+        <w:t xml:space="preserve">Internally, </w:t>
+      </w:r>
+      <w:proofErr w:type="gramStart"/>
+      <w:r>
+        <w:rPr>
+          <w:rFonts w:ascii="Arial" w:eastAsia="Times New Roman" w:hAnsi="Arial" w:cs="Arial"/>
+          <w:lang w:eastAsia="en-GB"/>
+        </w:rPr>
+        <w:t>It</w:t>
+      </w:r>
+      <w:proofErr w:type="gramEnd"/>
+      <w:r>
+        <w:rPr>
+          <w:rFonts w:ascii="Arial" w:eastAsia="Times New Roman" w:hAnsi="Arial" w:cs="Arial"/>
+          <w:lang w:eastAsia="en-GB"/>
+        </w:rPr>
+        <w:t xml:space="preserve"> calculates the physical block number to be actually written. </w:t>
+      </w:r>
+    </w:p>
+    <w:p>
+      <w:pPr>
+        <w:jc w:val="both"/>
+        <w:rPr>
+          <w:rFonts w:ascii="Arial" w:eastAsia="Times New Roman" w:hAnsi="Arial" w:cs="Arial"/>
+          <w:lang w:eastAsia="en-GB"/>
+        </w:rPr>
+      </w:pPr>
+    </w:p>
+    <w:p>
+      <w:pPr>
+        <w:pStyle w:val="ListParagraph"/>
+        <w:numPr>
+          <w:ilvl w:val="0"/>
+          <w:numId w:val="9"/>
+        </w:numPr>
+        <w:jc w:val="both"/>
+        <w:rPr>
+          <w:rFonts w:ascii="Arial" w:eastAsia="Times New Roman" w:hAnsi="Arial" w:cs="Arial"/>
+          <w:lang w:eastAsia="en-GB"/>
+        </w:rPr>
+      </w:pPr>
+      <w:proofErr w:type="spellStart"/>
+      <w:r>
+        <w:rPr>
+          <w:rFonts w:ascii="Arial" w:eastAsia="Times New Roman" w:hAnsi="Arial" w:cs="Arial"/>
+          <w:b/>
+          <w:u w:val="single"/>
+          <w:lang w:eastAsia="en-GB"/>
+        </w:rPr>
+        <w:t>readDisk</w:t>
+      </w:r>
+      <w:proofErr w:type="spellEnd"/>
+      <w:r>
+        <w:rPr>
+          <w:rFonts w:ascii="Arial" w:eastAsia="Times New Roman" w:hAnsi="Arial" w:cs="Arial"/>
+          <w:b/>
+          <w:u w:val="single"/>
+          <w:lang w:eastAsia="en-GB"/>
+        </w:rPr>
+        <w:t xml:space="preserve"> (</w:t>
+      </w:r>
+      <w:proofErr w:type="spellStart"/>
+      <w:proofErr w:type="gramStart"/>
+      <w:r>
+        <w:rPr>
+          <w:rFonts w:ascii="Arial" w:eastAsia="Times New Roman" w:hAnsi="Arial" w:cs="Arial"/>
+          <w:b/>
+          <w:u w:val="single"/>
+          <w:lang w:eastAsia="en-GB"/>
+        </w:rPr>
+        <w:t>diskId,blockNum</w:t>
+      </w:r>
+      <w:proofErr w:type="gramEnd"/>
+      <w:r>
+        <w:rPr>
+          <w:rFonts w:ascii="Arial" w:eastAsia="Times New Roman" w:hAnsi="Arial" w:cs="Arial"/>
+          <w:b/>
+          <w:u w:val="single"/>
+          <w:lang w:eastAsia="en-GB"/>
+        </w:rPr>
+        <w:t>,readData</w:t>
+      </w:r>
+      <w:proofErr w:type="spellEnd"/>
+      <w:r>
+        <w:rPr>
+          <w:rFonts w:ascii="Arial" w:eastAsia="Times New Roman" w:hAnsi="Arial" w:cs="Arial"/>
+          <w:b/>
+          <w:u w:val="single"/>
+          <w:lang w:eastAsia="en-GB"/>
+        </w:rPr>
+        <w:t>)</w:t>
+      </w:r>
+      <w:r>
+        <w:rPr>
+          <w:rFonts w:ascii="Arial" w:eastAsia="Times New Roman" w:hAnsi="Arial" w:cs="Arial"/>
+          <w:lang w:eastAsia="en-GB"/>
+        </w:rPr>
+        <w:t xml:space="preserve">  :</w:t>
+      </w:r>
+      <w:r>
+        <w:rPr>
+          <w:rFonts w:ascii="Arial" w:eastAsia="Times New Roman" w:hAnsi="Arial" w:cs="Arial"/>
+          <w:lang w:eastAsia="en-GB"/>
+        </w:rPr>
+        <w:t xml:space="preserve"> </w:t>
+      </w:r>
+      <w:r>
+        <w:rPr>
+          <w:rFonts w:ascii="Arial" w:eastAsia="Times New Roman" w:hAnsi="Arial" w:cs="Arial"/>
+          <w:lang w:eastAsia="en-GB"/>
+        </w:rPr>
+        <w:t xml:space="preserve">It reads contents of the block with virtual block number as </w:t>
+      </w:r>
+      <w:proofErr w:type="spellStart"/>
+      <w:r>
+        <w:rPr>
+          <w:rFonts w:ascii="Arial" w:eastAsia="Times New Roman" w:hAnsi="Arial" w:cs="Arial"/>
+          <w:i/>
+          <w:lang w:eastAsia="en-GB"/>
+        </w:rPr>
+        <w:t>blockNum</w:t>
+      </w:r>
+      <w:proofErr w:type="spellEnd"/>
+      <w:r>
+        <w:rPr>
+          <w:rFonts w:ascii="Arial" w:eastAsia="Times New Roman" w:hAnsi="Arial" w:cs="Arial"/>
+          <w:i/>
+          <w:lang w:eastAsia="en-GB"/>
+        </w:rPr>
+        <w:t xml:space="preserve"> </w:t>
+      </w:r>
+      <w:r>
+        <w:rPr>
+          <w:rFonts w:ascii="Arial" w:eastAsia="Times New Roman" w:hAnsi="Arial" w:cs="Arial"/>
+          <w:lang w:eastAsia="en-GB"/>
+        </w:rPr>
+        <w:t>into</w:t>
+      </w:r>
+      <w:r>
+        <w:rPr>
+          <w:rFonts w:ascii="Arial" w:eastAsia="Times New Roman" w:hAnsi="Arial" w:cs="Arial"/>
+          <w:i/>
+          <w:lang w:eastAsia="en-GB"/>
+        </w:rPr>
+        <w:t xml:space="preserve"> </w:t>
+      </w:r>
+      <w:proofErr w:type="spellStart"/>
+      <w:r>
+        <w:rPr>
+          <w:rFonts w:ascii="Arial" w:eastAsia="Times New Roman" w:hAnsi="Arial" w:cs="Arial"/>
+          <w:i/>
+          <w:lang w:eastAsia="en-GB"/>
+        </w:rPr>
+        <w:t>readData</w:t>
+      </w:r>
+      <w:proofErr w:type="spellEnd"/>
+      <w:r>
+        <w:rPr>
+          <w:rFonts w:ascii="Arial" w:eastAsia="Times New Roman" w:hAnsi="Arial" w:cs="Arial"/>
+          <w:i/>
+          <w:lang w:eastAsia="en-GB"/>
+        </w:rPr>
+        <w:t xml:space="preserve">. </w:t>
+      </w:r>
+      <w:r>
+        <w:rPr>
+          <w:rFonts w:ascii="Arial" w:eastAsia="Times New Roman" w:hAnsi="Arial" w:cs="Arial"/>
+          <w:lang w:eastAsia="en-GB"/>
+        </w:rPr>
+        <w:t>To read data from the physical blocks, it calculates the physical block number of the block and therefore, calls</w:t>
+      </w:r>
+      <w:r>
+        <w:rPr>
+          <w:rFonts w:ascii="Arial" w:eastAsia="Times New Roman" w:hAnsi="Arial" w:cs="Arial"/>
+          <w:i/>
+          <w:lang w:eastAsia="en-GB"/>
+        </w:rPr>
+        <w:t xml:space="preserve"> </w:t>
+      </w:r>
+      <w:r>
+        <w:rPr>
+          <w:rFonts w:ascii="Arial" w:eastAsia="Times New Roman" w:hAnsi="Arial" w:cs="Arial"/>
+          <w:lang w:eastAsia="en-GB"/>
+        </w:rPr>
+        <w:t>the</w:t>
+      </w:r>
+      <w:r>
+        <w:rPr>
+          <w:rFonts w:ascii="Arial" w:eastAsia="Times New Roman" w:hAnsi="Arial" w:cs="Arial"/>
+          <w:i/>
+          <w:lang w:eastAsia="en-GB"/>
+        </w:rPr>
+        <w:t xml:space="preserve"> </w:t>
+      </w:r>
+      <w:proofErr w:type="spellStart"/>
+      <w:r>
+        <w:rPr>
+          <w:rFonts w:ascii="Arial" w:eastAsia="Times New Roman" w:hAnsi="Arial" w:cs="Arial"/>
+          <w:i/>
+          <w:lang w:eastAsia="en-GB"/>
+        </w:rPr>
+        <w:t>readBlock</w:t>
+      </w:r>
+      <w:proofErr w:type="spellEnd"/>
+      <w:r>
+        <w:rPr>
+          <w:rFonts w:ascii="Arial" w:eastAsia="Times New Roman" w:hAnsi="Arial" w:cs="Arial"/>
+          <w:i/>
+          <w:lang w:eastAsia="en-GB"/>
+        </w:rPr>
+        <w:t xml:space="preserve"> </w:t>
+      </w:r>
+      <w:r>
+        <w:rPr>
+          <w:rFonts w:ascii="Arial" w:eastAsia="Times New Roman" w:hAnsi="Arial" w:cs="Arial"/>
+          <w:lang w:eastAsia="en-GB"/>
+        </w:rPr>
+        <w:t>function.</w:t>
+      </w:r>
+      <w:r>
+        <w:rPr>
+          <w:rFonts w:ascii="Arial" w:eastAsia="Times New Roman" w:hAnsi="Arial" w:cs="Arial"/>
+          <w:i/>
+          <w:lang w:eastAsia="en-GB"/>
+        </w:rPr>
+        <w:t xml:space="preserve"> </w:t>
+      </w:r>
+    </w:p>
+    <w:p>
+      <w:pPr>
+        <w:ind w:left="360"/>
+        <w:jc w:val="both"/>
+        <w:rPr>
+          <w:rFonts w:ascii="Arial" w:eastAsia="Times New Roman" w:hAnsi="Arial" w:cs="Arial"/>
+          <w:lang w:eastAsia="en-GB"/>
+        </w:rPr>
+      </w:pPr>
+    </w:p>
+    <w:p>
+      <w:pPr>
+        <w:ind w:left="360"/>
+        <w:jc w:val="both"/>
+        <w:rPr>
+          <w:rFonts w:ascii="Arial" w:eastAsia="Times New Roman" w:hAnsi="Arial" w:cs="Arial"/>
+          <w:b/>
+          <w:u w:val="single"/>
+          <w:lang w:eastAsia="en-GB"/>
+        </w:rPr>
+      </w:pPr>
+      <w:r>
+        <w:rPr>
+          <w:rFonts w:ascii="Arial" w:eastAsia="Times New Roman" w:hAnsi="Arial" w:cs="Arial"/>
+          <w:b/>
+          <w:u w:val="single"/>
+          <w:lang w:eastAsia="en-GB"/>
+        </w:rPr>
+        <w:t>Tests</w:t>
+      </w:r>
+    </w:p>
+    <w:p>
+      <w:pPr>
+        <w:ind w:left="360"/>
+        <w:jc w:val="both"/>
+        <w:rPr>
+          <w:rFonts w:ascii="Arial" w:eastAsia="Times New Roman" w:hAnsi="Arial" w:cs="Arial"/>
+          <w:b/>
+          <w:u w:val="single"/>
+          <w:lang w:eastAsia="en-GB"/>
+        </w:rPr>
+      </w:pPr>
+    </w:p>
+    <w:p>
+      <w:pPr>
+        <w:ind w:left="360"/>
+        <w:jc w:val="both"/>
+        <w:rPr>
+          <w:rFonts w:ascii="Arial" w:eastAsia="Times New Roman" w:hAnsi="Arial" w:cs="Arial"/>
+          <w:lang w:eastAsia="en-GB"/>
+        </w:rPr>
+      </w:pPr>
+      <w:r>
+        <w:rPr>
+          <w:rFonts w:ascii="Arial" w:eastAsia="Times New Roman" w:hAnsi="Arial" w:cs="Arial"/>
+          <w:lang w:eastAsia="en-GB"/>
+        </w:rPr>
+        <w:t xml:space="preserve">We perform comprehensive tests to check the functioning of the above file system with added support for creating, deleting, reading and writing to disks. </w:t>
+      </w:r>
+      <w:r>
+        <w:rPr>
+          <w:rFonts w:ascii="Arial" w:eastAsia="Times New Roman" w:hAnsi="Arial" w:cs="Arial"/>
+          <w:lang w:eastAsia="en-GB"/>
+        </w:rPr>
+        <w:t xml:space="preserve">The </w:t>
+      </w:r>
+      <w:proofErr w:type="spellStart"/>
+      <w:proofErr w:type="gramStart"/>
+      <w:r>
+        <w:rPr>
+          <w:rFonts w:ascii="Arial" w:eastAsia="Times New Roman" w:hAnsi="Arial" w:cs="Arial"/>
+          <w:i/>
+          <w:lang w:eastAsia="en-GB"/>
+        </w:rPr>
+        <w:t>runBlockTests</w:t>
+      </w:r>
+      <w:proofErr w:type="spellEnd"/>
+      <w:r>
+        <w:rPr>
+          <w:rFonts w:ascii="Arial" w:eastAsia="Times New Roman" w:hAnsi="Arial" w:cs="Arial"/>
+          <w:i/>
+          <w:lang w:eastAsia="en-GB"/>
+        </w:rPr>
+        <w:t>(</w:t>
+      </w:r>
+      <w:proofErr w:type="gramEnd"/>
+      <w:r>
+        <w:rPr>
+          <w:rFonts w:ascii="Arial" w:eastAsia="Times New Roman" w:hAnsi="Arial" w:cs="Arial"/>
+          <w:i/>
+          <w:lang w:eastAsia="en-GB"/>
+        </w:rPr>
+        <w:t>)</w:t>
+      </w:r>
+      <w:r>
+        <w:rPr>
+          <w:rFonts w:ascii="Arial" w:eastAsia="Times New Roman" w:hAnsi="Arial" w:cs="Arial"/>
+          <w:i/>
+          <w:lang w:eastAsia="en-GB"/>
+        </w:rPr>
+        <w:t xml:space="preserve"> </w:t>
+      </w:r>
+      <w:r>
+        <w:rPr>
+          <w:rFonts w:ascii="Arial" w:eastAsia="Times New Roman" w:hAnsi="Arial" w:cs="Arial"/>
+          <w:lang w:eastAsia="en-GB"/>
+        </w:rPr>
+        <w:t>first tests the basic functions,</w:t>
+      </w:r>
+      <w:r>
+        <w:rPr>
+          <w:rFonts w:ascii="Arial" w:eastAsia="Times New Roman" w:hAnsi="Arial" w:cs="Arial"/>
+          <w:i/>
+          <w:lang w:eastAsia="en-GB"/>
+        </w:rPr>
+        <w:t xml:space="preserve"> </w:t>
+      </w:r>
+      <w:proofErr w:type="spellStart"/>
+      <w:r>
+        <w:rPr>
+          <w:rFonts w:ascii="Arial" w:eastAsia="Times New Roman" w:hAnsi="Arial" w:cs="Arial"/>
+          <w:i/>
+          <w:lang w:eastAsia="en-GB"/>
+        </w:rPr>
+        <w:t>readBlock</w:t>
+      </w:r>
+      <w:proofErr w:type="spellEnd"/>
+      <w:r>
+        <w:rPr>
+          <w:rFonts w:ascii="Arial" w:eastAsia="Times New Roman" w:hAnsi="Arial" w:cs="Arial"/>
+          <w:i/>
+          <w:lang w:eastAsia="en-GB"/>
+        </w:rPr>
+        <w:t xml:space="preserve"> </w:t>
+      </w:r>
+      <w:r>
+        <w:rPr>
+          <w:rFonts w:ascii="Arial" w:eastAsia="Times New Roman" w:hAnsi="Arial" w:cs="Arial"/>
+          <w:lang w:eastAsia="en-GB"/>
+        </w:rPr>
+        <w:t>and</w:t>
+      </w:r>
+      <w:r>
+        <w:rPr>
+          <w:rFonts w:ascii="Arial" w:eastAsia="Times New Roman" w:hAnsi="Arial" w:cs="Arial"/>
+          <w:i/>
+          <w:lang w:eastAsia="en-GB"/>
+        </w:rPr>
+        <w:t xml:space="preserve"> </w:t>
+      </w:r>
+      <w:proofErr w:type="spellStart"/>
+      <w:r>
+        <w:rPr>
+          <w:rFonts w:ascii="Arial" w:eastAsia="Times New Roman" w:hAnsi="Arial" w:cs="Arial"/>
+          <w:i/>
+          <w:lang w:eastAsia="en-GB"/>
+        </w:rPr>
+        <w:t>writeBlock</w:t>
+      </w:r>
+      <w:proofErr w:type="spellEnd"/>
+      <w:r>
+        <w:rPr>
+          <w:rFonts w:ascii="Arial" w:eastAsia="Times New Roman" w:hAnsi="Arial" w:cs="Arial"/>
+          <w:i/>
+          <w:lang w:eastAsia="en-GB"/>
+        </w:rPr>
+        <w:t xml:space="preserve"> </w:t>
+      </w:r>
+      <w:r>
+        <w:rPr>
+          <w:rFonts w:ascii="Arial" w:eastAsia="Times New Roman" w:hAnsi="Arial" w:cs="Arial"/>
+          <w:lang w:eastAsia="en-GB"/>
+        </w:rPr>
+        <w:t xml:space="preserve">to write and read to blocks. Once, we see them working successfully, </w:t>
+      </w:r>
+      <w:r>
+        <w:rPr>
+          <w:rFonts w:ascii="Arial" w:eastAsia="Times New Roman" w:hAnsi="Arial" w:cs="Arial"/>
+          <w:lang w:eastAsia="en-GB"/>
+        </w:rPr>
+        <w:t xml:space="preserve">we then perform the disks test, using the </w:t>
+      </w:r>
+      <w:proofErr w:type="spellStart"/>
+      <w:proofErr w:type="gramStart"/>
+      <w:r>
+        <w:rPr>
+          <w:rFonts w:ascii="Arial" w:eastAsia="Times New Roman" w:hAnsi="Arial" w:cs="Arial"/>
+          <w:i/>
+          <w:lang w:eastAsia="en-GB"/>
+        </w:rPr>
+        <w:t>runDiskTests</w:t>
+      </w:r>
+      <w:proofErr w:type="spellEnd"/>
+      <w:r>
+        <w:rPr>
+          <w:rFonts w:ascii="Arial" w:eastAsia="Times New Roman" w:hAnsi="Arial" w:cs="Arial"/>
+          <w:i/>
+          <w:lang w:eastAsia="en-GB"/>
+        </w:rPr>
+        <w:t>(</w:t>
+      </w:r>
+      <w:proofErr w:type="gramEnd"/>
+      <w:r>
+        <w:rPr>
+          <w:rFonts w:ascii="Arial" w:eastAsia="Times New Roman" w:hAnsi="Arial" w:cs="Arial"/>
+          <w:i/>
+          <w:lang w:eastAsia="en-GB"/>
+        </w:rPr>
+        <w:t>)</w:t>
+      </w:r>
+      <w:r>
+        <w:rPr>
+          <w:rFonts w:ascii="Arial" w:eastAsia="Times New Roman" w:hAnsi="Arial" w:cs="Arial"/>
+          <w:lang w:eastAsia="en-GB"/>
+        </w:rPr>
+        <w:t xml:space="preserve"> function. It tries</w:t>
+      </w:r>
+      <w:r>
+        <w:rPr>
+          <w:rFonts w:ascii="Arial" w:eastAsia="Times New Roman" w:hAnsi="Arial" w:cs="Arial"/>
+          <w:lang w:eastAsia="en-GB"/>
+        </w:rPr>
+        <w:t xml:space="preserve"> to create a normal disk, disk with an existing ID, </w:t>
+      </w:r>
+      <w:r>
+        <w:rPr>
+          <w:rFonts w:ascii="Arial" w:eastAsia="Times New Roman" w:hAnsi="Arial" w:cs="Arial"/>
+          <w:lang w:eastAsia="en-GB"/>
+        </w:rPr>
+        <w:t xml:space="preserve">delete a normal disk, delete an already deleted disk and then reads and writes from a disk. We obtain quite expected and explainable results from the above tests. </w:t>
+      </w:r>
+    </w:p>
+    <w:p>
+      <w:pPr>
+        <w:ind w:left="360"/>
+        <w:jc w:val="both"/>
+        <w:rPr>
+          <w:rFonts w:ascii="Arial" w:eastAsia="Times New Roman" w:hAnsi="Arial" w:cs="Arial"/>
+          <w:lang w:eastAsia="en-GB"/>
+        </w:rPr>
+      </w:pPr>
+    </w:p>
+    <w:p>
+      <w:pPr>
+        <w:ind w:left="360"/>
+        <w:jc w:val="both"/>
+        <w:rPr>
+          <w:rFonts w:ascii="Arial" w:eastAsia="Times New Roman" w:hAnsi="Arial" w:cs="Arial"/>
+          <w:lang w:eastAsia="en-GB"/>
+        </w:rPr>
+      </w:pPr>
+    </w:p>
+    <w:p>
+      <w:pPr>
+        <w:pStyle w:val="ListParagraph"/>
+        <w:numPr>
+          <w:ilvl w:val="0"/>
+          <w:numId w:val="10"/>
+        </w:numPr>
+        <w:jc w:val="both"/>
+        <w:rPr>
+          <w:rFonts w:ascii="Times New Roman" w:eastAsia="Times New Roman" w:hAnsi="Times New Roman" w:cs="Times New Roman"/>
+          <w:b/>
+          <w:sz w:val="28"/>
+          <w:szCs w:val="28"/>
+          <w:u w:val="single"/>
+          <w:lang w:eastAsia="en-GB"/>
+        </w:rPr>
+      </w:pPr>
+      <w:r>
+        <w:rPr>
+          <w:rFonts w:ascii="Times New Roman" w:eastAsia="Times New Roman" w:hAnsi="Times New Roman" w:cs="Times New Roman"/>
+          <w:b/>
+          <w:sz w:val="28"/>
+          <w:szCs w:val="28"/>
+          <w:u w:val="single"/>
+          <w:lang w:eastAsia="en-GB"/>
+        </w:rPr>
+        <w:t xml:space="preserve">Fragmentation </w:t>
+      </w:r>
+    </w:p>
+    <w:p>
+      <w:pPr>
+        <w:jc w:val="both"/>
+        <w:rPr>
+          <w:rFonts w:ascii="Times New Roman" w:eastAsia="Times New Roman" w:hAnsi="Times New Roman" w:cs="Times New Roman"/>
+          <w:b/>
+          <w:sz w:val="28"/>
+          <w:szCs w:val="28"/>
+          <w:u w:val="single"/>
+          <w:lang w:eastAsia="en-GB"/>
+        </w:rPr>
+      </w:pPr>
+    </w:p>
+    <w:p>
+      <w:pPr>
+        <w:jc w:val="both"/>
+        <w:rPr>
+          <w:rFonts w:ascii="Arial" w:eastAsia="Times New Roman" w:hAnsi="Arial" w:cs="Arial"/>
+          <w:lang w:eastAsia="en-GB"/>
+        </w:rPr>
+      </w:pPr>
+      <w:r>
+        <w:rPr>
+          <w:rFonts w:ascii="Arial" w:eastAsia="Times New Roman" w:hAnsi="Arial" w:cs="Arial"/>
+          <w:lang w:eastAsia="en-GB"/>
+        </w:rPr>
+        <w:t xml:space="preserve">The above structure of disk is quite elementary and suffers from growth and fragmentation issues. </w:t>
+      </w:r>
+      <w:r>
+        <w:rPr>
+          <w:rFonts w:ascii="Arial" w:eastAsia="Times New Roman" w:hAnsi="Arial" w:cs="Arial"/>
+          <w:lang w:eastAsia="en-GB"/>
+        </w:rPr>
+        <w:t xml:space="preserve">In this disk scheme, we relax the constraint to have all the blocks of a disk in contiguous storage. Therefore, we need to store </w:t>
+      </w:r>
       <w:bookmarkStart w:id="0" w:name="_GoBack"/>
       <w:bookmarkEnd w:id="0"/>
+    </w:p>
+    <w:p>
+      <w:pPr>
+        <w:jc w:val="both"/>
+        <w:rPr>
+          <w:rFonts w:ascii="Arial" w:eastAsia="Times New Roman" w:hAnsi="Arial" w:cs="Arial"/>
+          <w:lang w:eastAsia="en-GB"/>
+        </w:rPr>
+      </w:pPr>
+      <w:r>
+        <w:rPr>
+          <w:rFonts w:ascii="Arial" w:eastAsia="Times New Roman" w:hAnsi="Arial" w:cs="Arial"/>
+          <w:lang w:eastAsia="en-GB"/>
+        </w:rPr>
+        <w:t xml:space="preserve"> </w:t>
+      </w:r>
     </w:p>
     <w:p/>
     <w:sectPr>
@@ -1684,6 +3329,205 @@
     </w:lvl>
   </w:abstractNum>
   <w:abstractNum w:abstractNumId="2">
+    <w:nsid w:val="4DF74744"/>
+    <w:multiLevelType w:val="hybridMultilevel"/>
+    <w:tmpl w:val="A0A2EF56"/>
+    <w:lvl w:ilvl="0" w:tplc="08090001">
+      <w:start w:val="1"/>
+      <w:numFmt w:val="bullet"/>
+      <w:lvlText w:val=""/>
+      <w:lvlJc w:val="left"/>
+      <w:pPr>
+        <w:ind w:left="791" w:hanging="360"/>
+      </w:pPr>
+      <w:rPr>
+        <w:rFonts w:ascii="Symbol" w:hAnsi="Symbol" w:hint="default"/>
+      </w:rPr>
+    </w:lvl>
+    <w:lvl w:ilvl="1" w:tplc="08090003" w:tentative="1">
+      <w:start w:val="1"/>
+      <w:numFmt w:val="bullet"/>
+      <w:lvlText w:val="o"/>
+      <w:lvlJc w:val="left"/>
+      <w:pPr>
+        <w:ind w:left="1511" w:hanging="360"/>
+      </w:pPr>
+      <w:rPr>
+        <w:rFonts w:ascii="Courier New" w:hAnsi="Courier New" w:cs="Courier New" w:hint="default"/>
+      </w:rPr>
+    </w:lvl>
+    <w:lvl w:ilvl="2" w:tplc="08090005" w:tentative="1">
+      <w:start w:val="1"/>
+      <w:numFmt w:val="bullet"/>
+      <w:lvlText w:val=""/>
+      <w:lvlJc w:val="left"/>
+      <w:pPr>
+        <w:ind w:left="2231" w:hanging="360"/>
+      </w:pPr>
+      <w:rPr>
+        <w:rFonts w:ascii="Wingdings" w:hAnsi="Wingdings" w:hint="default"/>
+      </w:rPr>
+    </w:lvl>
+    <w:lvl w:ilvl="3" w:tplc="08090001" w:tentative="1">
+      <w:start w:val="1"/>
+      <w:numFmt w:val="bullet"/>
+      <w:lvlText w:val=""/>
+      <w:lvlJc w:val="left"/>
+      <w:pPr>
+        <w:ind w:left="2951" w:hanging="360"/>
+      </w:pPr>
+      <w:rPr>
+        <w:rFonts w:ascii="Symbol" w:hAnsi="Symbol" w:hint="default"/>
+      </w:rPr>
+    </w:lvl>
+    <w:lvl w:ilvl="4" w:tplc="08090003" w:tentative="1">
+      <w:start w:val="1"/>
+      <w:numFmt w:val="bullet"/>
+      <w:lvlText w:val="o"/>
+      <w:lvlJc w:val="left"/>
+      <w:pPr>
+        <w:ind w:left="3671" w:hanging="360"/>
+      </w:pPr>
+      <w:rPr>
+        <w:rFonts w:ascii="Courier New" w:hAnsi="Courier New" w:cs="Courier New" w:hint="default"/>
+      </w:rPr>
+    </w:lvl>
+    <w:lvl w:ilvl="5" w:tplc="08090005" w:tentative="1">
+      <w:start w:val="1"/>
+      <w:numFmt w:val="bullet"/>
+      <w:lvlText w:val=""/>
+      <w:lvlJc w:val="left"/>
+      <w:pPr>
+        <w:ind w:left="4391" w:hanging="360"/>
+      </w:pPr>
+      <w:rPr>
+        <w:rFonts w:ascii="Wingdings" w:hAnsi="Wingdings" w:hint="default"/>
+      </w:rPr>
+    </w:lvl>
+    <w:lvl w:ilvl="6" w:tplc="08090001" w:tentative="1">
+      <w:start w:val="1"/>
+      <w:numFmt w:val="bullet"/>
+      <w:lvlText w:val=""/>
+      <w:lvlJc w:val="left"/>
+      <w:pPr>
+        <w:ind w:left="5111" w:hanging="360"/>
+      </w:pPr>
+      <w:rPr>
+        <w:rFonts w:ascii="Symbol" w:hAnsi="Symbol" w:hint="default"/>
+      </w:rPr>
+    </w:lvl>
+    <w:lvl w:ilvl="7" w:tplc="08090003" w:tentative="1">
+      <w:start w:val="1"/>
+      <w:numFmt w:val="bullet"/>
+      <w:lvlText w:val="o"/>
+      <w:lvlJc w:val="left"/>
+      <w:pPr>
+        <w:ind w:left="5831" w:hanging="360"/>
+      </w:pPr>
+      <w:rPr>
+        <w:rFonts w:ascii="Courier New" w:hAnsi="Courier New" w:cs="Courier New" w:hint="default"/>
+      </w:rPr>
+    </w:lvl>
+    <w:lvl w:ilvl="8" w:tplc="08090005" w:tentative="1">
+      <w:start w:val="1"/>
+      <w:numFmt w:val="bullet"/>
+      <w:lvlText w:val=""/>
+      <w:lvlJc w:val="left"/>
+      <w:pPr>
+        <w:ind w:left="6551" w:hanging="360"/>
+      </w:pPr>
+      <w:rPr>
+        <w:rFonts w:ascii="Wingdings" w:hAnsi="Wingdings" w:hint="default"/>
+      </w:rPr>
+    </w:lvl>
+  </w:abstractNum>
+  <w:abstractNum w:abstractNumId="3">
+    <w:nsid w:val="5F3D66E1"/>
+    <w:multiLevelType w:val="hybridMultilevel"/>
+    <w:tmpl w:val="5BC29A30"/>
+    <w:lvl w:ilvl="0" w:tplc="08090013">
+      <w:start w:val="1"/>
+      <w:numFmt w:val="upperRoman"/>
+      <w:lvlText w:val="%1."/>
+      <w:lvlJc w:val="right"/>
+      <w:pPr>
+        <w:ind w:left="720" w:hanging="360"/>
+      </w:pPr>
+    </w:lvl>
+    <w:lvl w:ilvl="1" w:tplc="08090019" w:tentative="1">
+      <w:start w:val="1"/>
+      <w:numFmt w:val="lowerLetter"/>
+      <w:lvlText w:val="%2."/>
+      <w:lvlJc w:val="left"/>
+      <w:pPr>
+        <w:ind w:left="1440" w:hanging="360"/>
+      </w:pPr>
+    </w:lvl>
+    <w:lvl w:ilvl="2" w:tplc="0809001B" w:tentative="1">
+      <w:start w:val="1"/>
+      <w:numFmt w:val="lowerRoman"/>
+      <w:lvlText w:val="%3."/>
+      <w:lvlJc w:val="right"/>
+      <w:pPr>
+        <w:ind w:left="2160" w:hanging="180"/>
+      </w:pPr>
+    </w:lvl>
+    <w:lvl w:ilvl="3" w:tplc="0809000F" w:tentative="1">
+      <w:start w:val="1"/>
+      <w:numFmt w:val="decimal"/>
+      <w:lvlText w:val="%4."/>
+      <w:lvlJc w:val="left"/>
+      <w:pPr>
+        <w:ind w:left="2880" w:hanging="360"/>
+      </w:pPr>
+    </w:lvl>
+    <w:lvl w:ilvl="4" w:tplc="08090019" w:tentative="1">
+      <w:start w:val="1"/>
+      <w:numFmt w:val="lowerLetter"/>
+      <w:lvlText w:val="%5."/>
+      <w:lvlJc w:val="left"/>
+      <w:pPr>
+        <w:ind w:left="3600" w:hanging="360"/>
+      </w:pPr>
+    </w:lvl>
+    <w:lvl w:ilvl="5" w:tplc="0809001B" w:tentative="1">
+      <w:start w:val="1"/>
+      <w:numFmt w:val="lowerRoman"/>
+      <w:lvlText w:val="%6."/>
+      <w:lvlJc w:val="right"/>
+      <w:pPr>
+        <w:ind w:left="4320" w:hanging="180"/>
+      </w:pPr>
+    </w:lvl>
+    <w:lvl w:ilvl="6" w:tplc="0809000F" w:tentative="1">
+      <w:start w:val="1"/>
+      <w:numFmt w:val="decimal"/>
+      <w:lvlText w:val="%7."/>
+      <w:lvlJc w:val="left"/>
+      <w:pPr>
+        <w:ind w:left="5040" w:hanging="360"/>
+      </w:pPr>
+    </w:lvl>
+    <w:lvl w:ilvl="7" w:tplc="08090019" w:tentative="1">
+      <w:start w:val="1"/>
+      <w:numFmt w:val="lowerLetter"/>
+      <w:lvlText w:val="%8."/>
+      <w:lvlJc w:val="left"/>
+      <w:pPr>
+        <w:ind w:left="5760" w:hanging="360"/>
+      </w:pPr>
+    </w:lvl>
+    <w:lvl w:ilvl="8" w:tplc="0809001B" w:tentative="1">
+      <w:start w:val="1"/>
+      <w:numFmt w:val="lowerRoman"/>
+      <w:lvlText w:val="%9."/>
+      <w:lvlJc w:val="right"/>
+      <w:pPr>
+        <w:ind w:left="6480" w:hanging="180"/>
+      </w:pPr>
+    </w:lvl>
+  </w:abstractNum>
+  <w:abstractNum w:abstractNumId="4">
     <w:nsid w:val="61B11F76"/>
     <w:multiLevelType w:val="hybridMultilevel"/>
     <w:tmpl w:val="9C7E02F8"/>
@@ -1772,7 +3616,7 @@
       </w:pPr>
     </w:lvl>
   </w:abstractNum>
-  <w:abstractNum w:abstractNumId="3">
+  <w:abstractNum w:abstractNumId="5">
     <w:nsid w:val="61DA435A"/>
     <w:multiLevelType w:val="multilevel"/>
     <w:tmpl w:val="239C5F24"/>
@@ -1921,7 +3765,120 @@
       </w:rPr>
     </w:lvl>
   </w:abstractNum>
-  <w:abstractNum w:abstractNumId="4">
+  <w:abstractNum w:abstractNumId="6">
+    <w:nsid w:val="62871628"/>
+    <w:multiLevelType w:val="hybridMultilevel"/>
+    <w:tmpl w:val="70B44276"/>
+    <w:lvl w:ilvl="0" w:tplc="08090001">
+      <w:start w:val="1"/>
+      <w:numFmt w:val="bullet"/>
+      <w:lvlText w:val=""/>
+      <w:lvlJc w:val="left"/>
+      <w:pPr>
+        <w:ind w:left="720" w:hanging="360"/>
+      </w:pPr>
+      <w:rPr>
+        <w:rFonts w:ascii="Symbol" w:hAnsi="Symbol" w:hint="default"/>
+      </w:rPr>
+    </w:lvl>
+    <w:lvl w:ilvl="1" w:tplc="08090003" w:tentative="1">
+      <w:start w:val="1"/>
+      <w:numFmt w:val="bullet"/>
+      <w:lvlText w:val="o"/>
+      <w:lvlJc w:val="left"/>
+      <w:pPr>
+        <w:ind w:left="1440" w:hanging="360"/>
+      </w:pPr>
+      <w:rPr>
+        <w:rFonts w:ascii="Courier New" w:hAnsi="Courier New" w:cs="Courier New" w:hint="default"/>
+      </w:rPr>
+    </w:lvl>
+    <w:lvl w:ilvl="2" w:tplc="08090005" w:tentative="1">
+      <w:start w:val="1"/>
+      <w:numFmt w:val="bullet"/>
+      <w:lvlText w:val=""/>
+      <w:lvlJc w:val="left"/>
+      <w:pPr>
+        <w:ind w:left="2160" w:hanging="360"/>
+      </w:pPr>
+      <w:rPr>
+        <w:rFonts w:ascii="Wingdings" w:hAnsi="Wingdings" w:hint="default"/>
+      </w:rPr>
+    </w:lvl>
+    <w:lvl w:ilvl="3" w:tplc="08090001" w:tentative="1">
+      <w:start w:val="1"/>
+      <w:numFmt w:val="bullet"/>
+      <w:lvlText w:val=""/>
+      <w:lvlJc w:val="left"/>
+      <w:pPr>
+        <w:ind w:left="2880" w:hanging="360"/>
+      </w:pPr>
+      <w:rPr>
+        <w:rFonts w:ascii="Symbol" w:hAnsi="Symbol" w:hint="default"/>
+      </w:rPr>
+    </w:lvl>
+    <w:lvl w:ilvl="4" w:tplc="08090003" w:tentative="1">
+      <w:start w:val="1"/>
+      <w:numFmt w:val="bullet"/>
+      <w:lvlText w:val="o"/>
+      <w:lvlJc w:val="left"/>
+      <w:pPr>
+        <w:ind w:left="3600" w:hanging="360"/>
+      </w:pPr>
+      <w:rPr>
+        <w:rFonts w:ascii="Courier New" w:hAnsi="Courier New" w:cs="Courier New" w:hint="default"/>
+      </w:rPr>
+    </w:lvl>
+    <w:lvl w:ilvl="5" w:tplc="08090005" w:tentative="1">
+      <w:start w:val="1"/>
+      <w:numFmt w:val="bullet"/>
+      <w:lvlText w:val=""/>
+      <w:lvlJc w:val="left"/>
+      <w:pPr>
+        <w:ind w:left="4320" w:hanging="360"/>
+      </w:pPr>
+      <w:rPr>
+        <w:rFonts w:ascii="Wingdings" w:hAnsi="Wingdings" w:hint="default"/>
+      </w:rPr>
+    </w:lvl>
+    <w:lvl w:ilvl="6" w:tplc="08090001" w:tentative="1">
+      <w:start w:val="1"/>
+      <w:numFmt w:val="bullet"/>
+      <w:lvlText w:val=""/>
+      <w:lvlJc w:val="left"/>
+      <w:pPr>
+        <w:ind w:left="5040" w:hanging="360"/>
+      </w:pPr>
+      <w:rPr>
+        <w:rFonts w:ascii="Symbol" w:hAnsi="Symbol" w:hint="default"/>
+      </w:rPr>
+    </w:lvl>
+    <w:lvl w:ilvl="7" w:tplc="08090003" w:tentative="1">
+      <w:start w:val="1"/>
+      <w:numFmt w:val="bullet"/>
+      <w:lvlText w:val="o"/>
+      <w:lvlJc w:val="left"/>
+      <w:pPr>
+        <w:ind w:left="5760" w:hanging="360"/>
+      </w:pPr>
+      <w:rPr>
+        <w:rFonts w:ascii="Courier New" w:hAnsi="Courier New" w:cs="Courier New" w:hint="default"/>
+      </w:rPr>
+    </w:lvl>
+    <w:lvl w:ilvl="8" w:tplc="08090005" w:tentative="1">
+      <w:start w:val="1"/>
+      <w:numFmt w:val="bullet"/>
+      <w:lvlText w:val=""/>
+      <w:lvlJc w:val="left"/>
+      <w:pPr>
+        <w:ind w:left="6480" w:hanging="360"/>
+      </w:pPr>
+      <w:rPr>
+        <w:rFonts w:ascii="Wingdings" w:hAnsi="Wingdings" w:hint="default"/>
+      </w:rPr>
+    </w:lvl>
+  </w:abstractNum>
+  <w:abstractNum w:abstractNumId="7">
     <w:nsid w:val="650717A2"/>
     <w:multiLevelType w:val="multilevel"/>
     <w:tmpl w:val="D26AD638"/>
@@ -2070,7 +4027,7 @@
       </w:rPr>
     </w:lvl>
   </w:abstractNum>
-  <w:abstractNum w:abstractNumId="5">
+  <w:abstractNum w:abstractNumId="8">
     <w:nsid w:val="6BF741E9"/>
     <w:multiLevelType w:val="multilevel"/>
     <w:tmpl w:val="9E78F432"/>
@@ -2219,23 +4176,148 @@
       </w:rPr>
     </w:lvl>
   </w:abstractNum>
+  <w:abstractNum w:abstractNumId="9">
+    <w:nsid w:val="6C4B5712"/>
+    <w:multiLevelType w:val="hybridMultilevel"/>
+    <w:tmpl w:val="2D5EDECA"/>
+    <w:lvl w:ilvl="0" w:tplc="08090001">
+      <w:start w:val="1"/>
+      <w:numFmt w:val="bullet"/>
+      <w:lvlText w:val=""/>
+      <w:lvlJc w:val="left"/>
+      <w:pPr>
+        <w:ind w:left="720" w:hanging="360"/>
+      </w:pPr>
+      <w:rPr>
+        <w:rFonts w:ascii="Symbol" w:hAnsi="Symbol" w:hint="default"/>
+      </w:rPr>
+    </w:lvl>
+    <w:lvl w:ilvl="1" w:tplc="08090003" w:tentative="1">
+      <w:start w:val="1"/>
+      <w:numFmt w:val="bullet"/>
+      <w:lvlText w:val="o"/>
+      <w:lvlJc w:val="left"/>
+      <w:pPr>
+        <w:ind w:left="1440" w:hanging="360"/>
+      </w:pPr>
+      <w:rPr>
+        <w:rFonts w:ascii="Courier New" w:hAnsi="Courier New" w:cs="Courier New" w:hint="default"/>
+      </w:rPr>
+    </w:lvl>
+    <w:lvl w:ilvl="2" w:tplc="08090005" w:tentative="1">
+      <w:start w:val="1"/>
+      <w:numFmt w:val="bullet"/>
+      <w:lvlText w:val=""/>
+      <w:lvlJc w:val="left"/>
+      <w:pPr>
+        <w:ind w:left="2160" w:hanging="360"/>
+      </w:pPr>
+      <w:rPr>
+        <w:rFonts w:ascii="Wingdings" w:hAnsi="Wingdings" w:hint="default"/>
+      </w:rPr>
+    </w:lvl>
+    <w:lvl w:ilvl="3" w:tplc="08090001" w:tentative="1">
+      <w:start w:val="1"/>
+      <w:numFmt w:val="bullet"/>
+      <w:lvlText w:val=""/>
+      <w:lvlJc w:val="left"/>
+      <w:pPr>
+        <w:ind w:left="2880" w:hanging="360"/>
+      </w:pPr>
+      <w:rPr>
+        <w:rFonts w:ascii="Symbol" w:hAnsi="Symbol" w:hint="default"/>
+      </w:rPr>
+    </w:lvl>
+    <w:lvl w:ilvl="4" w:tplc="08090003" w:tentative="1">
+      <w:start w:val="1"/>
+      <w:numFmt w:val="bullet"/>
+      <w:lvlText w:val="o"/>
+      <w:lvlJc w:val="left"/>
+      <w:pPr>
+        <w:ind w:left="3600" w:hanging="360"/>
+      </w:pPr>
+      <w:rPr>
+        <w:rFonts w:ascii="Courier New" w:hAnsi="Courier New" w:cs="Courier New" w:hint="default"/>
+      </w:rPr>
+    </w:lvl>
+    <w:lvl w:ilvl="5" w:tplc="08090005" w:tentative="1">
+      <w:start w:val="1"/>
+      <w:numFmt w:val="bullet"/>
+      <w:lvlText w:val=""/>
+      <w:lvlJc w:val="left"/>
+      <w:pPr>
+        <w:ind w:left="4320" w:hanging="360"/>
+      </w:pPr>
+      <w:rPr>
+        <w:rFonts w:ascii="Wingdings" w:hAnsi="Wingdings" w:hint="default"/>
+      </w:rPr>
+    </w:lvl>
+    <w:lvl w:ilvl="6" w:tplc="08090001" w:tentative="1">
+      <w:start w:val="1"/>
+      <w:numFmt w:val="bullet"/>
+      <w:lvlText w:val=""/>
+      <w:lvlJc w:val="left"/>
+      <w:pPr>
+        <w:ind w:left="5040" w:hanging="360"/>
+      </w:pPr>
+      <w:rPr>
+        <w:rFonts w:ascii="Symbol" w:hAnsi="Symbol" w:hint="default"/>
+      </w:rPr>
+    </w:lvl>
+    <w:lvl w:ilvl="7" w:tplc="08090003" w:tentative="1">
+      <w:start w:val="1"/>
+      <w:numFmt w:val="bullet"/>
+      <w:lvlText w:val="o"/>
+      <w:lvlJc w:val="left"/>
+      <w:pPr>
+        <w:ind w:left="5760" w:hanging="360"/>
+      </w:pPr>
+      <w:rPr>
+        <w:rFonts w:ascii="Courier New" w:hAnsi="Courier New" w:cs="Courier New" w:hint="default"/>
+      </w:rPr>
+    </w:lvl>
+    <w:lvl w:ilvl="8" w:tplc="08090005" w:tentative="1">
+      <w:start w:val="1"/>
+      <w:numFmt w:val="bullet"/>
+      <w:lvlText w:val=""/>
+      <w:lvlJc w:val="left"/>
+      <w:pPr>
+        <w:ind w:left="6480" w:hanging="360"/>
+      </w:pPr>
+      <w:rPr>
+        <w:rFonts w:ascii="Wingdings" w:hAnsi="Wingdings" w:hint="default"/>
+      </w:rPr>
+    </w:lvl>
+  </w:abstractNum>
   <w:num w:numId="1">
-    <w:abstractNumId w:val="5"/>
+    <w:abstractNumId w:val="8"/>
   </w:num>
   <w:num w:numId="2">
-    <w:abstractNumId w:val="4"/>
+    <w:abstractNumId w:val="7"/>
   </w:num>
   <w:num w:numId="3">
-    <w:abstractNumId w:val="3"/>
+    <w:abstractNumId w:val="5"/>
   </w:num>
   <w:num w:numId="4">
     <w:abstractNumId w:val="1"/>
   </w:num>
   <w:num w:numId="5">
-    <w:abstractNumId w:val="2"/>
+    <w:abstractNumId w:val="4"/>
   </w:num>
   <w:num w:numId="6">
     <w:abstractNumId w:val="0"/>
+  </w:num>
+  <w:num w:numId="7">
+    <w:abstractNumId w:val="9"/>
+  </w:num>
+  <w:num w:numId="8">
+    <w:abstractNumId w:val="2"/>
+  </w:num>
+  <w:num w:numId="9">
+    <w:abstractNumId w:val="6"/>
+  </w:num>
+  <w:num w:numId="10">
+    <w:abstractNumId w:val="3"/>
   </w:num>
 </w:numbering>
 </file>

</xml_diff>

<commit_message>
FInal Design document and pdf
</commit_message>
<xml_diff>
--- a/DesignReport.docx
+++ b/DesignReport.docx
@@ -325,7 +325,6 @@
           <w:lang w:eastAsia="en-GB"/>
         </w:rPr>
       </w:pPr>
-      <w:proofErr w:type="spellStart"/>
       <w:r>
         <w:rPr>
           <w:rFonts w:ascii="Calibri" w:hAnsi="Calibri" w:cs="Times New Roman"/>
@@ -335,33 +334,8 @@
           <w:shd w:val="clear" w:color="auto" w:fill="FFFFFF"/>
           <w:lang w:eastAsia="en-GB"/>
         </w:rPr>
-        <w:t>Ankit</w:t>
-      </w:r>
-      <w:proofErr w:type="spellEnd"/>
-      <w:r>
-        <w:rPr>
-          <w:rFonts w:ascii="Calibri" w:hAnsi="Calibri" w:cs="Times New Roman"/>
-          <w:color w:val="000000"/>
-          <w:sz w:val="28"/>
-          <w:szCs w:val="28"/>
-          <w:shd w:val="clear" w:color="auto" w:fill="FFFFFF"/>
-          <w:lang w:eastAsia="en-GB"/>
-        </w:rPr>
-        <w:t xml:space="preserve"> </w:t>
-      </w:r>
-      <w:proofErr w:type="spellStart"/>
-      <w:r>
-        <w:rPr>
-          <w:rFonts w:ascii="Calibri" w:hAnsi="Calibri" w:cs="Times New Roman"/>
-          <w:color w:val="000000"/>
-          <w:sz w:val="28"/>
-          <w:szCs w:val="28"/>
-          <w:shd w:val="clear" w:color="auto" w:fill="FFFFFF"/>
-          <w:lang w:eastAsia="en-GB"/>
-        </w:rPr>
-        <w:t>Shubham</w:t>
-      </w:r>
-      <w:proofErr w:type="spellEnd"/>
+        <w:t>Ankit Shubham</w:t>
+      </w:r>
     </w:p>
     <w:p>
       <w:pPr>
@@ -399,7 +373,6 @@
           <w:lang w:eastAsia="en-GB"/>
         </w:rPr>
       </w:pPr>
-      <w:proofErr w:type="spellStart"/>
       <w:r>
         <w:rPr>
           <w:rFonts w:ascii="Calibri" w:hAnsi="Calibri" w:cs="Times New Roman"/>
@@ -409,19 +382,7 @@
           <w:shd w:val="clear" w:color="auto" w:fill="FFFFFF"/>
           <w:lang w:eastAsia="en-GB"/>
         </w:rPr>
-        <w:t>Ayush</w:t>
-      </w:r>
-      <w:proofErr w:type="spellEnd"/>
-      <w:r>
-        <w:rPr>
-          <w:rFonts w:ascii="Calibri" w:hAnsi="Calibri" w:cs="Times New Roman"/>
-          <w:color w:val="000000"/>
-          <w:sz w:val="28"/>
-          <w:szCs w:val="28"/>
-          <w:shd w:val="clear" w:color="auto" w:fill="FFFFFF"/>
-          <w:lang w:eastAsia="en-GB"/>
-        </w:rPr>
-        <w:t xml:space="preserve"> Gupta</w:t>
+        <w:t>Ayush Gupta</w:t>
       </w:r>
     </w:p>
     <w:p>
@@ -512,7 +473,6 @@
           <w:lang w:eastAsia="en-GB"/>
         </w:rPr>
       </w:pPr>
-      <w:proofErr w:type="spellStart"/>
       <w:r>
         <w:rPr>
           <w:rFonts w:ascii="Calibri" w:hAnsi="Calibri" w:cs="Times New Roman"/>
@@ -522,9 +482,17 @@
           <w:shd w:val="clear" w:color="auto" w:fill="FFFFFF"/>
           <w:lang w:eastAsia="en-GB"/>
         </w:rPr>
-        <w:t>Kapil</w:t>
-      </w:r>
-      <w:proofErr w:type="spellEnd"/>
+        <w:t>Kapil Kumar</w:t>
+      </w:r>
+    </w:p>
+    <w:p>
+      <w:pPr>
+        <w:ind w:firstLine="720"/>
+        <w:rPr>
+          <w:rFonts w:ascii="Times New Roman" w:hAnsi="Times New Roman" w:cs="Times New Roman"/>
+          <w:lang w:eastAsia="en-GB"/>
+        </w:rPr>
+      </w:pPr>
       <w:r>
         <w:rPr>
           <w:rFonts w:ascii="Calibri" w:hAnsi="Calibri" w:cs="Times New Roman"/>
@@ -534,26 +502,6 @@
           <w:shd w:val="clear" w:color="auto" w:fill="FFFFFF"/>
           <w:lang w:eastAsia="en-GB"/>
         </w:rPr>
-        <w:t xml:space="preserve"> Kumar</w:t>
-      </w:r>
-    </w:p>
-    <w:p>
-      <w:pPr>
-        <w:ind w:firstLine="720"/>
-        <w:rPr>
-          <w:rFonts w:ascii="Times New Roman" w:hAnsi="Times New Roman" w:cs="Times New Roman"/>
-          <w:lang w:eastAsia="en-GB"/>
-        </w:rPr>
-      </w:pPr>
-      <w:r>
-        <w:rPr>
-          <w:rFonts w:ascii="Calibri" w:hAnsi="Calibri" w:cs="Times New Roman"/>
-          <w:color w:val="000000"/>
-          <w:sz w:val="28"/>
-          <w:szCs w:val="28"/>
-          <w:shd w:val="clear" w:color="auto" w:fill="FFFFFF"/>
-          <w:lang w:eastAsia="en-GB"/>
-        </w:rPr>
         <w:t>2014CS50736</w:t>
       </w:r>
     </w:p>
@@ -727,7 +675,6 @@
         </w:rPr>
         <w:t xml:space="preserve">have a class </w:t>
       </w:r>
-      <w:proofErr w:type="spellStart"/>
       <w:r>
         <w:rPr>
           <w:rFonts w:ascii="Arial" w:eastAsia="Times New Roman" w:hAnsi="Arial" w:cs="Arial"/>
@@ -736,7 +683,6 @@
         </w:rPr>
         <w:t>BlockData</w:t>
       </w:r>
-      <w:proofErr w:type="spellEnd"/>
       <w:r>
         <w:rPr>
           <w:rFonts w:ascii="Arial" w:eastAsia="Times New Roman" w:hAnsi="Arial" w:cs="Arial"/>
@@ -751,7 +697,6 @@
         </w:rPr>
         <w:t xml:space="preserve">represent each blocks. The class </w:t>
       </w:r>
-      <w:proofErr w:type="spellStart"/>
       <w:r>
         <w:rPr>
           <w:rFonts w:ascii="Arial" w:eastAsia="Times New Roman" w:hAnsi="Arial" w:cs="Arial"/>
@@ -760,7 +705,6 @@
         </w:rPr>
         <w:t>BlockMetaData</w:t>
       </w:r>
-      <w:proofErr w:type="spellEnd"/>
       <w:r>
         <w:rPr>
           <w:rFonts w:ascii="Arial" w:eastAsia="Times New Roman" w:hAnsi="Arial" w:cs="Arial"/>
@@ -790,23 +734,13 @@
         </w:rPr>
         <w:t xml:space="preserve"> variable captures the information whether a block is free or not. The class </w:t>
       </w:r>
-      <w:proofErr w:type="spellStart"/>
-      <w:r>
-        <w:rPr>
-          <w:rFonts w:ascii="Arial" w:eastAsia="Times New Roman" w:hAnsi="Arial" w:cs="Arial"/>
-          <w:i/>
-          <w:lang w:eastAsia="en-GB"/>
-        </w:rPr>
-        <w:t>FileSystem</w:t>
-      </w:r>
-      <w:proofErr w:type="spellEnd"/>
-      <w:r>
-        <w:rPr>
-          <w:rFonts w:ascii="Arial" w:eastAsia="Times New Roman" w:hAnsi="Arial" w:cs="Arial"/>
-          <w:i/>
-          <w:lang w:eastAsia="en-GB"/>
-        </w:rPr>
-        <w:t xml:space="preserve"> </w:t>
+      <w:r>
+        <w:rPr>
+          <w:rFonts w:ascii="Arial" w:eastAsia="Times New Roman" w:hAnsi="Arial" w:cs="Arial"/>
+          <w:i/>
+          <w:lang w:eastAsia="en-GB"/>
+        </w:rPr>
+        <w:t xml:space="preserve">FileSystem </w:t>
       </w:r>
       <w:r>
         <w:rPr>
@@ -815,7 +749,6 @@
         </w:rPr>
         <w:t xml:space="preserve">represents the main file system that is based on the idea of virtual disks. </w:t>
       </w:r>
-      <w:proofErr w:type="spellStart"/>
       <w:r>
         <w:rPr>
           <w:rFonts w:ascii="Arial" w:eastAsia="Times New Roman" w:hAnsi="Arial" w:cs="Arial"/>
@@ -824,7 +757,6 @@
         </w:rPr>
         <w:t>diskA</w:t>
       </w:r>
-      <w:proofErr w:type="spellEnd"/>
       <w:r>
         <w:rPr>
           <w:rFonts w:ascii="Arial" w:eastAsia="Times New Roman" w:hAnsi="Arial" w:cs="Arial"/>
@@ -832,7 +764,6 @@
         </w:rPr>
         <w:t xml:space="preserve"> and </w:t>
       </w:r>
-      <w:proofErr w:type="spellStart"/>
       <w:r>
         <w:rPr>
           <w:rFonts w:ascii="Arial" w:eastAsia="Times New Roman" w:hAnsi="Arial" w:cs="Arial"/>
@@ -841,7 +772,6 @@
         </w:rPr>
         <w:t>diskB</w:t>
       </w:r>
-      <w:proofErr w:type="spellEnd"/>
       <w:r>
         <w:rPr>
           <w:rFonts w:ascii="Arial" w:eastAsia="Times New Roman" w:hAnsi="Arial" w:cs="Arial"/>
@@ -849,7 +779,6 @@
         </w:rPr>
         <w:t xml:space="preserve"> represent the physical disks with capacity of 200 and 300 block respectively. The file system has an array </w:t>
       </w:r>
-      <w:proofErr w:type="spellStart"/>
       <w:r>
         <w:rPr>
           <w:rFonts w:ascii="Arial" w:eastAsia="Times New Roman" w:hAnsi="Arial" w:cs="Arial"/>
@@ -858,7 +787,6 @@
         </w:rPr>
         <w:t>blocksMetaData</w:t>
       </w:r>
-      <w:proofErr w:type="spellEnd"/>
       <w:r>
         <w:rPr>
           <w:rFonts w:ascii="Arial" w:eastAsia="Times New Roman" w:hAnsi="Arial" w:cs="Arial"/>
@@ -927,210 +855,152 @@
           <w:lang w:eastAsia="en-GB"/>
         </w:rPr>
       </w:pPr>
-      <w:proofErr w:type="spellStart"/>
-      <w:r>
-        <w:rPr>
-          <w:rFonts w:ascii="Arial" w:eastAsia="Times New Roman" w:hAnsi="Arial" w:cs="Arial"/>
-          <w:b/>
-          <w:u w:val="single"/>
-          <w:lang w:eastAsia="en-GB"/>
-        </w:rPr>
-        <w:t>writeBlock</w:t>
-      </w:r>
-      <w:proofErr w:type="spellEnd"/>
-      <w:r>
-        <w:rPr>
-          <w:rFonts w:ascii="Arial" w:eastAsia="Times New Roman" w:hAnsi="Arial" w:cs="Arial"/>
-          <w:b/>
-          <w:u w:val="single"/>
-          <w:lang w:eastAsia="en-GB"/>
-        </w:rPr>
-        <w:t xml:space="preserve"> (self, </w:t>
-      </w:r>
-      <w:proofErr w:type="spellStart"/>
-      <w:r>
-        <w:rPr>
-          <w:rFonts w:ascii="Arial" w:eastAsia="Times New Roman" w:hAnsi="Arial" w:cs="Arial"/>
-          <w:b/>
-          <w:u w:val="single"/>
+      <w:r>
+        <w:rPr>
+          <w:rFonts w:ascii="Arial" w:eastAsia="Times New Roman" w:hAnsi="Arial" w:cs="Arial"/>
+          <w:b/>
+          <w:u w:val="single"/>
+          <w:lang w:eastAsia="en-GB"/>
+        </w:rPr>
+        <w:t>writeBlock (self, blockNum, writeData)</w:t>
+      </w:r>
+      <w:r>
+        <w:rPr>
+          <w:rFonts w:ascii="Arial" w:eastAsia="Times New Roman" w:hAnsi="Arial" w:cs="Arial"/>
+          <w:b/>
+          <w:lang w:eastAsia="en-GB"/>
+        </w:rPr>
+        <w:t xml:space="preserve">: </w:t>
+      </w:r>
+      <w:r>
+        <w:rPr>
+          <w:rFonts w:ascii="Arial" w:eastAsia="Times New Roman" w:hAnsi="Arial" w:cs="Arial"/>
+          <w:lang w:eastAsia="en-GB"/>
+        </w:rPr>
+        <w:t>writes data</w:t>
+      </w:r>
+      <w:r>
+        <w:rPr>
+          <w:rFonts w:ascii="Arial" w:eastAsia="Times New Roman" w:hAnsi="Arial" w:cs="Arial"/>
+          <w:lang w:eastAsia="en-GB"/>
+        </w:rPr>
+        <w:t xml:space="preserve"> (</w:t>
+      </w:r>
+      <w:r>
+        <w:rPr>
+          <w:rFonts w:ascii="Arial" w:eastAsia="Times New Roman" w:hAnsi="Arial" w:cs="Arial"/>
+          <w:i/>
+          <w:lang w:eastAsia="en-GB"/>
+        </w:rPr>
+        <w:t>writeData</w:t>
+      </w:r>
+      <w:r>
+        <w:rPr>
+          <w:rFonts w:ascii="Arial" w:eastAsia="Times New Roman" w:hAnsi="Arial" w:cs="Arial"/>
+          <w:lang w:eastAsia="en-GB"/>
+        </w:rPr>
+        <w:t>)</w:t>
+      </w:r>
+      <w:r>
+        <w:rPr>
+          <w:rFonts w:ascii="Arial" w:eastAsia="Times New Roman" w:hAnsi="Arial" w:cs="Arial"/>
+          <w:lang w:eastAsia="en-GB"/>
+        </w:rPr>
+        <w:t xml:space="preserve"> to a particular block number</w:t>
+      </w:r>
+      <w:r>
+        <w:rPr>
+          <w:rFonts w:ascii="Arial" w:eastAsia="Times New Roman" w:hAnsi="Arial" w:cs="Arial"/>
+          <w:lang w:eastAsia="en-GB"/>
+        </w:rPr>
+        <w:t xml:space="preserve"> (</w:t>
+      </w:r>
+      <w:r>
+        <w:rPr>
+          <w:rFonts w:ascii="Arial" w:eastAsia="Times New Roman" w:hAnsi="Arial" w:cs="Arial"/>
+          <w:i/>
           <w:lang w:eastAsia="en-GB"/>
         </w:rPr>
         <w:t>blockNum</w:t>
       </w:r>
-      <w:proofErr w:type="spellEnd"/>
-      <w:r>
-        <w:rPr>
-          <w:rFonts w:ascii="Arial" w:eastAsia="Times New Roman" w:hAnsi="Arial" w:cs="Arial"/>
-          <w:b/>
-          <w:u w:val="single"/>
+      <w:r>
+        <w:rPr>
+          <w:rFonts w:ascii="Arial" w:eastAsia="Times New Roman" w:hAnsi="Arial" w:cs="Arial"/>
+          <w:lang w:eastAsia="en-GB"/>
+        </w:rPr>
+        <w:t xml:space="preserve">). </w:t>
+      </w:r>
+      <w:r>
+        <w:rPr>
+          <w:rFonts w:ascii="Arial" w:eastAsia="Times New Roman" w:hAnsi="Arial" w:cs="Arial"/>
+          <w:lang w:eastAsia="en-GB"/>
+        </w:rPr>
+        <w:t xml:space="preserve">It initially performs the </w:t>
+      </w:r>
+      <w:r>
+        <w:rPr>
+          <w:rFonts w:ascii="Arial" w:eastAsia="Times New Roman" w:hAnsi="Arial" w:cs="Arial"/>
+          <w:lang w:eastAsia="en-GB"/>
+        </w:rPr>
+        <w:t xml:space="preserve">valid </w:t>
+      </w:r>
+      <w:r>
+        <w:rPr>
+          <w:rFonts w:ascii="Arial" w:eastAsia="Times New Roman" w:hAnsi="Arial" w:cs="Arial"/>
+          <w:lang w:eastAsia="en-GB"/>
+        </w:rPr>
+        <w:t>block number check to verify if blo</w:t>
+      </w:r>
+      <w:r>
+        <w:rPr>
+          <w:rFonts w:ascii="Arial" w:eastAsia="Times New Roman" w:hAnsi="Arial" w:cs="Arial"/>
+          <w:lang w:eastAsia="en-GB"/>
+        </w:rPr>
+        <w:t xml:space="preserve">ck number lies between 1 &amp; 500 else returns an Invalid Block Number error. </w:t>
+      </w:r>
+      <w:r>
+        <w:rPr>
+          <w:rFonts w:ascii="Arial" w:eastAsia="Times New Roman" w:hAnsi="Arial" w:cs="Arial"/>
+          <w:lang w:eastAsia="en-GB"/>
+        </w:rPr>
+        <w:t xml:space="preserve">Secondly, it checks whether the size of the </w:t>
+      </w:r>
+      <w:r>
+        <w:rPr>
+          <w:rFonts w:ascii="Arial" w:eastAsia="Times New Roman" w:hAnsi="Arial" w:cs="Arial"/>
+          <w:i/>
+          <w:lang w:eastAsia="en-GB"/>
+        </w:rPr>
+        <w:t>writeData</w:t>
+      </w:r>
+      <w:r>
+        <w:rPr>
+          <w:rFonts w:ascii="Arial" w:eastAsia="Times New Roman" w:hAnsi="Arial" w:cs="Arial"/>
+          <w:lang w:eastAsia="en-GB"/>
+        </w:rPr>
+        <w:t xml:space="preserve"> exceeds the maximum </w:t>
+      </w:r>
+      <w:r>
+        <w:rPr>
+          <w:rFonts w:ascii="Arial" w:eastAsia="Times New Roman" w:hAnsi="Arial" w:cs="Arial"/>
+          <w:lang w:eastAsia="en-GB"/>
+        </w:rPr>
+        <w:t xml:space="preserve">size </w:t>
+      </w:r>
+      <w:r>
+        <w:rPr>
+          <w:rFonts w:ascii="Arial" w:eastAsia="Times New Roman" w:hAnsi="Arial" w:cs="Arial"/>
+          <w:lang w:eastAsia="en-GB"/>
+        </w:rPr>
+        <w:t>limit</w:t>
+      </w:r>
+      <w:r>
+        <w:rPr>
+          <w:rFonts w:ascii="Arial" w:eastAsia="Times New Roman" w:hAnsi="Arial" w:cs="Arial"/>
           <w:lang w:eastAsia="en-GB"/>
         </w:rPr>
         <w:t xml:space="preserve">, </w:t>
       </w:r>
-      <w:proofErr w:type="spellStart"/>
-      <w:r>
-        <w:rPr>
-          <w:rFonts w:ascii="Arial" w:eastAsia="Times New Roman" w:hAnsi="Arial" w:cs="Arial"/>
-          <w:b/>
-          <w:u w:val="single"/>
-          <w:lang w:eastAsia="en-GB"/>
-        </w:rPr>
-        <w:t>writeData</w:t>
-      </w:r>
-      <w:proofErr w:type="spellEnd"/>
-      <w:r>
-        <w:rPr>
-          <w:rFonts w:ascii="Arial" w:eastAsia="Times New Roman" w:hAnsi="Arial" w:cs="Arial"/>
-          <w:b/>
-          <w:u w:val="single"/>
-          <w:lang w:eastAsia="en-GB"/>
-        </w:rPr>
-        <w:t>)</w:t>
-      </w:r>
-      <w:r>
-        <w:rPr>
-          <w:rFonts w:ascii="Arial" w:eastAsia="Times New Roman" w:hAnsi="Arial" w:cs="Arial"/>
-          <w:b/>
-          <w:lang w:eastAsia="en-GB"/>
-        </w:rPr>
-        <w:t xml:space="preserve">: </w:t>
-      </w:r>
-      <w:r>
-        <w:rPr>
-          <w:rFonts w:ascii="Arial" w:eastAsia="Times New Roman" w:hAnsi="Arial" w:cs="Arial"/>
-          <w:lang w:eastAsia="en-GB"/>
-        </w:rPr>
-        <w:t>writes data</w:t>
-      </w:r>
-      <w:r>
-        <w:rPr>
-          <w:rFonts w:ascii="Arial" w:eastAsia="Times New Roman" w:hAnsi="Arial" w:cs="Arial"/>
-          <w:lang w:eastAsia="en-GB"/>
-        </w:rPr>
-        <w:t xml:space="preserve"> (</w:t>
-      </w:r>
-      <w:proofErr w:type="spellStart"/>
-      <w:r>
-        <w:rPr>
-          <w:rFonts w:ascii="Arial" w:eastAsia="Times New Roman" w:hAnsi="Arial" w:cs="Arial"/>
-          <w:i/>
-          <w:lang w:eastAsia="en-GB"/>
-        </w:rPr>
-        <w:t>writeData</w:t>
-      </w:r>
-      <w:proofErr w:type="spellEnd"/>
-      <w:r>
-        <w:rPr>
-          <w:rFonts w:ascii="Arial" w:eastAsia="Times New Roman" w:hAnsi="Arial" w:cs="Arial"/>
-          <w:lang w:eastAsia="en-GB"/>
-        </w:rPr>
-        <w:t>)</w:t>
-      </w:r>
-      <w:r>
-        <w:rPr>
-          <w:rFonts w:ascii="Arial" w:eastAsia="Times New Roman" w:hAnsi="Arial" w:cs="Arial"/>
-          <w:lang w:eastAsia="en-GB"/>
-        </w:rPr>
-        <w:t xml:space="preserve"> to a particular block number</w:t>
-      </w:r>
-      <w:r>
-        <w:rPr>
-          <w:rFonts w:ascii="Arial" w:eastAsia="Times New Roman" w:hAnsi="Arial" w:cs="Arial"/>
-          <w:lang w:eastAsia="en-GB"/>
-        </w:rPr>
-        <w:t xml:space="preserve"> (</w:t>
-      </w:r>
-      <w:proofErr w:type="spellStart"/>
-      <w:r>
-        <w:rPr>
-          <w:rFonts w:ascii="Arial" w:eastAsia="Times New Roman" w:hAnsi="Arial" w:cs="Arial"/>
-          <w:i/>
-          <w:lang w:eastAsia="en-GB"/>
-        </w:rPr>
-        <w:t>blockNum</w:t>
-      </w:r>
-      <w:proofErr w:type="spellEnd"/>
-      <w:r>
-        <w:rPr>
-          <w:rFonts w:ascii="Arial" w:eastAsia="Times New Roman" w:hAnsi="Arial" w:cs="Arial"/>
-          <w:lang w:eastAsia="en-GB"/>
-        </w:rPr>
-        <w:t xml:space="preserve">). </w:t>
-      </w:r>
-      <w:r>
-        <w:rPr>
-          <w:rFonts w:ascii="Arial" w:eastAsia="Times New Roman" w:hAnsi="Arial" w:cs="Arial"/>
-          <w:lang w:eastAsia="en-GB"/>
-        </w:rPr>
-        <w:t xml:space="preserve">It initially performs the </w:t>
-      </w:r>
-      <w:r>
-        <w:rPr>
-          <w:rFonts w:ascii="Arial" w:eastAsia="Times New Roman" w:hAnsi="Arial" w:cs="Arial"/>
-          <w:lang w:eastAsia="en-GB"/>
-        </w:rPr>
-        <w:t xml:space="preserve">valid </w:t>
-      </w:r>
-      <w:r>
-        <w:rPr>
-          <w:rFonts w:ascii="Arial" w:eastAsia="Times New Roman" w:hAnsi="Arial" w:cs="Arial"/>
-          <w:lang w:eastAsia="en-GB"/>
-        </w:rPr>
-        <w:t>block number check to verify if blo</w:t>
-      </w:r>
-      <w:r>
-        <w:rPr>
-          <w:rFonts w:ascii="Arial" w:eastAsia="Times New Roman" w:hAnsi="Arial" w:cs="Arial"/>
-          <w:lang w:eastAsia="en-GB"/>
-        </w:rPr>
-        <w:t xml:space="preserve">ck number lies between 1 &amp; 500 else returns an Invalid Block Number error. </w:t>
-      </w:r>
-      <w:r>
-        <w:rPr>
-          <w:rFonts w:ascii="Arial" w:eastAsia="Times New Roman" w:hAnsi="Arial" w:cs="Arial"/>
-          <w:lang w:eastAsia="en-GB"/>
-        </w:rPr>
-        <w:t xml:space="preserve">Secondly, it checks whether the size of the </w:t>
-      </w:r>
-      <w:proofErr w:type="spellStart"/>
-      <w:r>
-        <w:rPr>
-          <w:rFonts w:ascii="Arial" w:eastAsia="Times New Roman" w:hAnsi="Arial" w:cs="Arial"/>
-          <w:i/>
-          <w:lang w:eastAsia="en-GB"/>
-        </w:rPr>
-        <w:t>writeData</w:t>
-      </w:r>
-      <w:proofErr w:type="spellEnd"/>
-      <w:r>
-        <w:rPr>
-          <w:rFonts w:ascii="Arial" w:eastAsia="Times New Roman" w:hAnsi="Arial" w:cs="Arial"/>
-          <w:lang w:eastAsia="en-GB"/>
-        </w:rPr>
-        <w:t xml:space="preserve"> exceeds the maximum </w:t>
-      </w:r>
-      <w:r>
-        <w:rPr>
-          <w:rFonts w:ascii="Arial" w:eastAsia="Times New Roman" w:hAnsi="Arial" w:cs="Arial"/>
-          <w:lang w:eastAsia="en-GB"/>
-        </w:rPr>
-        <w:t xml:space="preserve">size </w:t>
-      </w:r>
-      <w:r>
-        <w:rPr>
-          <w:rFonts w:ascii="Arial" w:eastAsia="Times New Roman" w:hAnsi="Arial" w:cs="Arial"/>
-          <w:lang w:eastAsia="en-GB"/>
-        </w:rPr>
-        <w:t>limit</w:t>
-      </w:r>
-      <w:r>
-        <w:rPr>
-          <w:rFonts w:ascii="Arial" w:eastAsia="Times New Roman" w:hAnsi="Arial" w:cs="Arial"/>
-          <w:lang w:eastAsia="en-GB"/>
-        </w:rPr>
-        <w:t xml:space="preserve">, </w:t>
-      </w:r>
-      <w:proofErr w:type="spellStart"/>
       <w:r>
         <w:rPr>
           <w:rFonts w:ascii="Arial" w:eastAsia="Times New Roman" w:hAnsi="Arial" w:cs="Arial"/>
@@ -1139,7 +1009,6 @@
         </w:rPr>
         <w:t>blockSize</w:t>
       </w:r>
-      <w:proofErr w:type="spellEnd"/>
       <w:r>
         <w:rPr>
           <w:rFonts w:ascii="Arial" w:eastAsia="Times New Roman" w:hAnsi="Arial" w:cs="Arial"/>
@@ -1152,25 +1021,8 @@
           <w:rFonts w:ascii="Arial" w:eastAsia="Times New Roman" w:hAnsi="Arial" w:cs="Arial"/>
           <w:lang w:eastAsia="en-GB"/>
         </w:rPr>
-        <w:t xml:space="preserve">. When we write to a block, we update </w:t>
-      </w:r>
-      <w:proofErr w:type="gramStart"/>
-      <w:r>
-        <w:rPr>
-          <w:rFonts w:ascii="Arial" w:eastAsia="Times New Roman" w:hAnsi="Arial" w:cs="Arial"/>
-          <w:lang w:eastAsia="en-GB"/>
-        </w:rPr>
-        <w:t>it’s</w:t>
-      </w:r>
-      <w:proofErr w:type="gramEnd"/>
-      <w:r>
-        <w:rPr>
-          <w:rFonts w:ascii="Arial" w:eastAsia="Times New Roman" w:hAnsi="Arial" w:cs="Arial"/>
-          <w:lang w:eastAsia="en-GB"/>
-        </w:rPr>
-        <w:t xml:space="preserve"> free variable to False and store the data either in </w:t>
-      </w:r>
-      <w:proofErr w:type="spellStart"/>
+        <w:t xml:space="preserve">. When we write to a block, we update it’s free variable to False and store the data either in </w:t>
+      </w:r>
       <w:r>
         <w:rPr>
           <w:rFonts w:ascii="Arial" w:eastAsia="Times New Roman" w:hAnsi="Arial" w:cs="Arial"/>
@@ -1179,7 +1031,6 @@
         </w:rPr>
         <w:t>diskA</w:t>
       </w:r>
-      <w:proofErr w:type="spellEnd"/>
       <w:r>
         <w:rPr>
           <w:rFonts w:ascii="Arial" w:eastAsia="Times New Roman" w:hAnsi="Arial" w:cs="Arial"/>
@@ -1187,7 +1038,6 @@
         </w:rPr>
         <w:t xml:space="preserve"> or </w:t>
       </w:r>
-      <w:proofErr w:type="spellStart"/>
       <w:r>
         <w:rPr>
           <w:rFonts w:ascii="Arial" w:eastAsia="Times New Roman" w:hAnsi="Arial" w:cs="Arial"/>
@@ -1196,7 +1046,6 @@
         </w:rPr>
         <w:t>diskB</w:t>
       </w:r>
-      <w:proofErr w:type="spellEnd"/>
       <w:r>
         <w:rPr>
           <w:rFonts w:ascii="Arial" w:eastAsia="Times New Roman" w:hAnsi="Arial" w:cs="Arial"/>
@@ -1228,48 +1077,24 @@
           <w:lang w:eastAsia="en-GB"/>
         </w:rPr>
       </w:pPr>
-      <w:proofErr w:type="spellStart"/>
-      <w:r>
-        <w:rPr>
-          <w:rFonts w:ascii="Arial" w:eastAsia="Times New Roman" w:hAnsi="Arial" w:cs="Arial"/>
-          <w:b/>
-          <w:u w:val="single"/>
-          <w:lang w:eastAsia="en-GB"/>
-        </w:rPr>
-        <w:t>readBlock</w:t>
-      </w:r>
-      <w:proofErr w:type="spellEnd"/>
-      <w:r>
-        <w:rPr>
-          <w:rFonts w:ascii="Arial" w:eastAsia="Times New Roman" w:hAnsi="Arial" w:cs="Arial"/>
-          <w:b/>
-          <w:u w:val="single"/>
-          <w:lang w:eastAsia="en-GB"/>
-        </w:rPr>
-        <w:t xml:space="preserve"> (</w:t>
-      </w:r>
-      <w:proofErr w:type="spellStart"/>
-      <w:proofErr w:type="gramStart"/>
-      <w:r>
-        <w:rPr>
-          <w:rFonts w:ascii="Arial" w:eastAsia="Times New Roman" w:hAnsi="Arial" w:cs="Arial"/>
-          <w:b/>
-          <w:u w:val="single"/>
-          <w:lang w:eastAsia="en-GB"/>
-        </w:rPr>
-        <w:t>self,blockNum</w:t>
-      </w:r>
-      <w:proofErr w:type="gramEnd"/>
-      <w:r>
-        <w:rPr>
-          <w:rFonts w:ascii="Arial" w:eastAsia="Times New Roman" w:hAnsi="Arial" w:cs="Arial"/>
-          <w:b/>
-          <w:u w:val="single"/>
-          <w:lang w:eastAsia="en-GB"/>
-        </w:rPr>
-        <w:t>,readData</w:t>
-      </w:r>
-      <w:proofErr w:type="spellEnd"/>
+      <w:r>
+        <w:rPr>
+          <w:rFonts w:ascii="Arial" w:eastAsia="Times New Roman" w:hAnsi="Arial" w:cs="Arial"/>
+          <w:b/>
+          <w:u w:val="single"/>
+          <w:lang w:eastAsia="en-GB"/>
+        </w:rPr>
+        <w:t>readBlock (</w:t>
+      </w:r>
+      <w:r>
+        <w:rPr>
+          <w:rFonts w:ascii="Arial" w:eastAsia="Times New Roman" w:hAnsi="Arial" w:cs="Arial"/>
+          <w:b/>
+          <w:u w:val="single"/>
+          <w:lang w:eastAsia="en-GB"/>
+        </w:rPr>
+        <w:t>self,blockNum,readData</w:t>
+      </w:r>
       <w:r>
         <w:rPr>
           <w:rFonts w:ascii="Arial" w:eastAsia="Times New Roman" w:hAnsi="Arial" w:cs="Arial"/>
@@ -1293,7 +1118,6 @@
         </w:rPr>
         <w:t>from a particular block number (</w:t>
       </w:r>
-      <w:proofErr w:type="spellStart"/>
       <w:r>
         <w:rPr>
           <w:rFonts w:ascii="Arial" w:eastAsia="Times New Roman" w:hAnsi="Arial" w:cs="Arial"/>
@@ -1302,7 +1126,6 @@
         </w:rPr>
         <w:t>blockNum</w:t>
       </w:r>
-      <w:proofErr w:type="spellEnd"/>
       <w:r>
         <w:rPr>
           <w:rFonts w:ascii="Arial" w:eastAsia="Times New Roman" w:hAnsi="Arial" w:cs="Arial"/>
@@ -1366,33 +1189,13 @@
         </w:rPr>
         <w:t xml:space="preserve">The function </w:t>
       </w:r>
-      <w:proofErr w:type="spellStart"/>
-      <w:proofErr w:type="gramStart"/>
-      <w:r>
-        <w:rPr>
-          <w:rFonts w:ascii="Arial" w:eastAsia="Times New Roman" w:hAnsi="Arial" w:cs="Arial"/>
-          <w:i/>
-          <w:lang w:eastAsia="en-GB"/>
-        </w:rPr>
-        <w:t>runTests</w:t>
-      </w:r>
-      <w:proofErr w:type="spellEnd"/>
-      <w:r>
-        <w:rPr>
-          <w:rFonts w:ascii="Arial" w:eastAsia="Times New Roman" w:hAnsi="Arial" w:cs="Arial"/>
-          <w:i/>
-          <w:lang w:eastAsia="en-GB"/>
-        </w:rPr>
-        <w:t>(</w:t>
-      </w:r>
-      <w:proofErr w:type="gramEnd"/>
-      <w:r>
-        <w:rPr>
-          <w:rFonts w:ascii="Arial" w:eastAsia="Times New Roman" w:hAnsi="Arial" w:cs="Arial"/>
-          <w:i/>
-          <w:lang w:eastAsia="en-GB"/>
-        </w:rPr>
-        <w:t>)</w:t>
+      <w:r>
+        <w:rPr>
+          <w:rFonts w:ascii="Arial" w:eastAsia="Times New Roman" w:hAnsi="Arial" w:cs="Arial"/>
+          <w:i/>
+          <w:lang w:eastAsia="en-GB"/>
+        </w:rPr>
+        <w:t>runTests()</w:t>
       </w:r>
       <w:r>
         <w:rPr>
@@ -1416,7 +1219,6 @@
         </w:rPr>
         <w:t xml:space="preserve">s multiple write and read tests using the above two functions. We try to write normally to a valid block, overwrite a block, writing to invalid blocks and writing larger than </w:t>
       </w:r>
-      <w:proofErr w:type="spellStart"/>
       <w:r>
         <w:rPr>
           <w:rFonts w:ascii="Arial" w:eastAsia="Times New Roman" w:hAnsi="Arial" w:cs="Arial"/>
@@ -1425,7 +1227,6 @@
         </w:rPr>
         <w:t>blockSize</w:t>
       </w:r>
-      <w:proofErr w:type="spellEnd"/>
       <w:r>
         <w:rPr>
           <w:rFonts w:ascii="Arial" w:eastAsia="Times New Roman" w:hAnsi="Arial" w:cs="Arial"/>
@@ -1538,7 +1339,6 @@
         </w:rPr>
         <w:t xml:space="preserve"> that captures whether a block has been allocated to a certain disk or not and as well the disk id (</w:t>
       </w:r>
-      <w:proofErr w:type="spellStart"/>
       <w:r>
         <w:rPr>
           <w:rFonts w:ascii="Arial" w:eastAsia="Times New Roman" w:hAnsi="Arial" w:cs="Arial"/>
@@ -1547,7 +1347,6 @@
         </w:rPr>
         <w:t>diskID</w:t>
       </w:r>
-      <w:proofErr w:type="spellEnd"/>
       <w:r>
         <w:rPr>
           <w:rFonts w:ascii="Arial" w:eastAsia="Times New Roman" w:hAnsi="Arial" w:cs="Arial"/>
@@ -1587,7 +1386,6 @@
         </w:rPr>
         <w:t xml:space="preserve">functions in the class </w:t>
       </w:r>
-      <w:proofErr w:type="spellStart"/>
       <w:r>
         <w:rPr>
           <w:rFonts w:ascii="Arial" w:eastAsia="Times New Roman" w:hAnsi="Arial" w:cs="Arial"/>
@@ -1596,7 +1394,6 @@
         </w:rPr>
         <w:t>BlockMetaData</w:t>
       </w:r>
-      <w:proofErr w:type="spellEnd"/>
       <w:r>
         <w:rPr>
           <w:rFonts w:ascii="Arial" w:eastAsia="Times New Roman" w:hAnsi="Arial" w:cs="Arial"/>
@@ -1628,25 +1425,14 @@
           <w:lang w:eastAsia="en-GB"/>
         </w:rPr>
       </w:pPr>
-      <w:proofErr w:type="gramStart"/>
-      <w:r>
-        <w:rPr>
-          <w:rFonts w:ascii="Arial" w:eastAsia="Times New Roman" w:hAnsi="Arial" w:cs="Arial"/>
-          <w:b/>
-          <w:u w:val="single"/>
-          <w:lang w:eastAsia="en-GB"/>
-        </w:rPr>
-        <w:t>freeFromDisk(</w:t>
-      </w:r>
-      <w:proofErr w:type="gramEnd"/>
-      <w:r>
-        <w:rPr>
-          <w:rFonts w:ascii="Arial" w:eastAsia="Times New Roman" w:hAnsi="Arial" w:cs="Arial"/>
-          <w:b/>
-          <w:u w:val="single"/>
-          <w:lang w:eastAsia="en-GB"/>
-        </w:rPr>
-        <w:t>)</w:t>
+      <w:r>
+        <w:rPr>
+          <w:rFonts w:ascii="Arial" w:eastAsia="Times New Roman" w:hAnsi="Arial" w:cs="Arial"/>
+          <w:b/>
+          <w:u w:val="single"/>
+          <w:lang w:eastAsia="en-GB"/>
+        </w:rPr>
+        <w:t>freeFromDisk()</w:t>
       </w:r>
       <w:r>
         <w:rPr>
@@ -1683,45 +1469,14 @@
           <w:lang w:eastAsia="en-GB"/>
         </w:rPr>
       </w:pPr>
-      <w:proofErr w:type="spellStart"/>
-      <w:r>
-        <w:rPr>
-          <w:rFonts w:ascii="Arial" w:eastAsia="Times New Roman" w:hAnsi="Arial" w:cs="Arial"/>
-          <w:b/>
-          <w:u w:val="single"/>
-          <w:lang w:eastAsia="en-GB"/>
-        </w:rPr>
-        <w:t>allotToDisk</w:t>
-      </w:r>
-      <w:proofErr w:type="spellEnd"/>
-      <w:r>
-        <w:rPr>
-          <w:rFonts w:ascii="Arial" w:eastAsia="Times New Roman" w:hAnsi="Arial" w:cs="Arial"/>
-          <w:b/>
-          <w:u w:val="single"/>
-          <w:lang w:eastAsia="en-GB"/>
-        </w:rPr>
-        <w:t>(</w:t>
-      </w:r>
-      <w:proofErr w:type="spellStart"/>
-      <w:r>
-        <w:rPr>
-          <w:rFonts w:ascii="Arial" w:eastAsia="Times New Roman" w:hAnsi="Arial" w:cs="Arial"/>
-          <w:b/>
-          <w:u w:val="single"/>
-          <w:lang w:eastAsia="en-GB"/>
-        </w:rPr>
-        <w:t>disID</w:t>
-      </w:r>
-      <w:proofErr w:type="spellEnd"/>
-      <w:r>
-        <w:rPr>
-          <w:rFonts w:ascii="Arial" w:eastAsia="Times New Roman" w:hAnsi="Arial" w:cs="Arial"/>
-          <w:b/>
-          <w:u w:val="single"/>
-          <w:lang w:eastAsia="en-GB"/>
-        </w:rPr>
-        <w:t>)</w:t>
+      <w:r>
+        <w:rPr>
+          <w:rFonts w:ascii="Arial" w:eastAsia="Times New Roman" w:hAnsi="Arial" w:cs="Arial"/>
+          <w:b/>
+          <w:u w:val="single"/>
+          <w:lang w:eastAsia="en-GB"/>
+        </w:rPr>
+        <w:t>allotToDisk(disID)</w:t>
       </w:r>
       <w:r>
         <w:rPr>
@@ -1737,23 +1492,13 @@
         </w:rPr>
         <w:t xml:space="preserve"> it allots a particular block to the disk with id as </w:t>
       </w:r>
-      <w:proofErr w:type="spellStart"/>
-      <w:r>
-        <w:rPr>
-          <w:rFonts w:ascii="Arial" w:eastAsia="Times New Roman" w:hAnsi="Arial" w:cs="Arial"/>
-          <w:i/>
-          <w:lang w:eastAsia="en-GB"/>
-        </w:rPr>
-        <w:t>disID</w:t>
-      </w:r>
-      <w:proofErr w:type="spellEnd"/>
-      <w:r>
-        <w:rPr>
-          <w:rFonts w:ascii="Arial" w:eastAsia="Times New Roman" w:hAnsi="Arial" w:cs="Arial"/>
-          <w:i/>
-          <w:lang w:eastAsia="en-GB"/>
-        </w:rPr>
-        <w:t>.</w:t>
+      <w:r>
+        <w:rPr>
+          <w:rFonts w:ascii="Arial" w:eastAsia="Times New Roman" w:hAnsi="Arial" w:cs="Arial"/>
+          <w:i/>
+          <w:lang w:eastAsia="en-GB"/>
+        </w:rPr>
+        <w:t>disID.</w:t>
       </w:r>
     </w:p>
     <w:p>
@@ -1780,7 +1525,6 @@
         </w:rPr>
         <w:t xml:space="preserve">We add a class </w:t>
       </w:r>
-      <w:proofErr w:type="spellStart"/>
       <w:r>
         <w:rPr>
           <w:rFonts w:ascii="Arial" w:eastAsia="Times New Roman" w:hAnsi="Arial" w:cs="Arial"/>
@@ -1789,7 +1533,6 @@
         </w:rPr>
         <w:t>DiskData</w:t>
       </w:r>
-      <w:proofErr w:type="spellEnd"/>
       <w:r>
         <w:rPr>
           <w:rFonts w:ascii="Arial" w:eastAsia="Times New Roman" w:hAnsi="Arial" w:cs="Arial"/>
@@ -1849,25 +1592,14 @@
           <w:lang w:eastAsia="en-GB"/>
         </w:rPr>
       </w:pPr>
-      <w:proofErr w:type="spellStart"/>
-      <w:r>
-        <w:rPr>
-          <w:rFonts w:ascii="Arial" w:eastAsia="Times New Roman" w:hAnsi="Arial" w:cs="Arial"/>
-          <w:b/>
-          <w:u w:val="single"/>
-          <w:lang w:eastAsia="en-GB"/>
-        </w:rPr>
-        <w:t>idDisk</w:t>
-      </w:r>
-      <w:proofErr w:type="spellEnd"/>
-      <w:r>
-        <w:rPr>
-          <w:rFonts w:ascii="Arial" w:eastAsia="Times New Roman" w:hAnsi="Arial" w:cs="Arial"/>
-          <w:b/>
-          <w:u w:val="single"/>
-          <w:lang w:eastAsia="en-GB"/>
-        </w:rPr>
-        <w:t>:</w:t>
+      <w:r>
+        <w:rPr>
+          <w:rFonts w:ascii="Arial" w:eastAsia="Times New Roman" w:hAnsi="Arial" w:cs="Arial"/>
+          <w:b/>
+          <w:u w:val="single"/>
+          <w:lang w:eastAsia="en-GB"/>
+        </w:rPr>
+        <w:t>idDisk:</w:t>
       </w:r>
       <w:r>
         <w:rPr>
@@ -1892,25 +1624,14 @@
           <w:lang w:eastAsia="en-GB"/>
         </w:rPr>
       </w:pPr>
-      <w:proofErr w:type="spellStart"/>
-      <w:r>
-        <w:rPr>
-          <w:rFonts w:ascii="Arial" w:eastAsia="Times New Roman" w:hAnsi="Arial" w:cs="Arial"/>
-          <w:b/>
-          <w:u w:val="single"/>
-          <w:lang w:eastAsia="en-GB"/>
-        </w:rPr>
-        <w:t>sizeDisk</w:t>
-      </w:r>
-      <w:proofErr w:type="spellEnd"/>
-      <w:r>
-        <w:rPr>
-          <w:rFonts w:ascii="Arial" w:eastAsia="Times New Roman" w:hAnsi="Arial" w:cs="Arial"/>
-          <w:b/>
-          <w:u w:val="single"/>
-          <w:lang w:eastAsia="en-GB"/>
-        </w:rPr>
-        <w:t>:</w:t>
+      <w:r>
+        <w:rPr>
+          <w:rFonts w:ascii="Arial" w:eastAsia="Times New Roman" w:hAnsi="Arial" w:cs="Arial"/>
+          <w:b/>
+          <w:u w:val="single"/>
+          <w:lang w:eastAsia="en-GB"/>
+        </w:rPr>
+        <w:t>sizeDisk:</w:t>
       </w:r>
       <w:r>
         <w:rPr>
@@ -1942,25 +1663,14 @@
           <w:lang w:eastAsia="en-GB"/>
         </w:rPr>
       </w:pPr>
-      <w:proofErr w:type="spellStart"/>
-      <w:r>
-        <w:rPr>
-          <w:rFonts w:ascii="Arial" w:eastAsia="Times New Roman" w:hAnsi="Arial" w:cs="Arial"/>
-          <w:b/>
-          <w:u w:val="single"/>
-          <w:lang w:eastAsia="en-GB"/>
-        </w:rPr>
-        <w:t>startIndexZeroIndexed</w:t>
-      </w:r>
-      <w:proofErr w:type="spellEnd"/>
-      <w:r>
-        <w:rPr>
-          <w:rFonts w:ascii="Arial" w:eastAsia="Times New Roman" w:hAnsi="Arial" w:cs="Arial"/>
-          <w:b/>
-          <w:u w:val="single"/>
-          <w:lang w:eastAsia="en-GB"/>
-        </w:rPr>
-        <w:t>:</w:t>
+      <w:r>
+        <w:rPr>
+          <w:rFonts w:ascii="Arial" w:eastAsia="Times New Roman" w:hAnsi="Arial" w:cs="Arial"/>
+          <w:b/>
+          <w:u w:val="single"/>
+          <w:lang w:eastAsia="en-GB"/>
+        </w:rPr>
+        <w:t>startIndexZeroIndexed:</w:t>
       </w:r>
       <w:r>
         <w:rPr>
@@ -2041,117 +1751,60 @@
           <w:lang w:eastAsia="en-GB"/>
         </w:rPr>
       </w:pPr>
-      <w:proofErr w:type="spellStart"/>
-      <w:r>
-        <w:rPr>
-          <w:rFonts w:ascii="Arial" w:eastAsia="Times New Roman" w:hAnsi="Arial" w:cs="Arial"/>
-          <w:b/>
-          <w:u w:val="single"/>
-          <w:lang w:eastAsia="en-GB"/>
-        </w:rPr>
-        <w:t>createDisk</w:t>
-      </w:r>
-      <w:proofErr w:type="spellEnd"/>
-      <w:r>
-        <w:rPr>
-          <w:rFonts w:ascii="Arial" w:eastAsia="Times New Roman" w:hAnsi="Arial" w:cs="Arial"/>
-          <w:b/>
-          <w:u w:val="single"/>
-          <w:lang w:eastAsia="en-GB"/>
-        </w:rPr>
-        <w:t xml:space="preserve"> (</w:t>
-      </w:r>
-      <w:proofErr w:type="spellStart"/>
-      <w:r>
-        <w:rPr>
-          <w:rFonts w:ascii="Arial" w:eastAsia="Times New Roman" w:hAnsi="Arial" w:cs="Arial"/>
-          <w:b/>
-          <w:u w:val="single"/>
+      <w:r>
+        <w:rPr>
+          <w:rFonts w:ascii="Arial" w:eastAsia="Times New Roman" w:hAnsi="Arial" w:cs="Arial"/>
+          <w:b/>
+          <w:u w:val="single"/>
+          <w:lang w:eastAsia="en-GB"/>
+        </w:rPr>
+        <w:t>createDisk (diskID, numBlocks)</w:t>
+      </w:r>
+      <w:r>
+        <w:rPr>
+          <w:rFonts w:ascii="Arial" w:eastAsia="Times New Roman" w:hAnsi="Arial" w:cs="Arial"/>
+          <w:b/>
+          <w:lang w:eastAsia="en-GB"/>
+        </w:rPr>
+        <w:t xml:space="preserve"> </w:t>
+      </w:r>
+      <w:r>
+        <w:rPr>
+          <w:rFonts w:ascii="Arial" w:eastAsia="Times New Roman" w:hAnsi="Arial" w:cs="Arial"/>
+          <w:lang w:eastAsia="en-GB"/>
+        </w:rPr>
+        <w:t>:</w:t>
+      </w:r>
+      <w:r>
+        <w:rPr>
+          <w:rFonts w:ascii="Arial" w:eastAsia="Times New Roman" w:hAnsi="Arial" w:cs="Arial"/>
+          <w:lang w:eastAsia="en-GB"/>
+        </w:rPr>
+        <w:t xml:space="preserve"> It attempts to create a disk with the id as </w:t>
+      </w:r>
+      <w:r>
+        <w:rPr>
+          <w:rFonts w:ascii="Arial" w:eastAsia="Times New Roman" w:hAnsi="Arial" w:cs="Arial"/>
+          <w:i/>
           <w:lang w:eastAsia="en-GB"/>
         </w:rPr>
         <w:t>diskID</w:t>
       </w:r>
-      <w:proofErr w:type="spellEnd"/>
-      <w:r>
-        <w:rPr>
-          <w:rFonts w:ascii="Arial" w:eastAsia="Times New Roman" w:hAnsi="Arial" w:cs="Arial"/>
-          <w:b/>
-          <w:u w:val="single"/>
-          <w:lang w:eastAsia="en-GB"/>
-        </w:rPr>
-        <w:t xml:space="preserve">, </w:t>
-      </w:r>
-      <w:proofErr w:type="spellStart"/>
-      <w:r>
-        <w:rPr>
-          <w:rFonts w:ascii="Arial" w:eastAsia="Times New Roman" w:hAnsi="Arial" w:cs="Arial"/>
-          <w:b/>
-          <w:u w:val="single"/>
+      <w:r>
+        <w:rPr>
+          <w:rFonts w:ascii="Arial" w:eastAsia="Times New Roman" w:hAnsi="Arial" w:cs="Arial"/>
+          <w:lang w:eastAsia="en-GB"/>
+        </w:rPr>
+        <w:t xml:space="preserve"> and number of blocks as </w:t>
+      </w:r>
+      <w:r>
+        <w:rPr>
+          <w:rFonts w:ascii="Arial" w:eastAsia="Times New Roman" w:hAnsi="Arial" w:cs="Arial"/>
+          <w:i/>
           <w:lang w:eastAsia="en-GB"/>
         </w:rPr>
         <w:t>numBlocks</w:t>
       </w:r>
-      <w:proofErr w:type="spellEnd"/>
-      <w:proofErr w:type="gramStart"/>
-      <w:r>
-        <w:rPr>
-          <w:rFonts w:ascii="Arial" w:eastAsia="Times New Roman" w:hAnsi="Arial" w:cs="Arial"/>
-          <w:b/>
-          <w:u w:val="single"/>
-          <w:lang w:eastAsia="en-GB"/>
-        </w:rPr>
-        <w:t>)</w:t>
-      </w:r>
-      <w:r>
-        <w:rPr>
-          <w:rFonts w:ascii="Arial" w:eastAsia="Times New Roman" w:hAnsi="Arial" w:cs="Arial"/>
-          <w:b/>
-          <w:lang w:eastAsia="en-GB"/>
-        </w:rPr>
-        <w:t xml:space="preserve"> </w:t>
-      </w:r>
-      <w:r>
-        <w:rPr>
-          <w:rFonts w:ascii="Arial" w:eastAsia="Times New Roman" w:hAnsi="Arial" w:cs="Arial"/>
-          <w:lang w:eastAsia="en-GB"/>
-        </w:rPr>
-        <w:t>:</w:t>
-      </w:r>
-      <w:proofErr w:type="gramEnd"/>
-      <w:r>
-        <w:rPr>
-          <w:rFonts w:ascii="Arial" w:eastAsia="Times New Roman" w:hAnsi="Arial" w:cs="Arial"/>
-          <w:lang w:eastAsia="en-GB"/>
-        </w:rPr>
-        <w:t xml:space="preserve"> It attempts to create a disk with the id as </w:t>
-      </w:r>
-      <w:proofErr w:type="spellStart"/>
-      <w:r>
-        <w:rPr>
-          <w:rFonts w:ascii="Arial" w:eastAsia="Times New Roman" w:hAnsi="Arial" w:cs="Arial"/>
-          <w:i/>
-          <w:lang w:eastAsia="en-GB"/>
-        </w:rPr>
-        <w:t>diskID</w:t>
-      </w:r>
-      <w:proofErr w:type="spellEnd"/>
-      <w:r>
-        <w:rPr>
-          <w:rFonts w:ascii="Arial" w:eastAsia="Times New Roman" w:hAnsi="Arial" w:cs="Arial"/>
-          <w:lang w:eastAsia="en-GB"/>
-        </w:rPr>
-        <w:t xml:space="preserve"> and number of blocks as </w:t>
-      </w:r>
-      <w:proofErr w:type="spellStart"/>
-      <w:r>
-        <w:rPr>
-          <w:rFonts w:ascii="Arial" w:eastAsia="Times New Roman" w:hAnsi="Arial" w:cs="Arial"/>
-          <w:i/>
-          <w:lang w:eastAsia="en-GB"/>
-        </w:rPr>
-        <w:t>numBlocks</w:t>
-      </w:r>
-      <w:proofErr w:type="spellEnd"/>
       <w:r>
         <w:rPr>
           <w:rFonts w:ascii="Arial" w:eastAsia="Times New Roman" w:hAnsi="Arial" w:cs="Arial"/>
@@ -2166,7 +1819,6 @@
         </w:rPr>
         <w:t xml:space="preserve"> got as many contiguous blocks else we raise an error. The </w:t>
       </w:r>
-      <w:proofErr w:type="spellStart"/>
       <w:r>
         <w:rPr>
           <w:rFonts w:ascii="Arial" w:eastAsia="Times New Roman" w:hAnsi="Arial" w:cs="Arial"/>
@@ -2175,7 +1827,6 @@
         </w:rPr>
         <w:t>diskList</w:t>
       </w:r>
-      <w:proofErr w:type="spellEnd"/>
       <w:r>
         <w:rPr>
           <w:rFonts w:ascii="Arial" w:eastAsia="Times New Roman" w:hAnsi="Arial" w:cs="Arial"/>
@@ -2183,7 +1834,6 @@
         </w:rPr>
         <w:t xml:space="preserve"> variable in the </w:t>
       </w:r>
-      <w:proofErr w:type="spellStart"/>
       <w:r>
         <w:rPr>
           <w:rFonts w:ascii="Arial" w:eastAsia="Times New Roman" w:hAnsi="Arial" w:cs="Arial"/>
@@ -2192,7 +1842,6 @@
         </w:rPr>
         <w:t>FileSystem</w:t>
       </w:r>
-      <w:proofErr w:type="spellEnd"/>
       <w:r>
         <w:rPr>
           <w:rFonts w:ascii="Arial" w:eastAsia="Times New Roman" w:hAnsi="Arial" w:cs="Arial"/>
@@ -2224,50 +1873,21 @@
           <w:lang w:eastAsia="en-GB"/>
         </w:rPr>
       </w:pPr>
-      <w:proofErr w:type="spellStart"/>
-      <w:r>
-        <w:rPr>
-          <w:rFonts w:ascii="Arial" w:eastAsia="Times New Roman" w:hAnsi="Arial" w:cs="Arial"/>
-          <w:b/>
-          <w:u w:val="single"/>
-          <w:lang w:eastAsia="en-GB"/>
-        </w:rPr>
-        <w:t>deleteDisk</w:t>
-      </w:r>
-      <w:proofErr w:type="spellEnd"/>
-      <w:r>
-        <w:rPr>
-          <w:rFonts w:ascii="Arial" w:eastAsia="Times New Roman" w:hAnsi="Arial" w:cs="Arial"/>
-          <w:b/>
-          <w:u w:val="single"/>
-          <w:lang w:eastAsia="en-GB"/>
-        </w:rPr>
-        <w:t xml:space="preserve"> (id</w:t>
-      </w:r>
-      <w:proofErr w:type="gramStart"/>
-      <w:r>
-        <w:rPr>
-          <w:rFonts w:ascii="Arial" w:eastAsia="Times New Roman" w:hAnsi="Arial" w:cs="Arial"/>
-          <w:b/>
-          <w:u w:val="single"/>
-          <w:lang w:eastAsia="en-GB"/>
-        </w:rPr>
-        <w:t>)</w:t>
-      </w:r>
-      <w:r>
-        <w:rPr>
-          <w:rFonts w:ascii="Arial" w:eastAsia="Times New Roman" w:hAnsi="Arial" w:cs="Arial"/>
-          <w:lang w:eastAsia="en-GB"/>
-        </w:rPr>
-        <w:t xml:space="preserve"> :</w:t>
-      </w:r>
-      <w:proofErr w:type="gramEnd"/>
-      <w:r>
-        <w:rPr>
-          <w:rFonts w:ascii="Arial" w:eastAsia="Times New Roman" w:hAnsi="Arial" w:cs="Arial"/>
-          <w:lang w:eastAsia="en-GB"/>
-        </w:rPr>
-        <w:t xml:space="preserve"> </w:t>
+      <w:r>
+        <w:rPr>
+          <w:rFonts w:ascii="Arial" w:eastAsia="Times New Roman" w:hAnsi="Arial" w:cs="Arial"/>
+          <w:b/>
+          <w:u w:val="single"/>
+          <w:lang w:eastAsia="en-GB"/>
+        </w:rPr>
+        <w:t>deleteDisk (id)</w:t>
+      </w:r>
+      <w:r>
+        <w:rPr>
+          <w:rFonts w:ascii="Arial" w:eastAsia="Times New Roman" w:hAnsi="Arial" w:cs="Arial"/>
+          <w:lang w:eastAsia="en-GB"/>
+        </w:rPr>
+        <w:t xml:space="preserve"> : </w:t>
       </w:r>
       <w:r>
         <w:rPr>
@@ -2297,23 +1917,7 @@
           <w:rFonts w:ascii="Arial" w:eastAsia="Times New Roman" w:hAnsi="Arial" w:cs="Arial"/>
           <w:lang w:eastAsia="en-GB"/>
         </w:rPr>
-        <w:t xml:space="preserve">After initial validity checks, it essentially calls the function, </w:t>
-      </w:r>
-      <w:proofErr w:type="gramStart"/>
-      <w:r>
-        <w:rPr>
-          <w:rFonts w:ascii="Arial" w:eastAsia="Times New Roman" w:hAnsi="Arial" w:cs="Arial"/>
-          <w:lang w:eastAsia="en-GB"/>
-        </w:rPr>
-        <w:t>freeFromDisk(</w:t>
-      </w:r>
-      <w:proofErr w:type="gramEnd"/>
-      <w:r>
-        <w:rPr>
-          <w:rFonts w:ascii="Arial" w:eastAsia="Times New Roman" w:hAnsi="Arial" w:cs="Arial"/>
-          <w:lang w:eastAsia="en-GB"/>
-        </w:rPr>
-        <w:t>) to free the blocks that are associated with this disk.</w:t>
+        <w:t>After initial validity checks, it essentially calls the function, freeFromDisk() to free the blocks that are associated with this disk.</w:t>
       </w:r>
     </w:p>
     <w:p>
@@ -2338,112 +1942,30 @@
           <w:lang w:eastAsia="en-GB"/>
         </w:rPr>
       </w:pPr>
-      <w:proofErr w:type="spellStart"/>
-      <w:r>
-        <w:rPr>
-          <w:rFonts w:ascii="Arial" w:eastAsia="Times New Roman" w:hAnsi="Arial" w:cs="Arial"/>
-          <w:b/>
-          <w:u w:val="single"/>
-          <w:lang w:eastAsia="en-GB"/>
-        </w:rPr>
-        <w:t>writeDisk</w:t>
-      </w:r>
-      <w:proofErr w:type="spellEnd"/>
-      <w:r>
-        <w:rPr>
-          <w:rFonts w:ascii="Arial" w:eastAsia="Times New Roman" w:hAnsi="Arial" w:cs="Arial"/>
-          <w:b/>
-          <w:u w:val="single"/>
-          <w:lang w:eastAsia="en-GB"/>
-        </w:rPr>
-        <w:t xml:space="preserve"> (</w:t>
-      </w:r>
-      <w:proofErr w:type="spellStart"/>
-      <w:r>
-        <w:rPr>
-          <w:rFonts w:ascii="Arial" w:eastAsia="Times New Roman" w:hAnsi="Arial" w:cs="Arial"/>
-          <w:b/>
-          <w:u w:val="single"/>
-          <w:lang w:eastAsia="en-GB"/>
-        </w:rPr>
-        <w:t>diskId</w:t>
-      </w:r>
-      <w:proofErr w:type="spellEnd"/>
-      <w:r>
-        <w:rPr>
-          <w:rFonts w:ascii="Arial" w:eastAsia="Times New Roman" w:hAnsi="Arial" w:cs="Arial"/>
-          <w:b/>
-          <w:u w:val="single"/>
-          <w:lang w:eastAsia="en-GB"/>
-        </w:rPr>
-        <w:t xml:space="preserve">, </w:t>
-      </w:r>
-      <w:proofErr w:type="spellStart"/>
-      <w:r>
-        <w:rPr>
-          <w:rFonts w:ascii="Arial" w:eastAsia="Times New Roman" w:hAnsi="Arial" w:cs="Arial"/>
-          <w:b/>
-          <w:u w:val="single"/>
-          <w:lang w:eastAsia="en-GB"/>
-        </w:rPr>
-        <w:t>blockNum</w:t>
-      </w:r>
-      <w:proofErr w:type="spellEnd"/>
-      <w:r>
-        <w:rPr>
-          <w:rFonts w:ascii="Arial" w:eastAsia="Times New Roman" w:hAnsi="Arial" w:cs="Arial"/>
-          <w:b/>
-          <w:u w:val="single"/>
-          <w:lang w:eastAsia="en-GB"/>
-        </w:rPr>
-        <w:t xml:space="preserve">, </w:t>
-      </w:r>
-      <w:proofErr w:type="spellStart"/>
-      <w:r>
-        <w:rPr>
-          <w:rFonts w:ascii="Arial" w:eastAsia="Times New Roman" w:hAnsi="Arial" w:cs="Arial"/>
-          <w:b/>
-          <w:u w:val="single"/>
+      <w:r>
+        <w:rPr>
+          <w:rFonts w:ascii="Arial" w:eastAsia="Times New Roman" w:hAnsi="Arial" w:cs="Arial"/>
+          <w:b/>
+          <w:u w:val="single"/>
+          <w:lang w:eastAsia="en-GB"/>
+        </w:rPr>
+        <w:t>writeDisk (diskId, blockNum, writeData)</w:t>
+      </w:r>
+      <w:r>
+        <w:rPr>
+          <w:rFonts w:ascii="Arial" w:eastAsia="Times New Roman" w:hAnsi="Arial" w:cs="Arial"/>
+          <w:lang w:eastAsia="en-GB"/>
+        </w:rPr>
+        <w:t xml:space="preserve"> : It attempts to write the data, </w:t>
+      </w:r>
+      <w:r>
+        <w:rPr>
+          <w:rFonts w:ascii="Arial" w:eastAsia="Times New Roman" w:hAnsi="Arial" w:cs="Arial"/>
+          <w:i/>
           <w:lang w:eastAsia="en-GB"/>
         </w:rPr>
         <w:t>writeData</w:t>
       </w:r>
-      <w:proofErr w:type="spellEnd"/>
-      <w:proofErr w:type="gramStart"/>
-      <w:r>
-        <w:rPr>
-          <w:rFonts w:ascii="Arial" w:eastAsia="Times New Roman" w:hAnsi="Arial" w:cs="Arial"/>
-          <w:b/>
-          <w:u w:val="single"/>
-          <w:lang w:eastAsia="en-GB"/>
-        </w:rPr>
-        <w:t>)</w:t>
-      </w:r>
-      <w:r>
-        <w:rPr>
-          <w:rFonts w:ascii="Arial" w:eastAsia="Times New Roman" w:hAnsi="Arial" w:cs="Arial"/>
-          <w:lang w:eastAsia="en-GB"/>
-        </w:rPr>
-        <w:t xml:space="preserve"> :</w:t>
-      </w:r>
-      <w:proofErr w:type="gramEnd"/>
-      <w:r>
-        <w:rPr>
-          <w:rFonts w:ascii="Arial" w:eastAsia="Times New Roman" w:hAnsi="Arial" w:cs="Arial"/>
-          <w:lang w:eastAsia="en-GB"/>
-        </w:rPr>
-        <w:t xml:space="preserve"> It attempts to write the data, </w:t>
-      </w:r>
-      <w:proofErr w:type="spellStart"/>
-      <w:r>
-        <w:rPr>
-          <w:rFonts w:ascii="Arial" w:eastAsia="Times New Roman" w:hAnsi="Arial" w:cs="Arial"/>
-          <w:i/>
-          <w:lang w:eastAsia="en-GB"/>
-        </w:rPr>
-        <w:t>writeData</w:t>
-      </w:r>
-      <w:proofErr w:type="spellEnd"/>
       <w:r>
         <w:rPr>
           <w:rFonts w:ascii="Arial" w:eastAsia="Times New Roman" w:hAnsi="Arial" w:cs="Arial"/>
@@ -2465,48 +1987,14 @@
           <w:i/>
           <w:lang w:eastAsia="en-GB"/>
         </w:rPr>
-        <w:t xml:space="preserve"> </w:t>
-      </w:r>
-      <w:proofErr w:type="spellStart"/>
-      <w:r>
-        <w:rPr>
-          <w:rFonts w:ascii="Arial" w:eastAsia="Times New Roman" w:hAnsi="Arial" w:cs="Arial"/>
-          <w:i/>
-          <w:lang w:eastAsia="en-GB"/>
-        </w:rPr>
-        <w:t>blockNum</w:t>
-      </w:r>
-      <w:proofErr w:type="spellEnd"/>
-      <w:r>
-        <w:rPr>
-          <w:rFonts w:ascii="Arial" w:eastAsia="Times New Roman" w:hAnsi="Arial" w:cs="Arial"/>
-          <w:i/>
-          <w:lang w:eastAsia="en-GB"/>
-        </w:rPr>
-        <w:t xml:space="preserve">. </w:t>
-      </w:r>
-      <w:r>
-        <w:rPr>
-          <w:rFonts w:ascii="Arial" w:eastAsia="Times New Roman" w:hAnsi="Arial" w:cs="Arial"/>
-          <w:lang w:eastAsia="en-GB"/>
-        </w:rPr>
-        <w:t xml:space="preserve">Internally, </w:t>
-      </w:r>
-      <w:proofErr w:type="gramStart"/>
-      <w:r>
-        <w:rPr>
-          <w:rFonts w:ascii="Arial" w:eastAsia="Times New Roman" w:hAnsi="Arial" w:cs="Arial"/>
-          <w:lang w:eastAsia="en-GB"/>
-        </w:rPr>
-        <w:t>It</w:t>
-      </w:r>
-      <w:proofErr w:type="gramEnd"/>
-      <w:r>
-        <w:rPr>
-          <w:rFonts w:ascii="Arial" w:eastAsia="Times New Roman" w:hAnsi="Arial" w:cs="Arial"/>
-          <w:lang w:eastAsia="en-GB"/>
-        </w:rPr>
-        <w:t xml:space="preserve"> calculates the physical block number to be actually written. </w:t>
+        <w:t xml:space="preserve"> blockNum. </w:t>
+      </w:r>
+      <w:r>
+        <w:rPr>
+          <w:rFonts w:ascii="Arial" w:eastAsia="Times New Roman" w:hAnsi="Arial" w:cs="Arial"/>
+          <w:lang w:eastAsia="en-GB"/>
+        </w:rPr>
+        <w:t xml:space="preserve">Internally, It calculates the physical block number to be actually written. </w:t>
       </w:r>
     </w:p>
     <w:p>
@@ -2531,56 +2019,14 @@
           <w:lang w:eastAsia="en-GB"/>
         </w:rPr>
       </w:pPr>
-      <w:proofErr w:type="spellStart"/>
-      <w:r>
-        <w:rPr>
-          <w:rFonts w:ascii="Arial" w:eastAsia="Times New Roman" w:hAnsi="Arial" w:cs="Arial"/>
-          <w:b/>
-          <w:u w:val="single"/>
-          <w:lang w:eastAsia="en-GB"/>
-        </w:rPr>
-        <w:t>readDisk</w:t>
-      </w:r>
-      <w:proofErr w:type="spellEnd"/>
-      <w:r>
-        <w:rPr>
-          <w:rFonts w:ascii="Arial" w:eastAsia="Times New Roman" w:hAnsi="Arial" w:cs="Arial"/>
-          <w:b/>
-          <w:u w:val="single"/>
-          <w:lang w:eastAsia="en-GB"/>
-        </w:rPr>
-        <w:t xml:space="preserve"> (</w:t>
-      </w:r>
-      <w:proofErr w:type="spellStart"/>
-      <w:proofErr w:type="gramStart"/>
-      <w:r>
-        <w:rPr>
-          <w:rFonts w:ascii="Arial" w:eastAsia="Times New Roman" w:hAnsi="Arial" w:cs="Arial"/>
-          <w:b/>
-          <w:u w:val="single"/>
-          <w:lang w:eastAsia="en-GB"/>
-        </w:rPr>
-        <w:t>diskId,blockNum</w:t>
-      </w:r>
-      <w:proofErr w:type="gramEnd"/>
-      <w:r>
-        <w:rPr>
-          <w:rFonts w:ascii="Arial" w:eastAsia="Times New Roman" w:hAnsi="Arial" w:cs="Arial"/>
-          <w:b/>
-          <w:u w:val="single"/>
-          <w:lang w:eastAsia="en-GB"/>
-        </w:rPr>
-        <w:t>,readData</w:t>
-      </w:r>
-      <w:proofErr w:type="spellEnd"/>
-      <w:r>
-        <w:rPr>
-          <w:rFonts w:ascii="Arial" w:eastAsia="Times New Roman" w:hAnsi="Arial" w:cs="Arial"/>
-          <w:b/>
-          <w:u w:val="single"/>
-          <w:lang w:eastAsia="en-GB"/>
-        </w:rPr>
-        <w:t>)</w:t>
+      <w:r>
+        <w:rPr>
+          <w:rFonts w:ascii="Arial" w:eastAsia="Times New Roman" w:hAnsi="Arial" w:cs="Arial"/>
+          <w:b/>
+          <w:u w:val="single"/>
+          <w:lang w:eastAsia="en-GB"/>
+        </w:rPr>
+        <w:t>readDisk (diskId,blockNum,readData)</w:t>
       </w:r>
       <w:r>
         <w:rPr>
@@ -2603,7 +2049,6 @@
         </w:rPr>
         <w:t xml:space="preserve">It reads contents of the block with virtual block number as </w:t>
       </w:r>
-      <w:proofErr w:type="spellStart"/>
       <w:r>
         <w:rPr>
           <w:rFonts w:ascii="Arial" w:eastAsia="Times New Roman" w:hAnsi="Arial" w:cs="Arial"/>
@@ -2612,7 +2057,6 @@
         </w:rPr>
         <w:t>blockNum</w:t>
       </w:r>
-      <w:proofErr w:type="spellEnd"/>
       <w:r>
         <w:rPr>
           <w:rFonts w:ascii="Arial" w:eastAsia="Times New Roman" w:hAnsi="Arial" w:cs="Arial"/>
@@ -2634,32 +2078,44 @@
           <w:i/>
           <w:lang w:eastAsia="en-GB"/>
         </w:rPr>
+        <w:t xml:space="preserve"> readData. </w:t>
+      </w:r>
+      <w:r>
+        <w:rPr>
+          <w:rFonts w:ascii="Arial" w:eastAsia="Times New Roman" w:hAnsi="Arial" w:cs="Arial"/>
+          <w:lang w:eastAsia="en-GB"/>
+        </w:rPr>
+        <w:t>To read data from the physical blocks, it calculates the physical block number of the block and therefore, calls</w:t>
+      </w:r>
+      <w:r>
+        <w:rPr>
+          <w:rFonts w:ascii="Arial" w:eastAsia="Times New Roman" w:hAnsi="Arial" w:cs="Arial"/>
+          <w:i/>
+          <w:lang w:eastAsia="en-GB"/>
+        </w:rPr>
         <w:t xml:space="preserve"> </w:t>
       </w:r>
-      <w:proofErr w:type="spellStart"/>
-      <w:r>
-        <w:rPr>
-          <w:rFonts w:ascii="Arial" w:eastAsia="Times New Roman" w:hAnsi="Arial" w:cs="Arial"/>
-          <w:i/>
-          <w:lang w:eastAsia="en-GB"/>
-        </w:rPr>
-        <w:t>readData</w:t>
-      </w:r>
-      <w:proofErr w:type="spellEnd"/>
-      <w:r>
-        <w:rPr>
-          <w:rFonts w:ascii="Arial" w:eastAsia="Times New Roman" w:hAnsi="Arial" w:cs="Arial"/>
-          <w:i/>
-          <w:lang w:eastAsia="en-GB"/>
-        </w:rPr>
-        <w:t xml:space="preserve">. </w:t>
-      </w:r>
-      <w:r>
-        <w:rPr>
-          <w:rFonts w:ascii="Arial" w:eastAsia="Times New Roman" w:hAnsi="Arial" w:cs="Arial"/>
-          <w:lang w:eastAsia="en-GB"/>
-        </w:rPr>
-        <w:t>To read data from the physical blocks, it calculates the physical block number of the block and therefore, calls</w:t>
+      <w:r>
+        <w:rPr>
+          <w:rFonts w:ascii="Arial" w:eastAsia="Times New Roman" w:hAnsi="Arial" w:cs="Arial"/>
+          <w:lang w:eastAsia="en-GB"/>
+        </w:rPr>
+        <w:t>the</w:t>
+      </w:r>
+      <w:r>
+        <w:rPr>
+          <w:rFonts w:ascii="Arial" w:eastAsia="Times New Roman" w:hAnsi="Arial" w:cs="Arial"/>
+          <w:i/>
+          <w:lang w:eastAsia="en-GB"/>
+        </w:rPr>
+        <w:t xml:space="preserve"> readBlock </w:t>
+      </w:r>
+      <w:r>
+        <w:rPr>
+          <w:rFonts w:ascii="Arial" w:eastAsia="Times New Roman" w:hAnsi="Arial" w:cs="Arial"/>
+          <w:lang w:eastAsia="en-GB"/>
+        </w:rPr>
+        <w:t>function.</w:t>
       </w:r>
       <w:r>
         <w:rPr>
@@ -2669,12 +2125,80 @@
         </w:rPr>
         <w:t xml:space="preserve"> </w:t>
       </w:r>
-      <w:r>
-        <w:rPr>
-          <w:rFonts w:ascii="Arial" w:eastAsia="Times New Roman" w:hAnsi="Arial" w:cs="Arial"/>
-          <w:lang w:eastAsia="en-GB"/>
-        </w:rPr>
-        <w:t>the</w:t>
+    </w:p>
+    <w:p>
+      <w:pPr>
+        <w:ind w:left="360"/>
+        <w:jc w:val="both"/>
+        <w:rPr>
+          <w:rFonts w:ascii="Arial" w:eastAsia="Times New Roman" w:hAnsi="Arial" w:cs="Arial"/>
+          <w:lang w:eastAsia="en-GB"/>
+        </w:rPr>
+      </w:pPr>
+    </w:p>
+    <w:p>
+      <w:pPr>
+        <w:ind w:left="360"/>
+        <w:jc w:val="both"/>
+        <w:rPr>
+          <w:rFonts w:ascii="Arial" w:eastAsia="Times New Roman" w:hAnsi="Arial" w:cs="Arial"/>
+          <w:b/>
+          <w:u w:val="single"/>
+          <w:lang w:eastAsia="en-GB"/>
+        </w:rPr>
+      </w:pPr>
+      <w:r>
+        <w:rPr>
+          <w:rFonts w:ascii="Arial" w:eastAsia="Times New Roman" w:hAnsi="Arial" w:cs="Arial"/>
+          <w:b/>
+          <w:u w:val="single"/>
+          <w:lang w:eastAsia="en-GB"/>
+        </w:rPr>
+        <w:t>Tests</w:t>
+      </w:r>
+    </w:p>
+    <w:p>
+      <w:pPr>
+        <w:ind w:left="360"/>
+        <w:jc w:val="both"/>
+        <w:rPr>
+          <w:rFonts w:ascii="Arial" w:eastAsia="Times New Roman" w:hAnsi="Arial" w:cs="Arial"/>
+          <w:b/>
+          <w:u w:val="single"/>
+          <w:lang w:eastAsia="en-GB"/>
+        </w:rPr>
+      </w:pPr>
+    </w:p>
+    <w:p>
+      <w:pPr>
+        <w:ind w:left="360"/>
+        <w:jc w:val="both"/>
+        <w:rPr>
+          <w:rFonts w:ascii="Arial" w:eastAsia="Times New Roman" w:hAnsi="Arial" w:cs="Arial"/>
+          <w:lang w:eastAsia="en-GB"/>
+        </w:rPr>
+      </w:pPr>
+      <w:r>
+        <w:rPr>
+          <w:rFonts w:ascii="Arial" w:eastAsia="Times New Roman" w:hAnsi="Arial" w:cs="Arial"/>
+          <w:lang w:eastAsia="en-GB"/>
+        </w:rPr>
+        <w:t xml:space="preserve">We perform comprehensive tests to check the functioning of the above file system with added support for creating, deleting, reading and writing to disks. </w:t>
+      </w:r>
+      <w:r>
+        <w:rPr>
+          <w:rFonts w:ascii="Arial" w:eastAsia="Times New Roman" w:hAnsi="Arial" w:cs="Arial"/>
+          <w:lang w:eastAsia="en-GB"/>
+        </w:rPr>
+        <w:t xml:space="preserve">The </w:t>
+      </w:r>
+      <w:r>
+        <w:rPr>
+          <w:rFonts w:ascii="Arial" w:eastAsia="Times New Roman" w:hAnsi="Arial" w:cs="Arial"/>
+          <w:i/>
+          <w:lang w:eastAsia="en-GB"/>
+        </w:rPr>
+        <w:t>runBlockTests()</w:t>
       </w:r>
       <w:r>
         <w:rPr>
@@ -2684,142 +2208,6 @@
         </w:rPr>
         <w:t xml:space="preserve"> </w:t>
       </w:r>
-      <w:proofErr w:type="spellStart"/>
-      <w:r>
-        <w:rPr>
-          <w:rFonts w:ascii="Arial" w:eastAsia="Times New Roman" w:hAnsi="Arial" w:cs="Arial"/>
-          <w:i/>
-          <w:lang w:eastAsia="en-GB"/>
-        </w:rPr>
-        <w:t>readBlock</w:t>
-      </w:r>
-      <w:proofErr w:type="spellEnd"/>
-      <w:r>
-        <w:rPr>
-          <w:rFonts w:ascii="Arial" w:eastAsia="Times New Roman" w:hAnsi="Arial" w:cs="Arial"/>
-          <w:i/>
-          <w:lang w:eastAsia="en-GB"/>
-        </w:rPr>
-        <w:t xml:space="preserve"> </w:t>
-      </w:r>
-      <w:r>
-        <w:rPr>
-          <w:rFonts w:ascii="Arial" w:eastAsia="Times New Roman" w:hAnsi="Arial" w:cs="Arial"/>
-          <w:lang w:eastAsia="en-GB"/>
-        </w:rPr>
-        <w:t>function.</w:t>
-      </w:r>
-      <w:r>
-        <w:rPr>
-          <w:rFonts w:ascii="Arial" w:eastAsia="Times New Roman" w:hAnsi="Arial" w:cs="Arial"/>
-          <w:i/>
-          <w:lang w:eastAsia="en-GB"/>
-        </w:rPr>
-        <w:t xml:space="preserve"> </w:t>
-      </w:r>
-    </w:p>
-    <w:p>
-      <w:pPr>
-        <w:ind w:left="360"/>
-        <w:jc w:val="both"/>
-        <w:rPr>
-          <w:rFonts w:ascii="Arial" w:eastAsia="Times New Roman" w:hAnsi="Arial" w:cs="Arial"/>
-          <w:lang w:eastAsia="en-GB"/>
-        </w:rPr>
-      </w:pPr>
-    </w:p>
-    <w:p>
-      <w:pPr>
-        <w:ind w:left="360"/>
-        <w:jc w:val="both"/>
-        <w:rPr>
-          <w:rFonts w:ascii="Arial" w:eastAsia="Times New Roman" w:hAnsi="Arial" w:cs="Arial"/>
-          <w:b/>
-          <w:u w:val="single"/>
-          <w:lang w:eastAsia="en-GB"/>
-        </w:rPr>
-      </w:pPr>
-      <w:r>
-        <w:rPr>
-          <w:rFonts w:ascii="Arial" w:eastAsia="Times New Roman" w:hAnsi="Arial" w:cs="Arial"/>
-          <w:b/>
-          <w:u w:val="single"/>
-          <w:lang w:eastAsia="en-GB"/>
-        </w:rPr>
-        <w:t>Tests</w:t>
-      </w:r>
-    </w:p>
-    <w:p>
-      <w:pPr>
-        <w:ind w:left="360"/>
-        <w:jc w:val="both"/>
-        <w:rPr>
-          <w:rFonts w:ascii="Arial" w:eastAsia="Times New Roman" w:hAnsi="Arial" w:cs="Arial"/>
-          <w:b/>
-          <w:u w:val="single"/>
-          <w:lang w:eastAsia="en-GB"/>
-        </w:rPr>
-      </w:pPr>
-    </w:p>
-    <w:p>
-      <w:pPr>
-        <w:ind w:left="360"/>
-        <w:jc w:val="both"/>
-        <w:rPr>
-          <w:rFonts w:ascii="Arial" w:eastAsia="Times New Roman" w:hAnsi="Arial" w:cs="Arial"/>
-          <w:lang w:eastAsia="en-GB"/>
-        </w:rPr>
-      </w:pPr>
-      <w:r>
-        <w:rPr>
-          <w:rFonts w:ascii="Arial" w:eastAsia="Times New Roman" w:hAnsi="Arial" w:cs="Arial"/>
-          <w:lang w:eastAsia="en-GB"/>
-        </w:rPr>
-        <w:t xml:space="preserve">We perform comprehensive tests to check the functioning of the above file system with added support for creating, deleting, reading and writing to disks. </w:t>
-      </w:r>
-      <w:r>
-        <w:rPr>
-          <w:rFonts w:ascii="Arial" w:eastAsia="Times New Roman" w:hAnsi="Arial" w:cs="Arial"/>
-          <w:lang w:eastAsia="en-GB"/>
-        </w:rPr>
-        <w:t xml:space="preserve">The </w:t>
-      </w:r>
-      <w:proofErr w:type="spellStart"/>
-      <w:proofErr w:type="gramStart"/>
-      <w:r>
-        <w:rPr>
-          <w:rFonts w:ascii="Arial" w:eastAsia="Times New Roman" w:hAnsi="Arial" w:cs="Arial"/>
-          <w:i/>
-          <w:lang w:eastAsia="en-GB"/>
-        </w:rPr>
-        <w:t>runBlockTests</w:t>
-      </w:r>
-      <w:proofErr w:type="spellEnd"/>
-      <w:r>
-        <w:rPr>
-          <w:rFonts w:ascii="Arial" w:eastAsia="Times New Roman" w:hAnsi="Arial" w:cs="Arial"/>
-          <w:i/>
-          <w:lang w:eastAsia="en-GB"/>
-        </w:rPr>
-        <w:t>(</w:t>
-      </w:r>
-      <w:proofErr w:type="gramEnd"/>
-      <w:r>
-        <w:rPr>
-          <w:rFonts w:ascii="Arial" w:eastAsia="Times New Roman" w:hAnsi="Arial" w:cs="Arial"/>
-          <w:i/>
-          <w:lang w:eastAsia="en-GB"/>
-        </w:rPr>
-        <w:t>)</w:t>
-      </w:r>
-      <w:r>
-        <w:rPr>
-          <w:rFonts w:ascii="Arial" w:eastAsia="Times New Roman" w:hAnsi="Arial" w:cs="Arial"/>
-          <w:i/>
-          <w:lang w:eastAsia="en-GB"/>
-        </w:rPr>
-        <w:t xml:space="preserve"> </w:t>
-      </w:r>
       <w:r>
         <w:rPr>
           <w:rFonts w:ascii="Arial" w:eastAsia="Times New Roman" w:hAnsi="Arial" w:cs="Arial"/>
@@ -2833,25 +2221,7 @@
           <w:i/>
           <w:lang w:eastAsia="en-GB"/>
         </w:rPr>
-        <w:t xml:space="preserve"> </w:t>
-      </w:r>
-      <w:proofErr w:type="spellStart"/>
-      <w:r>
-        <w:rPr>
-          <w:rFonts w:ascii="Arial" w:eastAsia="Times New Roman" w:hAnsi="Arial" w:cs="Arial"/>
-          <w:i/>
-          <w:lang w:eastAsia="en-GB"/>
-        </w:rPr>
-        <w:t>readBlock</w:t>
-      </w:r>
-      <w:proofErr w:type="spellEnd"/>
-      <w:r>
-        <w:rPr>
-          <w:rFonts w:ascii="Arial" w:eastAsia="Times New Roman" w:hAnsi="Arial" w:cs="Arial"/>
-          <w:i/>
-          <w:lang w:eastAsia="en-GB"/>
-        </w:rPr>
-        <w:t xml:space="preserve"> </w:t>
+        <w:t xml:space="preserve"> readBlock </w:t>
       </w:r>
       <w:r>
         <w:rPr>
@@ -2866,25 +2236,7 @@
           <w:i/>
           <w:lang w:eastAsia="en-GB"/>
         </w:rPr>
-        <w:t xml:space="preserve"> </w:t>
-      </w:r>
-      <w:proofErr w:type="spellStart"/>
-      <w:r>
-        <w:rPr>
-          <w:rFonts w:ascii="Arial" w:eastAsia="Times New Roman" w:hAnsi="Arial" w:cs="Arial"/>
-          <w:i/>
-          <w:lang w:eastAsia="en-GB"/>
-        </w:rPr>
-        <w:t>writeBlock</w:t>
-      </w:r>
-      <w:proofErr w:type="spellEnd"/>
-      <w:r>
-        <w:rPr>
-          <w:rFonts w:ascii="Arial" w:eastAsia="Times New Roman" w:hAnsi="Arial" w:cs="Arial"/>
-          <w:i/>
-          <w:lang w:eastAsia="en-GB"/>
-        </w:rPr>
-        <w:t xml:space="preserve"> </w:t>
+        <w:t xml:space="preserve"> writeBlock </w:t>
       </w:r>
       <w:r>
         <w:rPr>
@@ -2900,33 +2252,13 @@
         </w:rPr>
         <w:t xml:space="preserve">we then perform the disks test, using the </w:t>
       </w:r>
-      <w:proofErr w:type="spellStart"/>
-      <w:proofErr w:type="gramStart"/>
-      <w:r>
-        <w:rPr>
-          <w:rFonts w:ascii="Arial" w:eastAsia="Times New Roman" w:hAnsi="Arial" w:cs="Arial"/>
-          <w:i/>
-          <w:lang w:eastAsia="en-GB"/>
-        </w:rPr>
-        <w:t>runDiskTests</w:t>
-      </w:r>
-      <w:proofErr w:type="spellEnd"/>
-      <w:r>
-        <w:rPr>
-          <w:rFonts w:ascii="Arial" w:eastAsia="Times New Roman" w:hAnsi="Arial" w:cs="Arial"/>
-          <w:i/>
-          <w:lang w:eastAsia="en-GB"/>
-        </w:rPr>
-        <w:t>(</w:t>
-      </w:r>
-      <w:proofErr w:type="gramEnd"/>
-      <w:r>
-        <w:rPr>
-          <w:rFonts w:ascii="Arial" w:eastAsia="Times New Roman" w:hAnsi="Arial" w:cs="Arial"/>
-          <w:i/>
-          <w:lang w:eastAsia="en-GB"/>
-        </w:rPr>
-        <w:t>)</w:t>
+      <w:r>
+        <w:rPr>
+          <w:rFonts w:ascii="Arial" w:eastAsia="Times New Roman" w:hAnsi="Arial" w:cs="Arial"/>
+          <w:i/>
+          <w:lang w:eastAsia="en-GB"/>
+        </w:rPr>
+        <w:t>runDiskTests()</w:t>
       </w:r>
       <w:r>
         <w:rPr>
@@ -3032,19 +2364,963 @@
           <w:rFonts w:ascii="Arial" w:eastAsia="Times New Roman" w:hAnsi="Arial" w:cs="Arial"/>
           <w:lang w:eastAsia="en-GB"/>
         </w:rPr>
-        <w:t xml:space="preserve">In this disk scheme, we relax the constraint to have all the blocks of a disk in contiguous storage. Therefore, we need to store </w:t>
+        <w:t>In this disk scheme, we relax the constraint to have all the blocks of a disk in contiguou</w:t>
+      </w:r>
+      <w:r>
+        <w:rPr>
+          <w:rFonts w:ascii="Arial" w:eastAsia="Times New Roman" w:hAnsi="Arial" w:cs="Arial"/>
+          <w:lang w:eastAsia="en-GB"/>
+        </w:rPr>
+        <w:t xml:space="preserve">s storage. Therefore, we </w:t>
+      </w:r>
+      <w:r>
+        <w:rPr>
+          <w:rFonts w:ascii="Arial" w:eastAsia="Times New Roman" w:hAnsi="Arial" w:cs="Arial"/>
+          <w:lang w:eastAsia="en-GB"/>
+        </w:rPr>
+        <w:t xml:space="preserve">store </w:t>
+      </w:r>
+      <w:r>
+        <w:rPr>
+          <w:rFonts w:ascii="Arial" w:eastAsia="Times New Roman" w:hAnsi="Arial" w:cs="Arial"/>
+          <w:lang w:eastAsia="en-GB"/>
+        </w:rPr>
+        <w:t xml:space="preserve">the blocks </w:t>
+      </w:r>
+      <w:r>
+        <w:rPr>
+          <w:rFonts w:ascii="Arial" w:eastAsia="Times New Roman" w:hAnsi="Arial" w:cs="Arial"/>
+          <w:lang w:eastAsia="en-GB"/>
+        </w:rPr>
+        <w:t xml:space="preserve">that this disks possess in a list called, </w:t>
+      </w:r>
+      <w:r>
+        <w:rPr>
+          <w:rFonts w:ascii="Arial" w:eastAsia="Times New Roman" w:hAnsi="Arial" w:cs="Arial"/>
+          <w:i/>
+          <w:lang w:eastAsia="en-GB"/>
+        </w:rPr>
+        <w:t>blockList</w:t>
+      </w:r>
+      <w:r>
+        <w:rPr>
+          <w:rFonts w:ascii="Arial" w:eastAsia="Times New Roman" w:hAnsi="Arial" w:cs="Arial"/>
+          <w:lang w:eastAsia="en-GB"/>
+        </w:rPr>
+        <w:t>. In the file system, we have a queue,</w:t>
+      </w:r>
+      <w:r>
+        <w:rPr>
+          <w:rFonts w:ascii="Arial" w:eastAsia="Times New Roman" w:hAnsi="Arial" w:cs="Arial"/>
+          <w:i/>
+          <w:lang w:eastAsia="en-GB"/>
+        </w:rPr>
+        <w:t xml:space="preserve"> freeBlockList</w:t>
+      </w:r>
+      <w:r>
+        <w:rPr>
+          <w:rFonts w:ascii="Arial" w:eastAsia="Times New Roman" w:hAnsi="Arial" w:cs="Arial"/>
+          <w:lang w:eastAsia="en-GB"/>
+        </w:rPr>
+        <w:t>, that stores the block ids of all the blocks which are unallotted to any disk</w:t>
+      </w:r>
+      <w:r>
+        <w:rPr>
+          <w:rFonts w:ascii="Arial" w:eastAsia="Times New Roman" w:hAnsi="Arial" w:cs="Arial"/>
+          <w:lang w:eastAsia="en-GB"/>
+        </w:rPr>
+        <w:t>. With this scheme, we again successfully perform all the relevant tests</w:t>
+      </w:r>
+      <w:r>
+        <w:rPr>
+          <w:rFonts w:ascii="Arial" w:eastAsia="Times New Roman" w:hAnsi="Arial" w:cs="Arial"/>
+          <w:lang w:eastAsia="en-GB"/>
+        </w:rPr>
+        <w:t xml:space="preserve"> using the function, </w:t>
+      </w:r>
+      <w:r>
+        <w:rPr>
+          <w:rFonts w:ascii="Arial" w:eastAsia="Times New Roman" w:hAnsi="Arial" w:cs="Arial"/>
+          <w:i/>
+          <w:lang w:eastAsia="en-GB"/>
+        </w:rPr>
+        <w:t>runDiskTests()</w:t>
+      </w:r>
+      <w:r>
+        <w:rPr>
+          <w:rFonts w:ascii="Arial" w:eastAsia="Times New Roman" w:hAnsi="Arial" w:cs="Arial"/>
+          <w:lang w:eastAsia="en-GB"/>
+        </w:rPr>
+        <w:t xml:space="preserve">. </w:t>
+      </w:r>
+    </w:p>
+    <w:p>
+      <w:pPr>
+        <w:jc w:val="both"/>
+        <w:rPr>
+          <w:rFonts w:ascii="Arial" w:eastAsia="Times New Roman" w:hAnsi="Arial" w:cs="Arial"/>
+          <w:lang w:eastAsia="en-GB"/>
+        </w:rPr>
+      </w:pPr>
+    </w:p>
+    <w:p>
+      <w:pPr>
+        <w:pStyle w:val="ListParagraph"/>
+        <w:numPr>
+          <w:ilvl w:val="0"/>
+          <w:numId w:val="10"/>
+        </w:numPr>
+        <w:jc w:val="both"/>
+        <w:rPr>
+          <w:rFonts w:ascii="Times New Roman" w:eastAsia="Times New Roman" w:hAnsi="Times New Roman" w:cs="Times New Roman"/>
+          <w:b/>
+          <w:sz w:val="28"/>
+          <w:szCs w:val="28"/>
+          <w:u w:val="single"/>
+          <w:lang w:eastAsia="en-GB"/>
+        </w:rPr>
+      </w:pPr>
+      <w:r>
+        <w:rPr>
+          <w:rFonts w:ascii="Times New Roman" w:eastAsia="Times New Roman" w:hAnsi="Times New Roman" w:cs="Times New Roman"/>
+          <w:b/>
+          <w:sz w:val="28"/>
+          <w:szCs w:val="28"/>
+          <w:u w:val="single"/>
+          <w:lang w:eastAsia="en-GB"/>
+        </w:rPr>
+        <w:t>Block Replication</w:t>
+      </w:r>
+    </w:p>
+    <w:p>
+      <w:pPr>
+        <w:jc w:val="both"/>
+        <w:rPr>
+          <w:rFonts w:ascii="Times New Roman" w:eastAsia="Times New Roman" w:hAnsi="Times New Roman" w:cs="Times New Roman"/>
+          <w:b/>
+          <w:sz w:val="28"/>
+          <w:szCs w:val="28"/>
+          <w:u w:val="single"/>
+          <w:lang w:eastAsia="en-GB"/>
+        </w:rPr>
+      </w:pPr>
+    </w:p>
+    <w:p>
+      <w:pPr>
+        <w:jc w:val="both"/>
+        <w:rPr>
+          <w:rFonts w:ascii="Arial" w:eastAsia="Times New Roman" w:hAnsi="Arial" w:cs="Arial"/>
+          <w:lang w:eastAsia="en-GB"/>
+        </w:rPr>
+      </w:pPr>
+      <w:r>
+        <w:rPr>
+          <w:rFonts w:ascii="Arial" w:eastAsia="Times New Roman" w:hAnsi="Arial" w:cs="Arial"/>
+          <w:lang w:eastAsia="en-GB"/>
+        </w:rPr>
+        <w:t xml:space="preserve">We now endeavour to provide fault tolerance </w:t>
+      </w:r>
+      <w:r>
+        <w:rPr>
+          <w:rFonts w:ascii="Arial" w:eastAsia="Times New Roman" w:hAnsi="Arial" w:cs="Arial"/>
+          <w:lang w:eastAsia="en-GB"/>
+        </w:rPr>
+        <w:t xml:space="preserve">and reliability </w:t>
+      </w:r>
+      <w:r>
+        <w:rPr>
+          <w:rFonts w:ascii="Arial" w:eastAsia="Times New Roman" w:hAnsi="Arial" w:cs="Arial"/>
+          <w:lang w:eastAsia="en-GB"/>
+        </w:rPr>
+        <w:t xml:space="preserve">to our storage as it’s a very pertinent and important feature of any cloud storage system. </w:t>
+      </w:r>
+      <w:r>
+        <w:rPr>
+          <w:rFonts w:ascii="Arial" w:eastAsia="Times New Roman" w:hAnsi="Arial" w:cs="Arial"/>
+          <w:lang w:eastAsia="en-GB"/>
+        </w:rPr>
+        <w:t xml:space="preserve">We incorporate fault tolerance by the concept of block replication wherein we try to store one or multiple replica(s) of each block. So, in case a block gets corrupt, we can recover the information from one of it’s replicas. </w:t>
+      </w:r>
+      <w:r>
+        <w:rPr>
+          <w:rFonts w:ascii="Arial" w:eastAsia="Times New Roman" w:hAnsi="Arial" w:cs="Arial"/>
+          <w:lang w:eastAsia="en-GB"/>
+        </w:rPr>
+        <w:t xml:space="preserve"> </w:t>
+      </w:r>
+      <w:r>
+        <w:rPr>
+          <w:rFonts w:ascii="Arial" w:eastAsia="Times New Roman" w:hAnsi="Arial" w:cs="Arial"/>
+          <w:lang w:eastAsia="en-GB"/>
+        </w:rPr>
+        <w:t xml:space="preserve">The class </w:t>
+      </w:r>
+      <w:r>
+        <w:rPr>
+          <w:rFonts w:ascii="Arial" w:eastAsia="Times New Roman" w:hAnsi="Arial" w:cs="Arial"/>
+          <w:i/>
+          <w:lang w:eastAsia="en-GB"/>
+        </w:rPr>
+        <w:t>Block</w:t>
+      </w:r>
+      <w:r>
+        <w:rPr>
+          <w:rFonts w:ascii="Arial" w:eastAsia="Times New Roman" w:hAnsi="Arial" w:cs="Arial"/>
+          <w:i/>
+          <w:lang w:eastAsia="en-GB"/>
+        </w:rPr>
+        <w:t>Meta</w:t>
+      </w:r>
+      <w:r>
+        <w:rPr>
+          <w:rFonts w:ascii="Arial" w:eastAsia="Times New Roman" w:hAnsi="Arial" w:cs="Arial"/>
+          <w:i/>
+          <w:lang w:eastAsia="en-GB"/>
+        </w:rPr>
+        <w:t>Data</w:t>
+      </w:r>
+      <w:r>
+        <w:rPr>
+          <w:rFonts w:ascii="Arial" w:eastAsia="Times New Roman" w:hAnsi="Arial" w:cs="Arial"/>
+          <w:i/>
+          <w:lang w:eastAsia="en-GB"/>
+        </w:rPr>
+        <w:t xml:space="preserve"> </w:t>
+      </w:r>
+      <w:r>
+        <w:rPr>
+          <w:rFonts w:ascii="Arial" w:eastAsia="Times New Roman" w:hAnsi="Arial" w:cs="Arial"/>
+          <w:lang w:eastAsia="en-GB"/>
+        </w:rPr>
+        <w:t>is</w:t>
+      </w:r>
+      <w:r>
+        <w:rPr>
+          <w:rFonts w:ascii="Arial" w:eastAsia="Times New Roman" w:hAnsi="Arial" w:cs="Arial"/>
+          <w:lang w:eastAsia="en-GB"/>
+        </w:rPr>
+        <w:t xml:space="preserve"> extended to have two more following variables:</w:t>
+      </w:r>
+    </w:p>
+    <w:p>
+      <w:pPr>
+        <w:jc w:val="both"/>
+        <w:rPr>
+          <w:rFonts w:ascii="Arial" w:eastAsia="Times New Roman" w:hAnsi="Arial" w:cs="Arial"/>
+          <w:lang w:eastAsia="en-GB"/>
+        </w:rPr>
+      </w:pPr>
+    </w:p>
+    <w:p>
+      <w:pPr>
+        <w:pStyle w:val="ListParagraph"/>
+        <w:numPr>
+          <w:ilvl w:val="0"/>
+          <w:numId w:val="11"/>
+        </w:numPr>
+        <w:jc w:val="both"/>
+        <w:rPr>
+          <w:rFonts w:ascii="Arial" w:eastAsia="Times New Roman" w:hAnsi="Arial" w:cs="Arial"/>
+          <w:lang w:eastAsia="en-GB"/>
+        </w:rPr>
+      </w:pPr>
+      <w:r>
+        <w:rPr>
+          <w:rFonts w:ascii="Arial" w:eastAsia="Times New Roman" w:hAnsi="Arial" w:cs="Arial"/>
+          <w:b/>
+          <w:u w:val="single"/>
+          <w:lang w:eastAsia="en-GB"/>
+        </w:rPr>
+        <w:t>errorFlag</w:t>
+      </w:r>
+      <w:r>
+        <w:rPr>
+          <w:rFonts w:ascii="Arial" w:eastAsia="Times New Roman" w:hAnsi="Arial" w:cs="Arial"/>
+          <w:lang w:eastAsia="en-GB"/>
+        </w:rPr>
+        <w:t xml:space="preserve">: it’s a boolean variable and is true if a block gets </w:t>
+      </w:r>
+      <w:r>
+        <w:rPr>
+          <w:rFonts w:ascii="Arial" w:eastAsia="Times New Roman" w:hAnsi="Arial" w:cs="Arial"/>
+          <w:lang w:eastAsia="en-GB"/>
+        </w:rPr>
+        <w:t>corrupted.</w:t>
+      </w:r>
+    </w:p>
+    <w:p>
+      <w:pPr>
+        <w:pStyle w:val="ListParagraph"/>
+        <w:numPr>
+          <w:ilvl w:val="0"/>
+          <w:numId w:val="11"/>
+        </w:numPr>
+        <w:jc w:val="both"/>
+        <w:rPr>
+          <w:rFonts w:ascii="Arial" w:eastAsia="Times New Roman" w:hAnsi="Arial" w:cs="Arial"/>
+          <w:b/>
+          <w:u w:val="single"/>
+          <w:lang w:eastAsia="en-GB"/>
+        </w:rPr>
+      </w:pPr>
+      <w:r>
+        <w:rPr>
+          <w:rFonts w:ascii="Arial" w:eastAsia="Times New Roman" w:hAnsi="Arial" w:cs="Arial"/>
+          <w:b/>
+          <w:u w:val="single"/>
+          <w:lang w:eastAsia="en-GB"/>
+        </w:rPr>
+        <w:t>replicationBlock</w:t>
+      </w:r>
+      <w:r>
+        <w:rPr>
+          <w:rFonts w:ascii="Arial" w:eastAsia="Times New Roman" w:hAnsi="Arial" w:cs="Arial"/>
+          <w:lang w:eastAsia="en-GB"/>
+        </w:rPr>
+        <w:t>:  it stores the id of the block where it’s replica is stored.</w:t>
+      </w:r>
+      <w:r>
+        <w:rPr>
+          <w:rFonts w:ascii="Arial" w:eastAsia="Times New Roman" w:hAnsi="Arial" w:cs="Arial"/>
+          <w:b/>
+          <w:u w:val="single"/>
+          <w:lang w:eastAsia="en-GB"/>
+        </w:rPr>
+        <w:t xml:space="preserve"> </w:t>
+      </w:r>
+    </w:p>
+    <w:p>
+      <w:pPr>
+        <w:jc w:val="both"/>
+        <w:rPr>
+          <w:rFonts w:ascii="Arial" w:eastAsia="Times New Roman" w:hAnsi="Arial" w:cs="Arial"/>
+          <w:b/>
+          <w:u w:val="single"/>
+          <w:lang w:eastAsia="en-GB"/>
+        </w:rPr>
+      </w:pPr>
+    </w:p>
+    <w:p>
+      <w:pPr>
+        <w:jc w:val="both"/>
+        <w:rPr>
+          <w:rFonts w:ascii="Arial" w:eastAsia="Times New Roman" w:hAnsi="Arial" w:cs="Arial"/>
+          <w:lang w:eastAsia="en-GB"/>
+        </w:rPr>
+      </w:pPr>
+      <w:r>
+        <w:rPr>
+          <w:rFonts w:ascii="Arial" w:eastAsia="Times New Roman" w:hAnsi="Arial" w:cs="Arial"/>
+          <w:lang w:eastAsia="en-GB"/>
+        </w:rPr>
+        <w:t xml:space="preserve">When we </w:t>
+      </w:r>
+      <w:r>
+        <w:rPr>
+          <w:rFonts w:ascii="Arial" w:eastAsia="Times New Roman" w:hAnsi="Arial" w:cs="Arial"/>
+          <w:lang w:eastAsia="en-GB"/>
+        </w:rPr>
+        <w:t xml:space="preserve">call the function </w:t>
+      </w:r>
+      <w:r>
+        <w:rPr>
+          <w:rFonts w:ascii="Arial" w:eastAsia="Times New Roman" w:hAnsi="Arial" w:cs="Arial"/>
+          <w:i/>
+          <w:lang w:eastAsia="en-GB"/>
+        </w:rPr>
+        <w:t>freeFromDisk</w:t>
+      </w:r>
+      <w:r>
+        <w:rPr>
+          <w:rFonts w:ascii="Arial" w:eastAsia="Times New Roman" w:hAnsi="Arial" w:cs="Arial"/>
+          <w:lang w:eastAsia="en-GB"/>
+        </w:rPr>
+        <w:t xml:space="preserve"> we set the </w:t>
+      </w:r>
+      <w:r>
+        <w:rPr>
+          <w:rFonts w:ascii="Arial" w:eastAsia="Times New Roman" w:hAnsi="Arial" w:cs="Arial"/>
+          <w:i/>
+          <w:lang w:eastAsia="en-GB"/>
+        </w:rPr>
+        <w:t>replicationBlock</w:t>
+      </w:r>
+      <w:r>
+        <w:rPr>
+          <w:rFonts w:ascii="Arial" w:eastAsia="Times New Roman" w:hAnsi="Arial" w:cs="Arial"/>
+          <w:lang w:eastAsia="en-GB"/>
+        </w:rPr>
+        <w:t xml:space="preserve"> attribute for the block to be None again. </w:t>
+      </w:r>
+    </w:p>
+    <w:p>
+      <w:pPr>
+        <w:jc w:val="both"/>
+        <w:rPr>
+          <w:rFonts w:ascii="Arial" w:eastAsia="Times New Roman" w:hAnsi="Arial" w:cs="Arial"/>
+          <w:lang w:eastAsia="en-GB"/>
+        </w:rPr>
+      </w:pPr>
+      <w:r>
+        <w:rPr>
+          <w:rFonts w:ascii="Arial" w:eastAsia="Times New Roman" w:hAnsi="Arial" w:cs="Arial"/>
+          <w:lang w:eastAsia="en-GB"/>
+        </w:rPr>
+        <w:t xml:space="preserve"> </w:t>
+      </w:r>
+    </w:p>
+    <w:p>
+      <w:pPr>
+        <w:jc w:val="both"/>
+        <w:rPr>
+          <w:rFonts w:ascii="Arial" w:eastAsia="Times New Roman" w:hAnsi="Arial" w:cs="Arial"/>
+          <w:lang w:eastAsia="en-GB"/>
+        </w:rPr>
+      </w:pPr>
+      <w:r>
+        <w:rPr>
+          <w:rFonts w:ascii="Arial" w:eastAsia="Times New Roman" w:hAnsi="Arial" w:cs="Arial"/>
+          <w:lang w:eastAsia="en-GB"/>
+        </w:rPr>
+        <w:t xml:space="preserve">The class </w:t>
+      </w:r>
+      <w:r>
+        <w:rPr>
+          <w:rFonts w:ascii="Arial" w:eastAsia="Times New Roman" w:hAnsi="Arial" w:cs="Arial"/>
+          <w:i/>
+          <w:lang w:eastAsia="en-GB"/>
+        </w:rPr>
+        <w:t>DiskData</w:t>
+      </w:r>
+      <w:r>
+        <w:rPr>
+          <w:rFonts w:ascii="Arial" w:eastAsia="Times New Roman" w:hAnsi="Arial" w:cs="Arial"/>
+          <w:i/>
+          <w:lang w:eastAsia="en-GB"/>
+        </w:rPr>
+        <w:t xml:space="preserve"> </w:t>
+      </w:r>
+      <w:r>
+        <w:rPr>
+          <w:rFonts w:ascii="Arial" w:eastAsia="Times New Roman" w:hAnsi="Arial" w:cs="Arial"/>
+          <w:lang w:eastAsia="en-GB"/>
+        </w:rPr>
+        <w:t xml:space="preserve">is extended </w:t>
+      </w:r>
+      <w:r>
+        <w:rPr>
+          <w:rFonts w:ascii="Arial" w:eastAsia="Times New Roman" w:hAnsi="Arial" w:cs="Arial"/>
+          <w:lang w:eastAsia="en-GB"/>
+        </w:rPr>
+        <w:t xml:space="preserve">now to contain another list, </w:t>
+      </w:r>
+      <w:r>
+        <w:rPr>
+          <w:rFonts w:ascii="Arial" w:eastAsia="Times New Roman" w:hAnsi="Arial" w:cs="Arial"/>
+          <w:i/>
+          <w:lang w:eastAsia="en-GB"/>
+        </w:rPr>
+        <w:t>replicaList</w:t>
+      </w:r>
+      <w:r>
+        <w:rPr>
+          <w:rFonts w:ascii="Arial" w:eastAsia="Times New Roman" w:hAnsi="Arial" w:cs="Arial"/>
+          <w:lang w:eastAsia="en-GB"/>
+        </w:rPr>
+        <w:t xml:space="preserve"> of replicas. </w:t>
+      </w:r>
+    </w:p>
+    <w:p>
+      <w:pPr>
+        <w:jc w:val="both"/>
+        <w:rPr>
+          <w:rFonts w:ascii="Arial" w:eastAsia="Times New Roman" w:hAnsi="Arial" w:cs="Arial"/>
+          <w:lang w:eastAsia="en-GB"/>
+        </w:rPr>
+      </w:pPr>
+    </w:p>
+    <w:p>
+      <w:pPr>
+        <w:jc w:val="both"/>
+        <w:rPr>
+          <w:rFonts w:ascii="Arial" w:eastAsia="Times New Roman" w:hAnsi="Arial" w:cs="Arial"/>
+          <w:lang w:eastAsia="en-GB"/>
+        </w:rPr>
+      </w:pPr>
+      <w:r>
+        <w:rPr>
+          <w:rFonts w:ascii="Arial" w:eastAsia="Times New Roman" w:hAnsi="Arial" w:cs="Arial"/>
+          <w:lang w:eastAsia="en-GB"/>
+        </w:rPr>
+        <w:t xml:space="preserve">The </w:t>
+      </w:r>
+      <w:r>
+        <w:rPr>
+          <w:rFonts w:ascii="Arial" w:eastAsia="Times New Roman" w:hAnsi="Arial" w:cs="Arial"/>
+          <w:i/>
+          <w:lang w:eastAsia="en-GB"/>
+        </w:rPr>
+        <w:t>writeBlock</w:t>
+      </w:r>
+      <w:r>
+        <w:rPr>
+          <w:rFonts w:ascii="Arial" w:eastAsia="Times New Roman" w:hAnsi="Arial" w:cs="Arial"/>
+          <w:lang w:eastAsia="en-GB"/>
+        </w:rPr>
+        <w:t xml:space="preserve"> and </w:t>
+      </w:r>
+      <w:r>
+        <w:rPr>
+          <w:rFonts w:ascii="Arial" w:eastAsia="Times New Roman" w:hAnsi="Arial" w:cs="Arial"/>
+          <w:i/>
+          <w:lang w:eastAsia="en-GB"/>
+        </w:rPr>
+        <w:t>readBlock</w:t>
+      </w:r>
+      <w:r>
+        <w:rPr>
+          <w:rFonts w:ascii="Arial" w:eastAsia="Times New Roman" w:hAnsi="Arial" w:cs="Arial"/>
+          <w:lang w:eastAsia="en-GB"/>
+        </w:rPr>
+        <w:t xml:space="preserve"> function are modified to not be able to read/write in case the block is corrupted and therefore has </w:t>
+      </w:r>
+      <w:r>
+        <w:rPr>
+          <w:rFonts w:ascii="Arial" w:eastAsia="Times New Roman" w:hAnsi="Arial" w:cs="Arial"/>
+          <w:i/>
+          <w:lang w:eastAsia="en-GB"/>
+        </w:rPr>
+        <w:t>errorFlag</w:t>
+      </w:r>
+      <w:r>
+        <w:rPr>
+          <w:rFonts w:ascii="Arial" w:eastAsia="Times New Roman" w:hAnsi="Arial" w:cs="Arial"/>
+          <w:lang w:eastAsia="en-GB"/>
+        </w:rPr>
+        <w:t xml:space="preserve"> attribute as true. </w:t>
+      </w:r>
+    </w:p>
+    <w:p>
+      <w:pPr>
+        <w:jc w:val="both"/>
+        <w:rPr>
+          <w:rFonts w:ascii="Arial" w:eastAsia="Times New Roman" w:hAnsi="Arial" w:cs="Arial"/>
+          <w:lang w:eastAsia="en-GB"/>
+        </w:rPr>
+      </w:pPr>
+    </w:p>
+    <w:p>
+      <w:pPr>
+        <w:jc w:val="both"/>
+        <w:rPr>
+          <w:rFonts w:ascii="Arial" w:eastAsia="Times New Roman" w:hAnsi="Arial" w:cs="Arial"/>
+          <w:lang w:eastAsia="en-GB"/>
+        </w:rPr>
+      </w:pPr>
+      <w:r>
+        <w:rPr>
+          <w:rFonts w:ascii="Arial" w:eastAsia="Times New Roman" w:hAnsi="Arial" w:cs="Arial"/>
+          <w:lang w:eastAsia="en-GB"/>
+        </w:rPr>
+        <w:t xml:space="preserve">While reading a block, we simulate random read error with a probability of 10%. We do this by generating a random number between 0 and 99 and if it falls before 10 then we mark the block as corrupt.  </w:t>
+      </w:r>
+    </w:p>
+    <w:p>
+      <w:pPr>
+        <w:jc w:val="both"/>
+        <w:rPr>
+          <w:rFonts w:ascii="Arial" w:eastAsia="Times New Roman" w:hAnsi="Arial" w:cs="Arial"/>
+          <w:lang w:eastAsia="en-GB"/>
+        </w:rPr>
+      </w:pPr>
+    </w:p>
+    <w:p>
+      <w:pPr>
+        <w:jc w:val="both"/>
+        <w:rPr>
+          <w:rFonts w:ascii="Arial" w:eastAsia="Times New Roman" w:hAnsi="Arial" w:cs="Arial"/>
+          <w:lang w:eastAsia="en-GB"/>
+        </w:rPr>
+      </w:pPr>
+      <w:r>
+        <w:rPr>
+          <w:rFonts w:ascii="Arial" w:eastAsia="Times New Roman" w:hAnsi="Arial" w:cs="Arial"/>
+          <w:lang w:eastAsia="en-GB"/>
+        </w:rPr>
+        <w:t xml:space="preserve">The </w:t>
+      </w:r>
+      <w:r>
+        <w:rPr>
+          <w:rFonts w:ascii="Arial" w:eastAsia="Times New Roman" w:hAnsi="Arial" w:cs="Arial"/>
+          <w:i/>
+          <w:lang w:eastAsia="en-GB"/>
+        </w:rPr>
+        <w:t>createDisk</w:t>
+      </w:r>
+      <w:r>
+        <w:rPr>
+          <w:rFonts w:ascii="Arial" w:eastAsia="Times New Roman" w:hAnsi="Arial" w:cs="Arial"/>
+          <w:lang w:eastAsia="en-GB"/>
+        </w:rPr>
+        <w:t xml:space="preserve"> function is modified to actually create a disk of double the given size as we create replicas for each block. </w:t>
+      </w:r>
+    </w:p>
+    <w:p>
+      <w:pPr>
+        <w:jc w:val="both"/>
+        <w:rPr>
+          <w:rFonts w:ascii="Arial" w:eastAsia="Times New Roman" w:hAnsi="Arial" w:cs="Arial"/>
+          <w:lang w:eastAsia="en-GB"/>
+        </w:rPr>
+      </w:pPr>
+    </w:p>
+    <w:p>
+      <w:pPr>
+        <w:jc w:val="both"/>
+        <w:rPr>
+          <w:rFonts w:ascii="Arial" w:eastAsia="Times New Roman" w:hAnsi="Arial" w:cs="Arial"/>
+          <w:lang w:eastAsia="en-GB"/>
+        </w:rPr>
+      </w:pPr>
+    </w:p>
+    <w:p>
+      <w:pPr>
+        <w:pStyle w:val="ListParagraph"/>
+        <w:numPr>
+          <w:ilvl w:val="0"/>
+          <w:numId w:val="10"/>
+        </w:numPr>
+        <w:jc w:val="both"/>
+        <w:rPr>
+          <w:rFonts w:ascii="Times New Roman" w:eastAsia="Times New Roman" w:hAnsi="Times New Roman" w:cs="Times New Roman"/>
+          <w:b/>
+          <w:sz w:val="28"/>
+          <w:szCs w:val="28"/>
+          <w:u w:val="single"/>
+          <w:lang w:eastAsia="en-GB"/>
+        </w:rPr>
+      </w:pPr>
+      <w:r>
+        <w:rPr>
+          <w:rFonts w:ascii="Times New Roman" w:eastAsia="Times New Roman" w:hAnsi="Times New Roman" w:cs="Times New Roman"/>
+          <w:b/>
+          <w:sz w:val="28"/>
+          <w:szCs w:val="28"/>
+          <w:u w:val="single"/>
+          <w:lang w:eastAsia="en-GB"/>
+        </w:rPr>
+        <w:t>SnapShoting</w:t>
+      </w:r>
+    </w:p>
+    <w:p>
+      <w:pPr>
+        <w:jc w:val="both"/>
+        <w:rPr>
+          <w:rFonts w:ascii="Times New Roman" w:eastAsia="Times New Roman" w:hAnsi="Times New Roman" w:cs="Times New Roman"/>
+          <w:b/>
+          <w:sz w:val="28"/>
+          <w:szCs w:val="28"/>
+          <w:u w:val="single"/>
+          <w:lang w:eastAsia="en-GB"/>
+        </w:rPr>
+      </w:pPr>
+    </w:p>
+    <w:p>
+      <w:pPr>
+        <w:jc w:val="both"/>
+        <w:rPr>
+          <w:rFonts w:ascii="Arial" w:eastAsia="Times New Roman" w:hAnsi="Arial" w:cs="Arial"/>
+          <w:lang w:eastAsia="en-GB"/>
+        </w:rPr>
+      </w:pPr>
+      <w:r>
+        <w:rPr>
+          <w:rFonts w:ascii="Arial" w:eastAsia="Times New Roman" w:hAnsi="Arial" w:cs="Arial"/>
+          <w:lang w:eastAsia="en-GB"/>
+        </w:rPr>
+        <w:t>Snapsho</w:t>
+      </w:r>
+      <w:r>
+        <w:rPr>
+          <w:rFonts w:ascii="Arial" w:eastAsia="Times New Roman" w:hAnsi="Arial" w:cs="Arial"/>
+          <w:lang w:eastAsia="en-GB"/>
+        </w:rPr>
+        <w:t>ting allows the user to restore our disk</w:t>
+      </w:r>
+      <w:r>
+        <w:rPr>
+          <w:rFonts w:ascii="Arial" w:eastAsia="Times New Roman" w:hAnsi="Arial" w:cs="Arial"/>
+          <w:lang w:eastAsia="en-GB"/>
+        </w:rPr>
+        <w:t xml:space="preserve"> to an earlier version</w:t>
+      </w:r>
+      <w:r>
+        <w:rPr>
+          <w:rFonts w:ascii="Arial" w:eastAsia="Times New Roman" w:hAnsi="Arial" w:cs="Arial"/>
+          <w:lang w:eastAsia="en-GB"/>
+        </w:rPr>
+        <w:t xml:space="preserve">, called checkpoint. This is a pretty useful function as we can create multiple checkpoints of a disk at different intervals and then get back to one of them when the need arises. We create the following two functions: </w:t>
+      </w:r>
+    </w:p>
+    <w:p>
+      <w:pPr>
+        <w:jc w:val="both"/>
+        <w:rPr>
+          <w:rFonts w:ascii="Arial" w:eastAsia="Times New Roman" w:hAnsi="Arial" w:cs="Arial"/>
+          <w:lang w:eastAsia="en-GB"/>
+        </w:rPr>
+      </w:pPr>
+    </w:p>
+    <w:p>
+      <w:pPr>
+        <w:pStyle w:val="ListParagraph"/>
+        <w:numPr>
+          <w:ilvl w:val="0"/>
+          <w:numId w:val="12"/>
+        </w:numPr>
+        <w:jc w:val="both"/>
+        <w:rPr>
+          <w:rFonts w:ascii="Arial" w:eastAsia="Times New Roman" w:hAnsi="Arial" w:cs="Arial"/>
+          <w:lang w:eastAsia="en-GB"/>
+        </w:rPr>
+      </w:pPr>
+      <w:r>
+        <w:rPr>
+          <w:rFonts w:ascii="Arial" w:eastAsia="Times New Roman" w:hAnsi="Arial" w:cs="Arial"/>
+          <w:b/>
+          <w:u w:val="single"/>
+          <w:lang w:eastAsia="en-GB"/>
+        </w:rPr>
+        <w:t>createCheckpoint(</w:t>
+      </w:r>
+      <w:r>
+        <w:rPr>
+          <w:rFonts w:ascii="Arial" w:eastAsia="Times New Roman" w:hAnsi="Arial" w:cs="Arial"/>
+          <w:b/>
+          <w:u w:val="single"/>
+          <w:lang w:eastAsia="en-GB"/>
+        </w:rPr>
+        <w:t>diskId,checkPtId):</w:t>
+      </w:r>
+      <w:r>
+        <w:rPr>
+          <w:rFonts w:ascii="Arial" w:eastAsia="Times New Roman" w:hAnsi="Arial" w:cs="Arial"/>
+          <w:b/>
+          <w:u w:val="single"/>
+          <w:lang w:eastAsia="en-GB"/>
+        </w:rPr>
+        <w:t xml:space="preserve"> </w:t>
+      </w:r>
+      <w:r>
+        <w:rPr>
+          <w:rFonts w:ascii="Arial" w:eastAsia="Times New Roman" w:hAnsi="Arial" w:cs="Arial"/>
+          <w:lang w:eastAsia="en-GB"/>
+        </w:rPr>
+        <w:t xml:space="preserve">it creates a checkpoint of the disk with id as </w:t>
+      </w:r>
+      <w:r>
+        <w:rPr>
+          <w:rFonts w:ascii="Arial" w:eastAsia="Times New Roman" w:hAnsi="Arial" w:cs="Arial"/>
+          <w:i/>
+          <w:lang w:eastAsia="en-GB"/>
+        </w:rPr>
+        <w:t>diskId</w:t>
+      </w:r>
+      <w:r>
+        <w:rPr>
+          <w:rFonts w:ascii="Arial" w:eastAsia="Times New Roman" w:hAnsi="Arial" w:cs="Arial"/>
+          <w:lang w:eastAsia="en-GB"/>
+        </w:rPr>
+        <w:t xml:space="preserve"> and the checkpoint number as </w:t>
+      </w:r>
+      <w:r>
+        <w:rPr>
+          <w:rFonts w:ascii="Arial" w:eastAsia="Times New Roman" w:hAnsi="Arial" w:cs="Arial"/>
+          <w:i/>
+          <w:lang w:eastAsia="en-GB"/>
+        </w:rPr>
+        <w:t>checkPtId</w:t>
+      </w:r>
+      <w:r>
+        <w:rPr>
+          <w:rFonts w:ascii="Arial" w:eastAsia="Times New Roman" w:hAnsi="Arial" w:cs="Arial"/>
+          <w:i/>
+          <w:lang w:eastAsia="en-GB"/>
+        </w:rPr>
+        <w:t xml:space="preserve">. </w:t>
+      </w:r>
+      <w:r>
+        <w:rPr>
+          <w:rFonts w:ascii="Arial" w:eastAsia="Times New Roman" w:hAnsi="Arial" w:cs="Arial"/>
+          <w:lang w:eastAsia="en-GB"/>
+        </w:rPr>
+        <w:t>It</w:t>
+      </w:r>
+      <w:r>
+        <w:rPr>
+          <w:rFonts w:ascii="Arial" w:eastAsia="Times New Roman" w:hAnsi="Arial" w:cs="Arial"/>
+          <w:lang w:eastAsia="en-GB"/>
+        </w:rPr>
+        <w:t xml:space="preserve"> first performs the basic validity checks that whether there exists a disk with id as </w:t>
+      </w:r>
+      <w:r>
+        <w:rPr>
+          <w:rFonts w:ascii="Arial" w:eastAsia="Times New Roman" w:hAnsi="Arial" w:cs="Arial"/>
+          <w:i/>
+          <w:lang w:eastAsia="en-GB"/>
+        </w:rPr>
+        <w:t>diskId</w:t>
+      </w:r>
+      <w:r>
+        <w:rPr>
+          <w:rFonts w:ascii="Arial" w:eastAsia="Times New Roman" w:hAnsi="Arial" w:cs="Arial"/>
+          <w:i/>
+          <w:lang w:eastAsia="en-GB"/>
+        </w:rPr>
+        <w:t xml:space="preserve"> </w:t>
+      </w:r>
+      <w:r>
+        <w:rPr>
+          <w:rFonts w:ascii="Arial" w:eastAsia="Times New Roman" w:hAnsi="Arial" w:cs="Arial"/>
+          <w:lang w:eastAsia="en-GB"/>
+        </w:rPr>
+        <w:t>and whether there already exist</w:t>
+      </w:r>
+      <w:r>
+        <w:rPr>
+          <w:rFonts w:ascii="Arial" w:eastAsia="Times New Roman" w:hAnsi="Arial" w:cs="Arial"/>
+          <w:lang w:eastAsia="en-GB"/>
+        </w:rPr>
+        <w:t xml:space="preserve">s a checkpoint with same number. We create a snapshot which is a list of tuple of block data and block meta data. This snapshot is stored in </w:t>
+      </w:r>
+      <w:r>
+        <w:rPr>
+          <w:rFonts w:ascii="Arial" w:eastAsia="Times New Roman" w:hAnsi="Arial" w:cs="Arial"/>
+          <w:i/>
+          <w:lang w:eastAsia="en-GB"/>
+        </w:rPr>
+        <w:t>snapshotList</w:t>
+      </w:r>
+      <w:r>
+        <w:rPr>
+          <w:rFonts w:ascii="Arial" w:eastAsia="Times New Roman" w:hAnsi="Arial" w:cs="Arial"/>
+          <w:i/>
+          <w:lang w:eastAsia="en-GB"/>
+        </w:rPr>
+        <w:t xml:space="preserve"> </w:t>
+      </w:r>
+      <w:r>
+        <w:rPr>
+          <w:rFonts w:ascii="Arial" w:eastAsia="Times New Roman" w:hAnsi="Arial" w:cs="Arial"/>
+          <w:lang w:eastAsia="en-GB"/>
+        </w:rPr>
+        <w:t>which is a hashmap (dictionary) of all snapshots indexed by checkpoint numbers.</w:t>
+      </w:r>
+      <w:r>
+        <w:rPr>
+          <w:rFonts w:ascii="Arial" w:eastAsia="Times New Roman" w:hAnsi="Arial" w:cs="Arial"/>
+          <w:i/>
+          <w:lang w:eastAsia="en-GB"/>
+        </w:rPr>
+        <w:t xml:space="preserve"> </w:t>
+      </w:r>
+      <w:r>
+        <w:rPr>
+          <w:rFonts w:ascii="Arial" w:eastAsia="Times New Roman" w:hAnsi="Arial" w:cs="Arial"/>
+          <w:lang w:eastAsia="en-GB"/>
+        </w:rPr>
+        <w:t>The snapshotList is included as</w:t>
+      </w:r>
+      <w:r>
+        <w:rPr>
+          <w:rFonts w:ascii="Arial" w:eastAsia="Times New Roman" w:hAnsi="Arial" w:cs="Arial"/>
+          <w:lang w:eastAsia="en-GB"/>
+        </w:rPr>
+        <w:t xml:space="preserve"> part of meta data of the disk i.e. in the class DiskData. </w:t>
+      </w:r>
+    </w:p>
+    <w:p>
+      <w:pPr>
+        <w:jc w:val="both"/>
+        <w:rPr>
+          <w:rFonts w:ascii="Arial" w:eastAsia="Times New Roman" w:hAnsi="Arial" w:cs="Arial"/>
+          <w:lang w:eastAsia="en-GB"/>
+        </w:rPr>
+      </w:pPr>
+    </w:p>
+    <w:p>
+      <w:pPr>
+        <w:pStyle w:val="ListParagraph"/>
+        <w:numPr>
+          <w:ilvl w:val="0"/>
+          <w:numId w:val="12"/>
+        </w:numPr>
+        <w:jc w:val="both"/>
+        <w:rPr>
+          <w:rFonts w:ascii="Arial" w:eastAsia="Times New Roman" w:hAnsi="Arial" w:cs="Arial"/>
+          <w:b/>
+          <w:u w:val="single"/>
+          <w:lang w:eastAsia="en-GB"/>
+        </w:rPr>
+      </w:pPr>
+      <w:r>
+        <w:rPr>
+          <w:rFonts w:ascii="Arial" w:eastAsia="Times New Roman" w:hAnsi="Arial" w:cs="Arial"/>
+          <w:b/>
+          <w:u w:val="single"/>
+          <w:lang w:eastAsia="en-GB"/>
+        </w:rPr>
+        <w:t>rollBack(</w:t>
+      </w:r>
+      <w:r>
+        <w:rPr>
+          <w:rFonts w:ascii="Arial" w:eastAsia="Times New Roman" w:hAnsi="Arial" w:cs="Arial"/>
+          <w:b/>
+          <w:u w:val="single"/>
+          <w:lang w:eastAsia="en-GB"/>
+        </w:rPr>
+        <w:t>diskId,checkPtId):</w:t>
+      </w:r>
+      <w:r>
+        <w:rPr>
+          <w:rFonts w:ascii="Arial" w:eastAsia="Times New Roman" w:hAnsi="Arial" w:cs="Arial"/>
+          <w:b/>
+          <w:u w:val="single"/>
+          <w:lang w:eastAsia="en-GB"/>
+        </w:rPr>
+        <w:t xml:space="preserve"> </w:t>
+      </w:r>
+      <w:r>
+        <w:rPr>
+          <w:rFonts w:ascii="Arial" w:eastAsia="Times New Roman" w:hAnsi="Arial" w:cs="Arial"/>
+          <w:lang w:eastAsia="en-GB"/>
+        </w:rPr>
+        <w:t xml:space="preserve">It restores the current state of the disk to an earlier version that is captured in a checkpoint with the id as </w:t>
+      </w:r>
+      <w:r>
+        <w:rPr>
+          <w:rFonts w:ascii="Arial" w:eastAsia="Times New Roman" w:hAnsi="Arial" w:cs="Arial"/>
+          <w:i/>
+          <w:lang w:eastAsia="en-GB"/>
+        </w:rPr>
+        <w:t>checkPtId</w:t>
+      </w:r>
+      <w:r>
+        <w:rPr>
+          <w:rFonts w:ascii="Arial" w:eastAsia="Times New Roman" w:hAnsi="Arial" w:cs="Arial"/>
+          <w:lang w:eastAsia="en-GB"/>
+        </w:rPr>
+        <w:t xml:space="preserve">. So, we replace </w:t>
+      </w:r>
+      <w:r>
+        <w:rPr>
+          <w:rFonts w:ascii="Arial" w:eastAsia="Times New Roman" w:hAnsi="Arial" w:cs="Arial"/>
+          <w:lang w:eastAsia="en-GB"/>
+        </w:rPr>
+        <w:t xml:space="preserve">all the blocks of the disk block by block along with their data and meta data to those stored in the snapshot. </w:t>
       </w:r>
       <w:bookmarkStart w:id="0" w:name="_GoBack"/>
       <w:bookmarkEnd w:id="0"/>
-    </w:p>
-    <w:p>
-      <w:pPr>
-        <w:jc w:val="both"/>
-        <w:rPr>
-          <w:rFonts w:ascii="Arial" w:eastAsia="Times New Roman" w:hAnsi="Arial" w:cs="Arial"/>
-          <w:lang w:eastAsia="en-GB"/>
-        </w:rPr>
-      </w:pPr>
       <w:r>
         <w:rPr>
           <w:rFonts w:ascii="Arial" w:eastAsia="Times New Roman" w:hAnsi="Arial" w:cs="Arial"/>
@@ -3053,7 +3329,6 @@
         <w:t xml:space="preserve"> </w:t>
       </w:r>
     </w:p>
-    <w:p/>
     <w:sectPr>
       <w:pgSz w:w="11900" w:h="16840"/>
       <w:pgMar w:top="1440" w:right="1440" w:bottom="1440" w:left="1440" w:header="708" w:footer="708" w:gutter="0"/>
@@ -3180,6 +3455,232 @@
     </w:lvl>
   </w:abstractNum>
   <w:abstractNum w:abstractNumId="1">
+    <w:nsid w:val="2066110A"/>
+    <w:multiLevelType w:val="hybridMultilevel"/>
+    <w:tmpl w:val="A5A8AD42"/>
+    <w:lvl w:ilvl="0" w:tplc="08090001">
+      <w:start w:val="1"/>
+      <w:numFmt w:val="bullet"/>
+      <w:lvlText w:val=""/>
+      <w:lvlJc w:val="left"/>
+      <w:pPr>
+        <w:ind w:left="720" w:hanging="360"/>
+      </w:pPr>
+      <w:rPr>
+        <w:rFonts w:ascii="Symbol" w:hAnsi="Symbol" w:hint="default"/>
+      </w:rPr>
+    </w:lvl>
+    <w:lvl w:ilvl="1" w:tplc="08090003" w:tentative="1">
+      <w:start w:val="1"/>
+      <w:numFmt w:val="bullet"/>
+      <w:lvlText w:val="o"/>
+      <w:lvlJc w:val="left"/>
+      <w:pPr>
+        <w:ind w:left="1440" w:hanging="360"/>
+      </w:pPr>
+      <w:rPr>
+        <w:rFonts w:ascii="Courier New" w:hAnsi="Courier New" w:cs="Courier New" w:hint="default"/>
+      </w:rPr>
+    </w:lvl>
+    <w:lvl w:ilvl="2" w:tplc="08090005" w:tentative="1">
+      <w:start w:val="1"/>
+      <w:numFmt w:val="bullet"/>
+      <w:lvlText w:val=""/>
+      <w:lvlJc w:val="left"/>
+      <w:pPr>
+        <w:ind w:left="2160" w:hanging="360"/>
+      </w:pPr>
+      <w:rPr>
+        <w:rFonts w:ascii="Wingdings" w:hAnsi="Wingdings" w:hint="default"/>
+      </w:rPr>
+    </w:lvl>
+    <w:lvl w:ilvl="3" w:tplc="08090001" w:tentative="1">
+      <w:start w:val="1"/>
+      <w:numFmt w:val="bullet"/>
+      <w:lvlText w:val=""/>
+      <w:lvlJc w:val="left"/>
+      <w:pPr>
+        <w:ind w:left="2880" w:hanging="360"/>
+      </w:pPr>
+      <w:rPr>
+        <w:rFonts w:ascii="Symbol" w:hAnsi="Symbol" w:hint="default"/>
+      </w:rPr>
+    </w:lvl>
+    <w:lvl w:ilvl="4" w:tplc="08090003" w:tentative="1">
+      <w:start w:val="1"/>
+      <w:numFmt w:val="bullet"/>
+      <w:lvlText w:val="o"/>
+      <w:lvlJc w:val="left"/>
+      <w:pPr>
+        <w:ind w:left="3600" w:hanging="360"/>
+      </w:pPr>
+      <w:rPr>
+        <w:rFonts w:ascii="Courier New" w:hAnsi="Courier New" w:cs="Courier New" w:hint="default"/>
+      </w:rPr>
+    </w:lvl>
+    <w:lvl w:ilvl="5" w:tplc="08090005" w:tentative="1">
+      <w:start w:val="1"/>
+      <w:numFmt w:val="bullet"/>
+      <w:lvlText w:val=""/>
+      <w:lvlJc w:val="left"/>
+      <w:pPr>
+        <w:ind w:left="4320" w:hanging="360"/>
+      </w:pPr>
+      <w:rPr>
+        <w:rFonts w:ascii="Wingdings" w:hAnsi="Wingdings" w:hint="default"/>
+      </w:rPr>
+    </w:lvl>
+    <w:lvl w:ilvl="6" w:tplc="08090001" w:tentative="1">
+      <w:start w:val="1"/>
+      <w:numFmt w:val="bullet"/>
+      <w:lvlText w:val=""/>
+      <w:lvlJc w:val="left"/>
+      <w:pPr>
+        <w:ind w:left="5040" w:hanging="360"/>
+      </w:pPr>
+      <w:rPr>
+        <w:rFonts w:ascii="Symbol" w:hAnsi="Symbol" w:hint="default"/>
+      </w:rPr>
+    </w:lvl>
+    <w:lvl w:ilvl="7" w:tplc="08090003" w:tentative="1">
+      <w:start w:val="1"/>
+      <w:numFmt w:val="bullet"/>
+      <w:lvlText w:val="o"/>
+      <w:lvlJc w:val="left"/>
+      <w:pPr>
+        <w:ind w:left="5760" w:hanging="360"/>
+      </w:pPr>
+      <w:rPr>
+        <w:rFonts w:ascii="Courier New" w:hAnsi="Courier New" w:cs="Courier New" w:hint="default"/>
+      </w:rPr>
+    </w:lvl>
+    <w:lvl w:ilvl="8" w:tplc="08090005" w:tentative="1">
+      <w:start w:val="1"/>
+      <w:numFmt w:val="bullet"/>
+      <w:lvlText w:val=""/>
+      <w:lvlJc w:val="left"/>
+      <w:pPr>
+        <w:ind w:left="6480" w:hanging="360"/>
+      </w:pPr>
+      <w:rPr>
+        <w:rFonts w:ascii="Wingdings" w:hAnsi="Wingdings" w:hint="default"/>
+      </w:rPr>
+    </w:lvl>
+  </w:abstractNum>
+  <w:abstractNum w:abstractNumId="2">
+    <w:nsid w:val="23407C24"/>
+    <w:multiLevelType w:val="hybridMultilevel"/>
+    <w:tmpl w:val="E246125C"/>
+    <w:lvl w:ilvl="0" w:tplc="08090001">
+      <w:start w:val="1"/>
+      <w:numFmt w:val="bullet"/>
+      <w:lvlText w:val=""/>
+      <w:lvlJc w:val="left"/>
+      <w:pPr>
+        <w:ind w:left="720" w:hanging="360"/>
+      </w:pPr>
+      <w:rPr>
+        <w:rFonts w:ascii="Symbol" w:hAnsi="Symbol" w:hint="default"/>
+      </w:rPr>
+    </w:lvl>
+    <w:lvl w:ilvl="1" w:tplc="08090003" w:tentative="1">
+      <w:start w:val="1"/>
+      <w:numFmt w:val="bullet"/>
+      <w:lvlText w:val="o"/>
+      <w:lvlJc w:val="left"/>
+      <w:pPr>
+        <w:ind w:left="1440" w:hanging="360"/>
+      </w:pPr>
+      <w:rPr>
+        <w:rFonts w:ascii="Courier New" w:hAnsi="Courier New" w:cs="Courier New" w:hint="default"/>
+      </w:rPr>
+    </w:lvl>
+    <w:lvl w:ilvl="2" w:tplc="08090005" w:tentative="1">
+      <w:start w:val="1"/>
+      <w:numFmt w:val="bullet"/>
+      <w:lvlText w:val=""/>
+      <w:lvlJc w:val="left"/>
+      <w:pPr>
+        <w:ind w:left="2160" w:hanging="360"/>
+      </w:pPr>
+      <w:rPr>
+        <w:rFonts w:ascii="Wingdings" w:hAnsi="Wingdings" w:hint="default"/>
+      </w:rPr>
+    </w:lvl>
+    <w:lvl w:ilvl="3" w:tplc="08090001" w:tentative="1">
+      <w:start w:val="1"/>
+      <w:numFmt w:val="bullet"/>
+      <w:lvlText w:val=""/>
+      <w:lvlJc w:val="left"/>
+      <w:pPr>
+        <w:ind w:left="2880" w:hanging="360"/>
+      </w:pPr>
+      <w:rPr>
+        <w:rFonts w:ascii="Symbol" w:hAnsi="Symbol" w:hint="default"/>
+      </w:rPr>
+    </w:lvl>
+    <w:lvl w:ilvl="4" w:tplc="08090003" w:tentative="1">
+      <w:start w:val="1"/>
+      <w:numFmt w:val="bullet"/>
+      <w:lvlText w:val="o"/>
+      <w:lvlJc w:val="left"/>
+      <w:pPr>
+        <w:ind w:left="3600" w:hanging="360"/>
+      </w:pPr>
+      <w:rPr>
+        <w:rFonts w:ascii="Courier New" w:hAnsi="Courier New" w:cs="Courier New" w:hint="default"/>
+      </w:rPr>
+    </w:lvl>
+    <w:lvl w:ilvl="5" w:tplc="08090005" w:tentative="1">
+      <w:start w:val="1"/>
+      <w:numFmt w:val="bullet"/>
+      <w:lvlText w:val=""/>
+      <w:lvlJc w:val="left"/>
+      <w:pPr>
+        <w:ind w:left="4320" w:hanging="360"/>
+      </w:pPr>
+      <w:rPr>
+        <w:rFonts w:ascii="Wingdings" w:hAnsi="Wingdings" w:hint="default"/>
+      </w:rPr>
+    </w:lvl>
+    <w:lvl w:ilvl="6" w:tplc="08090001" w:tentative="1">
+      <w:start w:val="1"/>
+      <w:numFmt w:val="bullet"/>
+      <w:lvlText w:val=""/>
+      <w:lvlJc w:val="left"/>
+      <w:pPr>
+        <w:ind w:left="5040" w:hanging="360"/>
+      </w:pPr>
+      <w:rPr>
+        <w:rFonts w:ascii="Symbol" w:hAnsi="Symbol" w:hint="default"/>
+      </w:rPr>
+    </w:lvl>
+    <w:lvl w:ilvl="7" w:tplc="08090003" w:tentative="1">
+      <w:start w:val="1"/>
+      <w:numFmt w:val="bullet"/>
+      <w:lvlText w:val="o"/>
+      <w:lvlJc w:val="left"/>
+      <w:pPr>
+        <w:ind w:left="5760" w:hanging="360"/>
+      </w:pPr>
+      <w:rPr>
+        <w:rFonts w:ascii="Courier New" w:hAnsi="Courier New" w:cs="Courier New" w:hint="default"/>
+      </w:rPr>
+    </w:lvl>
+    <w:lvl w:ilvl="8" w:tplc="08090005" w:tentative="1">
+      <w:start w:val="1"/>
+      <w:numFmt w:val="bullet"/>
+      <w:lvlText w:val=""/>
+      <w:lvlJc w:val="left"/>
+      <w:pPr>
+        <w:ind w:left="6480" w:hanging="360"/>
+      </w:pPr>
+      <w:rPr>
+        <w:rFonts w:ascii="Wingdings" w:hAnsi="Wingdings" w:hint="default"/>
+      </w:rPr>
+    </w:lvl>
+  </w:abstractNum>
+  <w:abstractNum w:abstractNumId="3">
     <w:nsid w:val="23C57FB1"/>
     <w:multiLevelType w:val="multilevel"/>
     <w:tmpl w:val="E9CA8F2C"/>
@@ -3328,7 +3829,7 @@
       </w:rPr>
     </w:lvl>
   </w:abstractNum>
-  <w:abstractNum w:abstractNumId="2">
+  <w:abstractNum w:abstractNumId="4">
     <w:nsid w:val="4DF74744"/>
     <w:multiLevelType w:val="hybridMultilevel"/>
     <w:tmpl w:val="A0A2EF56"/>
@@ -3441,10 +3942,10 @@
       </w:rPr>
     </w:lvl>
   </w:abstractNum>
-  <w:abstractNum w:abstractNumId="3">
+  <w:abstractNum w:abstractNumId="5">
     <w:nsid w:val="5F3D66E1"/>
     <w:multiLevelType w:val="hybridMultilevel"/>
-    <w:tmpl w:val="5BC29A30"/>
+    <w:tmpl w:val="E1C016D8"/>
     <w:lvl w:ilvl="0" w:tplc="08090013">
       <w:start w:val="1"/>
       <w:numFmt w:val="upperRoman"/>
@@ -3527,7 +4028,7 @@
       </w:pPr>
     </w:lvl>
   </w:abstractNum>
-  <w:abstractNum w:abstractNumId="4">
+  <w:abstractNum w:abstractNumId="6">
     <w:nsid w:val="61B11F76"/>
     <w:multiLevelType w:val="hybridMultilevel"/>
     <w:tmpl w:val="9C7E02F8"/>
@@ -3616,7 +4117,7 @@
       </w:pPr>
     </w:lvl>
   </w:abstractNum>
-  <w:abstractNum w:abstractNumId="5">
+  <w:abstractNum w:abstractNumId="7">
     <w:nsid w:val="61DA435A"/>
     <w:multiLevelType w:val="multilevel"/>
     <w:tmpl w:val="239C5F24"/>
@@ -3765,7 +4266,7 @@
       </w:rPr>
     </w:lvl>
   </w:abstractNum>
-  <w:abstractNum w:abstractNumId="6">
+  <w:abstractNum w:abstractNumId="8">
     <w:nsid w:val="62871628"/>
     <w:multiLevelType w:val="hybridMultilevel"/>
     <w:tmpl w:val="70B44276"/>
@@ -3878,7 +4379,7 @@
       </w:rPr>
     </w:lvl>
   </w:abstractNum>
-  <w:abstractNum w:abstractNumId="7">
+  <w:abstractNum w:abstractNumId="9">
     <w:nsid w:val="650717A2"/>
     <w:multiLevelType w:val="multilevel"/>
     <w:tmpl w:val="D26AD638"/>
@@ -4027,7 +4528,7 @@
       </w:rPr>
     </w:lvl>
   </w:abstractNum>
-  <w:abstractNum w:abstractNumId="8">
+  <w:abstractNum w:abstractNumId="10">
     <w:nsid w:val="6BF741E9"/>
     <w:multiLevelType w:val="multilevel"/>
     <w:tmpl w:val="9E78F432"/>
@@ -4176,7 +4677,7 @@
       </w:rPr>
     </w:lvl>
   </w:abstractNum>
-  <w:abstractNum w:abstractNumId="9">
+  <w:abstractNum w:abstractNumId="11">
     <w:nsid w:val="6C4B5712"/>
     <w:multiLevelType w:val="hybridMultilevel"/>
     <w:tmpl w:val="2D5EDECA"/>
@@ -4290,34 +4791,40 @@
     </w:lvl>
   </w:abstractNum>
   <w:num w:numId="1">
-    <w:abstractNumId w:val="8"/>
+    <w:abstractNumId w:val="10"/>
   </w:num>
   <w:num w:numId="2">
+    <w:abstractNumId w:val="9"/>
+  </w:num>
+  <w:num w:numId="3">
     <w:abstractNumId w:val="7"/>
   </w:num>
-  <w:num w:numId="3">
-    <w:abstractNumId w:val="5"/>
-  </w:num>
   <w:num w:numId="4">
-    <w:abstractNumId w:val="1"/>
+    <w:abstractNumId w:val="3"/>
   </w:num>
   <w:num w:numId="5">
-    <w:abstractNumId w:val="4"/>
+    <w:abstractNumId w:val="6"/>
   </w:num>
   <w:num w:numId="6">
     <w:abstractNumId w:val="0"/>
   </w:num>
   <w:num w:numId="7">
-    <w:abstractNumId w:val="9"/>
+    <w:abstractNumId w:val="11"/>
   </w:num>
   <w:num w:numId="8">
+    <w:abstractNumId w:val="4"/>
+  </w:num>
+  <w:num w:numId="9">
+    <w:abstractNumId w:val="8"/>
+  </w:num>
+  <w:num w:numId="10">
+    <w:abstractNumId w:val="5"/>
+  </w:num>
+  <w:num w:numId="11">
     <w:abstractNumId w:val="2"/>
   </w:num>
-  <w:num w:numId="9">
-    <w:abstractNumId w:val="6"/>
-  </w:num>
-  <w:num w:numId="10">
-    <w:abstractNumId w:val="3"/>
+  <w:num w:numId="12">
+    <w:abstractNumId w:val="1"/>
   </w:num>
 </w:numbering>
 </file>

</xml_diff>